<commit_message>
Updated rmd with working version of nsink
</commit_message>
<xml_diff>
--- a/manuscript/manuscript.docx
+++ b/manuscript/manuscript.docx
@@ -2967,7 +2967,7 @@
         <w:t xml:space="preserve"> </w:t>
       </w:r>
       <w:r>
-        <w:t xml:space="preserve">package utilizes widely available data from several U.S. Federal Government sources and as of 2023-04-26 no authentication is required to access these sources. The HUC ID is required and users may specify a path for storing the data as well as indicate whether or not to download the data again if they already exist in the data directory.</w:t>
+        <w:t xml:space="preserve">package utilizes widely available data from several U.S. Federal Government sources and as of 2023-04-27 no authentication is required to access these sources. The HUC ID is required and users may specify a path for storing the data as well as indicate whether or not to download the data again if they already exist in the data directory.</w:t>
       </w:r>
     </w:p>
     <w:bookmarkEnd w:id="25"/>
@@ -3424,31 +3424,31 @@
               <w:jc w:val="left"/>
             </w:pPr>
             <w:r>
-              <w:t xml:space="preserve">No Removal</w:t>
-            </w:r>
-          </w:p>
-        </w:tc>
-        <w:tc>
-          <w:tcPr/>
-          <w:p>
-            <w:pPr>
-              <w:pStyle w:val="Compact"/>
-              <w:jc w:val="right"/>
-            </w:pPr>
-            <w:r>
-              <w:t xml:space="preserve">563</w:t>
-            </w:r>
-          </w:p>
-        </w:tc>
-        <w:tc>
-          <w:tcPr/>
-          <w:p>
-            <w:pPr>
-              <w:pStyle w:val="Compact"/>
-              <w:jc w:val="right"/>
-            </w:pPr>
-            <w:r>
-              <w:t xml:space="preserve">0.000</w:t>
+              <w:t xml:space="preserve">Hydric</w:t>
+            </w:r>
+          </w:p>
+        </w:tc>
+        <w:tc>
+          <w:tcPr/>
+          <w:p>
+            <w:pPr>
+              <w:pStyle w:val="Compact"/>
+              <w:jc w:val="right"/>
+            </w:pPr>
+            <w:r>
+              <w:t xml:space="preserve">287</w:t>
+            </w:r>
+          </w:p>
+        </w:tc>
+        <w:tc>
+          <w:tcPr/>
+          <w:p>
+            <w:pPr>
+              <w:pStyle w:val="Compact"/>
+              <w:jc w:val="right"/>
+            </w:pPr>
+            <w:r>
+              <w:t xml:space="preserve">4.390</w:t>
             </w:r>
           </w:p>
         </w:tc>
@@ -3472,7 +3472,7 @@
               <w:jc w:val="right"/>
             </w:pPr>
             <w:r>
-              <w:t xml:space="preserve">100.0</w:t>
+              <w:t xml:space="preserve">95.6</w:t>
             </w:r>
           </w:p>
         </w:tc>
@@ -3486,55 +3486,55 @@
               <w:jc w:val="left"/>
             </w:pPr>
             <w:r>
-              <w:t xml:space="preserve">Lake/Pond</w:t>
-            </w:r>
-          </w:p>
-        </w:tc>
-        <w:tc>
-          <w:tcPr/>
-          <w:p>
-            <w:pPr>
-              <w:pStyle w:val="Compact"/>
-              <w:jc w:val="right"/>
-            </w:pPr>
-            <w:r>
-              <w:t xml:space="preserve">84</w:t>
-            </w:r>
-          </w:p>
-        </w:tc>
-        <w:tc>
-          <w:tcPr/>
-          <w:p>
-            <w:pPr>
-              <w:pStyle w:val="Compact"/>
-              <w:jc w:val="right"/>
-            </w:pPr>
-            <w:r>
-              <w:t xml:space="preserve">41.400</w:t>
-            </w:r>
-          </w:p>
-        </w:tc>
-        <w:tc>
-          <w:tcPr/>
-          <w:p>
-            <w:pPr>
-              <w:pStyle w:val="Compact"/>
-              <w:jc w:val="right"/>
-            </w:pPr>
-            <w:r>
-              <w:t xml:space="preserve">100.0</w:t>
-            </w:r>
-          </w:p>
-        </w:tc>
-        <w:tc>
-          <w:tcPr/>
-          <w:p>
-            <w:pPr>
-              <w:pStyle w:val="Compact"/>
-              <w:jc w:val="right"/>
-            </w:pPr>
-            <w:r>
-              <w:t xml:space="preserve">58.6</w:t>
+              <w:t xml:space="preserve">No Removal</w:t>
+            </w:r>
+          </w:p>
+        </w:tc>
+        <w:tc>
+          <w:tcPr/>
+          <w:p>
+            <w:pPr>
+              <w:pStyle w:val="Compact"/>
+              <w:jc w:val="right"/>
+            </w:pPr>
+            <w:r>
+              <w:t xml:space="preserve">276</w:t>
+            </w:r>
+          </w:p>
+        </w:tc>
+        <w:tc>
+          <w:tcPr/>
+          <w:p>
+            <w:pPr>
+              <w:pStyle w:val="Compact"/>
+              <w:jc w:val="right"/>
+            </w:pPr>
+            <w:r>
+              <w:t xml:space="preserve">0.000</w:t>
+            </w:r>
+          </w:p>
+        </w:tc>
+        <w:tc>
+          <w:tcPr/>
+          <w:p>
+            <w:pPr>
+              <w:pStyle w:val="Compact"/>
+              <w:jc w:val="right"/>
+            </w:pPr>
+            <w:r>
+              <w:t xml:space="preserve">95.6</w:t>
+            </w:r>
+          </w:p>
+        </w:tc>
+        <w:tc>
+          <w:tcPr/>
+          <w:p>
+            <w:pPr>
+              <w:pStyle w:val="Compact"/>
+              <w:jc w:val="right"/>
+            </w:pPr>
+            <w:r>
+              <w:t xml:space="preserve">95.6</w:t>
             </w:r>
           </w:p>
         </w:tc>
@@ -3548,55 +3548,55 @@
               <w:jc w:val="left"/>
             </w:pPr>
             <w:r>
-              <w:t xml:space="preserve">Stream</w:t>
-            </w:r>
-          </w:p>
-        </w:tc>
-        <w:tc>
-          <w:tcPr/>
-          <w:p>
-            <w:pPr>
-              <w:pStyle w:val="Compact"/>
-              <w:jc w:val="right"/>
-            </w:pPr>
-            <w:r>
-              <w:t xml:space="preserve">61</w:t>
-            </w:r>
-          </w:p>
-        </w:tc>
-        <w:tc>
-          <w:tcPr/>
-          <w:p>
-            <w:pPr>
-              <w:pStyle w:val="Compact"/>
-              <w:jc w:val="right"/>
-            </w:pPr>
-            <w:r>
-              <w:t xml:space="preserve">0.005</w:t>
-            </w:r>
-          </w:p>
-        </w:tc>
-        <w:tc>
-          <w:tcPr/>
-          <w:p>
-            <w:pPr>
-              <w:pStyle w:val="Compact"/>
-              <w:jc w:val="right"/>
-            </w:pPr>
-            <w:r>
-              <w:t xml:space="preserve">58.6</w:t>
-            </w:r>
-          </w:p>
-        </w:tc>
-        <w:tc>
-          <w:tcPr/>
-          <w:p>
-            <w:pPr>
-              <w:pStyle w:val="Compact"/>
-              <w:jc w:val="right"/>
-            </w:pPr>
-            <w:r>
-              <w:t xml:space="preserve">58.6</w:t>
+              <w:t xml:space="preserve">Lake/Pond</w:t>
+            </w:r>
+          </w:p>
+        </w:tc>
+        <w:tc>
+          <w:tcPr/>
+          <w:p>
+            <w:pPr>
+              <w:pStyle w:val="Compact"/>
+              <w:jc w:val="right"/>
+            </w:pPr>
+            <w:r>
+              <w:t xml:space="preserve">84</w:t>
+            </w:r>
+          </w:p>
+        </w:tc>
+        <w:tc>
+          <w:tcPr/>
+          <w:p>
+            <w:pPr>
+              <w:pStyle w:val="Compact"/>
+              <w:jc w:val="right"/>
+            </w:pPr>
+            <w:r>
+              <w:t xml:space="preserve">41.400</w:t>
+            </w:r>
+          </w:p>
+        </w:tc>
+        <w:tc>
+          <w:tcPr/>
+          <w:p>
+            <w:pPr>
+              <w:pStyle w:val="Compact"/>
+              <w:jc w:val="right"/>
+            </w:pPr>
+            <w:r>
+              <w:t xml:space="preserve">95.6</w:t>
+            </w:r>
+          </w:p>
+        </w:tc>
+        <w:tc>
+          <w:tcPr/>
+          <w:p>
+            <w:pPr>
+              <w:pStyle w:val="Compact"/>
+              <w:jc w:val="right"/>
+            </w:pPr>
+            <w:r>
+              <w:t xml:space="preserve">56.0</w:t>
             </w:r>
           </w:p>
         </w:tc>
@@ -3610,55 +3610,55 @@
               <w:jc w:val="left"/>
             </w:pPr>
             <w:r>
-              <w:t xml:space="preserve">Lake/Pond</w:t>
-            </w:r>
-          </w:p>
-        </w:tc>
-        <w:tc>
-          <w:tcPr/>
-          <w:p>
-            <w:pPr>
-              <w:pStyle w:val="Compact"/>
-              <w:jc w:val="right"/>
-            </w:pPr>
-            <w:r>
-              <w:t xml:space="preserve">2170</w:t>
-            </w:r>
-          </w:p>
-        </w:tc>
-        <w:tc>
-          <w:tcPr/>
-          <w:p>
-            <w:pPr>
-              <w:pStyle w:val="Compact"/>
-              <w:jc w:val="right"/>
-            </w:pPr>
-            <w:r>
-              <w:t xml:space="preserve">56.300</w:t>
-            </w:r>
-          </w:p>
-        </w:tc>
-        <w:tc>
-          <w:tcPr/>
-          <w:p>
-            <w:pPr>
-              <w:pStyle w:val="Compact"/>
-              <w:jc w:val="right"/>
-            </w:pPr>
-            <w:r>
-              <w:t xml:space="preserve">58.6</w:t>
-            </w:r>
-          </w:p>
-        </w:tc>
-        <w:tc>
-          <w:tcPr/>
-          <w:p>
-            <w:pPr>
-              <w:pStyle w:val="Compact"/>
-              <w:jc w:val="right"/>
-            </w:pPr>
-            <w:r>
-              <w:t xml:space="preserve">25.6</w:t>
+              <w:t xml:space="preserve">Stream</w:t>
+            </w:r>
+          </w:p>
+        </w:tc>
+        <w:tc>
+          <w:tcPr/>
+          <w:p>
+            <w:pPr>
+              <w:pStyle w:val="Compact"/>
+              <w:jc w:val="right"/>
+            </w:pPr>
+            <w:r>
+              <w:t xml:space="preserve">61</w:t>
+            </w:r>
+          </w:p>
+        </w:tc>
+        <w:tc>
+          <w:tcPr/>
+          <w:p>
+            <w:pPr>
+              <w:pStyle w:val="Compact"/>
+              <w:jc w:val="right"/>
+            </w:pPr>
+            <w:r>
+              <w:t xml:space="preserve">0.005</w:t>
+            </w:r>
+          </w:p>
+        </w:tc>
+        <w:tc>
+          <w:tcPr/>
+          <w:p>
+            <w:pPr>
+              <w:pStyle w:val="Compact"/>
+              <w:jc w:val="right"/>
+            </w:pPr>
+            <w:r>
+              <w:t xml:space="preserve">56.0</w:t>
+            </w:r>
+          </w:p>
+        </w:tc>
+        <w:tc>
+          <w:tcPr/>
+          <w:p>
+            <w:pPr>
+              <w:pStyle w:val="Compact"/>
+              <w:jc w:val="right"/>
+            </w:pPr>
+            <w:r>
+              <w:t xml:space="preserve">56.0</w:t>
             </w:r>
           </w:p>
         </w:tc>
@@ -3672,55 +3672,55 @@
               <w:jc w:val="left"/>
             </w:pPr>
             <w:r>
-              <w:t xml:space="preserve">Stream</w:t>
-            </w:r>
-          </w:p>
-        </w:tc>
-        <w:tc>
-          <w:tcPr/>
-          <w:p>
-            <w:pPr>
-              <w:pStyle w:val="Compact"/>
-              <w:jc w:val="right"/>
-            </w:pPr>
-            <w:r>
-              <w:t xml:space="preserve">316</w:t>
-            </w:r>
-          </w:p>
-        </w:tc>
-        <w:tc>
-          <w:tcPr/>
-          <w:p>
-            <w:pPr>
-              <w:pStyle w:val="Compact"/>
-              <w:jc w:val="right"/>
-            </w:pPr>
-            <w:r>
-              <w:t xml:space="preserve">0.022</w:t>
-            </w:r>
-          </w:p>
-        </w:tc>
-        <w:tc>
-          <w:tcPr/>
-          <w:p>
-            <w:pPr>
-              <w:pStyle w:val="Compact"/>
-              <w:jc w:val="right"/>
-            </w:pPr>
-            <w:r>
-              <w:t xml:space="preserve">25.6</w:t>
-            </w:r>
-          </w:p>
-        </w:tc>
-        <w:tc>
-          <w:tcPr/>
-          <w:p>
-            <w:pPr>
-              <w:pStyle w:val="Compact"/>
-              <w:jc w:val="right"/>
-            </w:pPr>
-            <w:r>
-              <w:t xml:space="preserve">25.6</w:t>
+              <w:t xml:space="preserve">Lake/Pond</w:t>
+            </w:r>
+          </w:p>
+        </w:tc>
+        <w:tc>
+          <w:tcPr/>
+          <w:p>
+            <w:pPr>
+              <w:pStyle w:val="Compact"/>
+              <w:jc w:val="right"/>
+            </w:pPr>
+            <w:r>
+              <w:t xml:space="preserve">2170</w:t>
+            </w:r>
+          </w:p>
+        </w:tc>
+        <w:tc>
+          <w:tcPr/>
+          <w:p>
+            <w:pPr>
+              <w:pStyle w:val="Compact"/>
+              <w:jc w:val="right"/>
+            </w:pPr>
+            <w:r>
+              <w:t xml:space="preserve">56.300</w:t>
+            </w:r>
+          </w:p>
+        </w:tc>
+        <w:tc>
+          <w:tcPr/>
+          <w:p>
+            <w:pPr>
+              <w:pStyle w:val="Compact"/>
+              <w:jc w:val="right"/>
+            </w:pPr>
+            <w:r>
+              <w:t xml:space="preserve">56.0</w:t>
+            </w:r>
+          </w:p>
+        </w:tc>
+        <w:tc>
+          <w:tcPr/>
+          <w:p>
+            <w:pPr>
+              <w:pStyle w:val="Compact"/>
+              <w:jc w:val="right"/>
+            </w:pPr>
+            <w:r>
+              <w:t xml:space="preserve">24.5</w:t>
             </w:r>
           </w:p>
         </w:tc>
@@ -3746,43 +3746,43 @@
               <w:jc w:val="right"/>
             </w:pPr>
             <w:r>
-              <w:t xml:space="preserve">2480</w:t>
-            </w:r>
-          </w:p>
-        </w:tc>
-        <w:tc>
-          <w:tcPr/>
-          <w:p>
-            <w:pPr>
-              <w:pStyle w:val="Compact"/>
-              <w:jc w:val="right"/>
-            </w:pPr>
-            <w:r>
-              <w:t xml:space="preserve">0.076</w:t>
-            </w:r>
-          </w:p>
-        </w:tc>
-        <w:tc>
-          <w:tcPr/>
-          <w:p>
-            <w:pPr>
-              <w:pStyle w:val="Compact"/>
-              <w:jc w:val="right"/>
-            </w:pPr>
-            <w:r>
-              <w:t xml:space="preserve">25.6</w:t>
-            </w:r>
-          </w:p>
-        </w:tc>
-        <w:tc>
-          <w:tcPr/>
-          <w:p>
-            <w:pPr>
-              <w:pStyle w:val="Compact"/>
-              <w:jc w:val="right"/>
-            </w:pPr>
-            <w:r>
-              <w:t xml:space="preserve">25.6</w:t>
+              <w:t xml:space="preserve">316</w:t>
+            </w:r>
+          </w:p>
+        </w:tc>
+        <w:tc>
+          <w:tcPr/>
+          <w:p>
+            <w:pPr>
+              <w:pStyle w:val="Compact"/>
+              <w:jc w:val="right"/>
+            </w:pPr>
+            <w:r>
+              <w:t xml:space="preserve">0.022</w:t>
+            </w:r>
+          </w:p>
+        </w:tc>
+        <w:tc>
+          <w:tcPr/>
+          <w:p>
+            <w:pPr>
+              <w:pStyle w:val="Compact"/>
+              <w:jc w:val="right"/>
+            </w:pPr>
+            <w:r>
+              <w:t xml:space="preserve">24.5</w:t>
+            </w:r>
+          </w:p>
+        </w:tc>
+        <w:tc>
+          <w:tcPr/>
+          <w:p>
+            <w:pPr>
+              <w:pStyle w:val="Compact"/>
+              <w:jc w:val="right"/>
+            </w:pPr>
+            <w:r>
+              <w:t xml:space="preserve">24.5</w:t>
             </w:r>
           </w:p>
         </w:tc>
@@ -3796,55 +3796,55 @@
               <w:jc w:val="left"/>
             </w:pPr>
             <w:r>
-              <w:t xml:space="preserve">Lake/Pond</w:t>
-            </w:r>
-          </w:p>
-        </w:tc>
-        <w:tc>
-          <w:tcPr/>
-          <w:p>
-            <w:pPr>
-              <w:pStyle w:val="Compact"/>
-              <w:jc w:val="right"/>
-            </w:pPr>
-            <w:r>
-              <w:t xml:space="preserve">167</w:t>
-            </w:r>
-          </w:p>
-        </w:tc>
-        <w:tc>
-          <w:tcPr/>
-          <w:p>
-            <w:pPr>
-              <w:pStyle w:val="Compact"/>
-              <w:jc w:val="right"/>
-            </w:pPr>
-            <w:r>
-              <w:t xml:space="preserve">0.000</w:t>
-            </w:r>
-          </w:p>
-        </w:tc>
-        <w:tc>
-          <w:tcPr/>
-          <w:p>
-            <w:pPr>
-              <w:pStyle w:val="Compact"/>
-              <w:jc w:val="right"/>
-            </w:pPr>
-            <w:r>
-              <w:t xml:space="preserve">25.6</w:t>
-            </w:r>
-          </w:p>
-        </w:tc>
-        <w:tc>
-          <w:tcPr/>
-          <w:p>
-            <w:pPr>
-              <w:pStyle w:val="Compact"/>
-              <w:jc w:val="right"/>
-            </w:pPr>
-            <w:r>
-              <w:t xml:space="preserve">25.6</w:t>
+              <w:t xml:space="preserve">Stream</w:t>
+            </w:r>
+          </w:p>
+        </w:tc>
+        <w:tc>
+          <w:tcPr/>
+          <w:p>
+            <w:pPr>
+              <w:pStyle w:val="Compact"/>
+              <w:jc w:val="right"/>
+            </w:pPr>
+            <w:r>
+              <w:t xml:space="preserve">2480</w:t>
+            </w:r>
+          </w:p>
+        </w:tc>
+        <w:tc>
+          <w:tcPr/>
+          <w:p>
+            <w:pPr>
+              <w:pStyle w:val="Compact"/>
+              <w:jc w:val="right"/>
+            </w:pPr>
+            <w:r>
+              <w:t xml:space="preserve">0.076</w:t>
+            </w:r>
+          </w:p>
+        </w:tc>
+        <w:tc>
+          <w:tcPr/>
+          <w:p>
+            <w:pPr>
+              <w:pStyle w:val="Compact"/>
+              <w:jc w:val="right"/>
+            </w:pPr>
+            <w:r>
+              <w:t xml:space="preserve">24.5</w:t>
+            </w:r>
+          </w:p>
+        </w:tc>
+        <w:tc>
+          <w:tcPr/>
+          <w:p>
+            <w:pPr>
+              <w:pStyle w:val="Compact"/>
+              <w:jc w:val="right"/>
+            </w:pPr>
+            <w:r>
+              <w:t xml:space="preserve">24.4</w:t>
             </w:r>
           </w:p>
         </w:tc>
@@ -3858,55 +3858,55 @@
               <w:jc w:val="left"/>
             </w:pPr>
             <w:r>
-              <w:t xml:space="preserve">Stream</w:t>
-            </w:r>
-          </w:p>
-        </w:tc>
-        <w:tc>
-          <w:tcPr/>
-          <w:p>
-            <w:pPr>
-              <w:pStyle w:val="Compact"/>
-              <w:jc w:val="right"/>
-            </w:pPr>
-            <w:r>
-              <w:t xml:space="preserve">816</w:t>
-            </w:r>
-          </w:p>
-        </w:tc>
-        <w:tc>
-          <w:tcPr/>
-          <w:p>
-            <w:pPr>
-              <w:pStyle w:val="Compact"/>
-              <w:jc w:val="right"/>
-            </w:pPr>
-            <w:r>
-              <w:t xml:space="preserve">0.022</w:t>
-            </w:r>
-          </w:p>
-        </w:tc>
-        <w:tc>
-          <w:tcPr/>
-          <w:p>
-            <w:pPr>
-              <w:pStyle w:val="Compact"/>
-              <w:jc w:val="right"/>
-            </w:pPr>
-            <w:r>
-              <w:t xml:space="preserve">25.6</w:t>
-            </w:r>
-          </w:p>
-        </w:tc>
-        <w:tc>
-          <w:tcPr/>
-          <w:p>
-            <w:pPr>
-              <w:pStyle w:val="Compact"/>
-              <w:jc w:val="right"/>
-            </w:pPr>
-            <w:r>
-              <w:t xml:space="preserve">25.6</w:t>
+              <w:t xml:space="preserve">Lake/Pond</w:t>
+            </w:r>
+          </w:p>
+        </w:tc>
+        <w:tc>
+          <w:tcPr/>
+          <w:p>
+            <w:pPr>
+              <w:pStyle w:val="Compact"/>
+              <w:jc w:val="right"/>
+            </w:pPr>
+            <w:r>
+              <w:t xml:space="preserve">167</w:t>
+            </w:r>
+          </w:p>
+        </w:tc>
+        <w:tc>
+          <w:tcPr/>
+          <w:p>
+            <w:pPr>
+              <w:pStyle w:val="Compact"/>
+              <w:jc w:val="right"/>
+            </w:pPr>
+            <w:r>
+              <w:t xml:space="preserve">0.000</w:t>
+            </w:r>
+          </w:p>
+        </w:tc>
+        <w:tc>
+          <w:tcPr/>
+          <w:p>
+            <w:pPr>
+              <w:pStyle w:val="Compact"/>
+              <w:jc w:val="right"/>
+            </w:pPr>
+            <w:r>
+              <w:t xml:space="preserve">24.4</w:t>
+            </w:r>
+          </w:p>
+        </w:tc>
+        <w:tc>
+          <w:tcPr/>
+          <w:p>
+            <w:pPr>
+              <w:pStyle w:val="Compact"/>
+              <w:jc w:val="right"/>
+            </w:pPr>
+            <w:r>
+              <w:t xml:space="preserve">24.4</w:t>
             </w:r>
           </w:p>
         </w:tc>
@@ -3932,7 +3932,7 @@
               <w:jc w:val="right"/>
             </w:pPr>
             <w:r>
-              <w:t xml:space="preserve">1056</w:t>
+              <w:t xml:space="preserve">816</w:t>
             </w:r>
           </w:p>
         </w:tc>
@@ -3956,19 +3956,19 @@
               <w:jc w:val="right"/>
             </w:pPr>
             <w:r>
-              <w:t xml:space="preserve">25.6</w:t>
-            </w:r>
-          </w:p>
-        </w:tc>
-        <w:tc>
-          <w:tcPr/>
-          <w:p>
-            <w:pPr>
-              <w:pStyle w:val="Compact"/>
-              <w:jc w:val="right"/>
-            </w:pPr>
-            <w:r>
-              <w:t xml:space="preserve">25.6</w:t>
+              <w:t xml:space="preserve">24.4</w:t>
+            </w:r>
+          </w:p>
+        </w:tc>
+        <w:tc>
+          <w:tcPr/>
+          <w:p>
+            <w:pPr>
+              <w:pStyle w:val="Compact"/>
+              <w:jc w:val="right"/>
+            </w:pPr>
+            <w:r>
+              <w:t xml:space="preserve">24.4</w:t>
             </w:r>
           </w:p>
         </w:tc>
@@ -3982,55 +3982,55 @@
               <w:jc w:val="left"/>
             </w:pPr>
             <w:r>
-              <w:t xml:space="preserve">Lake/Pond</w:t>
-            </w:r>
-          </w:p>
-        </w:tc>
-        <w:tc>
-          <w:tcPr/>
-          <w:p>
-            <w:pPr>
-              <w:pStyle w:val="Compact"/>
-              <w:jc w:val="right"/>
-            </w:pPr>
-            <w:r>
-              <w:t xml:space="preserve">338</w:t>
-            </w:r>
-          </w:p>
-        </w:tc>
-        <w:tc>
-          <w:tcPr/>
-          <w:p>
-            <w:pPr>
-              <w:pStyle w:val="Compact"/>
-              <w:jc w:val="right"/>
-            </w:pPr>
-            <w:r>
-              <w:t xml:space="preserve">0.000</w:t>
-            </w:r>
-          </w:p>
-        </w:tc>
-        <w:tc>
-          <w:tcPr/>
-          <w:p>
-            <w:pPr>
-              <w:pStyle w:val="Compact"/>
-              <w:jc w:val="right"/>
-            </w:pPr>
-            <w:r>
-              <w:t xml:space="preserve">25.6</w:t>
-            </w:r>
-          </w:p>
-        </w:tc>
-        <w:tc>
-          <w:tcPr/>
-          <w:p>
-            <w:pPr>
-              <w:pStyle w:val="Compact"/>
-              <w:jc w:val="right"/>
-            </w:pPr>
-            <w:r>
-              <w:t xml:space="preserve">25.6</w:t>
+              <w:t xml:space="preserve">Stream</w:t>
+            </w:r>
+          </w:p>
+        </w:tc>
+        <w:tc>
+          <w:tcPr/>
+          <w:p>
+            <w:pPr>
+              <w:pStyle w:val="Compact"/>
+              <w:jc w:val="right"/>
+            </w:pPr>
+            <w:r>
+              <w:t xml:space="preserve">1056</w:t>
+            </w:r>
+          </w:p>
+        </w:tc>
+        <w:tc>
+          <w:tcPr/>
+          <w:p>
+            <w:pPr>
+              <w:pStyle w:val="Compact"/>
+              <w:jc w:val="right"/>
+            </w:pPr>
+            <w:r>
+              <w:t xml:space="preserve">0.022</w:t>
+            </w:r>
+          </w:p>
+        </w:tc>
+        <w:tc>
+          <w:tcPr/>
+          <w:p>
+            <w:pPr>
+              <w:pStyle w:val="Compact"/>
+              <w:jc w:val="right"/>
+            </w:pPr>
+            <w:r>
+              <w:t xml:space="preserve">24.4</w:t>
+            </w:r>
+          </w:p>
+        </w:tc>
+        <w:tc>
+          <w:tcPr/>
+          <w:p>
+            <w:pPr>
+              <w:pStyle w:val="Compact"/>
+              <w:jc w:val="right"/>
+            </w:pPr>
+            <w:r>
+              <w:t xml:space="preserve">24.4</w:t>
             </w:r>
           </w:p>
         </w:tc>
@@ -4044,19 +4044,19 @@
               <w:jc w:val="left"/>
             </w:pPr>
             <w:r>
-              <w:t xml:space="preserve">Stream</w:t>
-            </w:r>
-          </w:p>
-        </w:tc>
-        <w:tc>
-          <w:tcPr/>
-          <w:p>
-            <w:pPr>
-              <w:pStyle w:val="Compact"/>
-              <w:jc w:val="right"/>
-            </w:pPr>
-            <w:r>
-              <w:t xml:space="preserve">59</w:t>
+              <w:t xml:space="preserve">Lake/Pond</w:t>
+            </w:r>
+          </w:p>
+        </w:tc>
+        <w:tc>
+          <w:tcPr/>
+          <w:p>
+            <w:pPr>
+              <w:pStyle w:val="Compact"/>
+              <w:jc w:val="right"/>
+            </w:pPr>
+            <w:r>
+              <w:t xml:space="preserve">338</w:t>
             </w:r>
           </w:p>
         </w:tc>
@@ -4080,19 +4080,19 @@
               <w:jc w:val="right"/>
             </w:pPr>
             <w:r>
-              <w:t xml:space="preserve">25.6</w:t>
-            </w:r>
-          </w:p>
-        </w:tc>
-        <w:tc>
-          <w:tcPr/>
-          <w:p>
-            <w:pPr>
-              <w:pStyle w:val="Compact"/>
-              <w:jc w:val="right"/>
-            </w:pPr>
-            <w:r>
-              <w:t xml:space="preserve">25.6</w:t>
+              <w:t xml:space="preserve">24.4</w:t>
+            </w:r>
+          </w:p>
+        </w:tc>
+        <w:tc>
+          <w:tcPr/>
+          <w:p>
+            <w:pPr>
+              <w:pStyle w:val="Compact"/>
+              <w:jc w:val="right"/>
+            </w:pPr>
+            <w:r>
+              <w:t xml:space="preserve">24.4</w:t>
             </w:r>
           </w:p>
         </w:tc>
@@ -4106,6 +4106,68 @@
               <w:jc w:val="left"/>
             </w:pPr>
             <w:r>
+              <w:t xml:space="preserve">Stream</w:t>
+            </w:r>
+          </w:p>
+        </w:tc>
+        <w:tc>
+          <w:tcPr/>
+          <w:p>
+            <w:pPr>
+              <w:pStyle w:val="Compact"/>
+              <w:jc w:val="right"/>
+            </w:pPr>
+            <w:r>
+              <w:t xml:space="preserve">59</w:t>
+            </w:r>
+          </w:p>
+        </w:tc>
+        <w:tc>
+          <w:tcPr/>
+          <w:p>
+            <w:pPr>
+              <w:pStyle w:val="Compact"/>
+              <w:jc w:val="right"/>
+            </w:pPr>
+            <w:r>
+              <w:t xml:space="preserve">0.000</w:t>
+            </w:r>
+          </w:p>
+        </w:tc>
+        <w:tc>
+          <w:tcPr/>
+          <w:p>
+            <w:pPr>
+              <w:pStyle w:val="Compact"/>
+              <w:jc w:val="right"/>
+            </w:pPr>
+            <w:r>
+              <w:t xml:space="preserve">24.4</w:t>
+            </w:r>
+          </w:p>
+        </w:tc>
+        <w:tc>
+          <w:tcPr/>
+          <w:p>
+            <w:pPr>
+              <w:pStyle w:val="Compact"/>
+              <w:jc w:val="right"/>
+            </w:pPr>
+            <w:r>
+              <w:t xml:space="preserve">24.4</w:t>
+            </w:r>
+          </w:p>
+        </w:tc>
+      </w:tr>
+      <w:tr>
+        <w:tc>
+          <w:tcPr/>
+          <w:p>
+            <w:pPr>
+              <w:pStyle w:val="Compact"/>
+              <w:jc w:val="left"/>
+            </w:pPr>
+            <w:r>
               <w:t xml:space="preserve">Lake/Pond</w:t>
             </w:r>
           </w:p>
@@ -4142,19 +4204,19 @@
               <w:jc w:val="right"/>
             </w:pPr>
             <w:r>
-              <w:t xml:space="preserve">25.6</w:t>
-            </w:r>
-          </w:p>
-        </w:tc>
-        <w:tc>
-          <w:tcPr/>
-          <w:p>
-            <w:pPr>
-              <w:pStyle w:val="Compact"/>
-              <w:jc w:val="right"/>
-            </w:pPr>
-            <w:r>
-              <w:t xml:space="preserve">25.6</w:t>
+              <w:t xml:space="preserve">24.4</w:t>
+            </w:r>
+          </w:p>
+        </w:tc>
+        <w:tc>
+          <w:tcPr/>
+          <w:p>
+            <w:pPr>
+              <w:pStyle w:val="Compact"/>
+              <w:jc w:val="right"/>
+            </w:pPr>
+            <w:r>
+              <w:t xml:space="preserve">24.4</w:t>
             </w:r>
           </w:p>
         </w:tc>
@@ -5400,7 +5462,7 @@
               <w:jc w:val="left"/>
             </w:pPr>
             <w:r>
-              <w:t xml:space="preserve">No Removal</w:t>
+              <w:t xml:space="preserve">Hydric</w:t>
             </w:r>
           </w:p>
         </w:tc>
@@ -5424,7 +5486,7 @@
               <w:jc w:val="right"/>
             </w:pPr>
             <w:r>
-              <w:t xml:space="preserve">0.000</w:t>
+              <w:t xml:space="preserve">44.000</w:t>
             </w:r>
           </w:p>
         </w:tc>
@@ -5448,7 +5510,7 @@
               <w:jc w:val="right"/>
             </w:pPr>
             <w:r>
-              <w:t xml:space="preserve">100.0</w:t>
+              <w:t xml:space="preserve">56.0</w:t>
             </w:r>
           </w:p>
         </w:tc>
@@ -5498,19 +5560,19 @@
               <w:jc w:val="right"/>
             </w:pPr>
             <w:r>
-              <w:t xml:space="preserve">100.0</w:t>
-            </w:r>
-          </w:p>
-        </w:tc>
-        <w:tc>
-          <w:tcPr/>
-          <w:p>
-            <w:pPr>
-              <w:pStyle w:val="Compact"/>
-              <w:jc w:val="right"/>
-            </w:pPr>
-            <w:r>
-              <w:t xml:space="preserve">99.9</w:t>
+              <w:t xml:space="preserve">56.0</w:t>
+            </w:r>
+          </w:p>
+        </w:tc>
+        <w:tc>
+          <w:tcPr/>
+          <w:p>
+            <w:pPr>
+              <w:pStyle w:val="Compact"/>
+              <w:jc w:val="right"/>
+            </w:pPr>
+            <w:r>
+              <w:t xml:space="preserve">55.9</w:t>
             </w:r>
           </w:p>
         </w:tc>
@@ -5560,19 +5622,19 @@
               <w:jc w:val="right"/>
             </w:pPr>
             <w:r>
-              <w:t xml:space="preserve">99.9</w:t>
-            </w:r>
-          </w:p>
-        </w:tc>
-        <w:tc>
-          <w:tcPr/>
-          <w:p>
-            <w:pPr>
-              <w:pStyle w:val="Compact"/>
-              <w:jc w:val="right"/>
-            </w:pPr>
-            <w:r>
-              <w:t xml:space="preserve">99.9</w:t>
+              <w:t xml:space="preserve">55.9</w:t>
+            </w:r>
+          </w:p>
+        </w:tc>
+        <w:tc>
+          <w:tcPr/>
+          <w:p>
+            <w:pPr>
+              <w:pStyle w:val="Compact"/>
+              <w:jc w:val="right"/>
+            </w:pPr>
+            <w:r>
+              <w:t xml:space="preserve">55.9</w:t>
             </w:r>
           </w:p>
         </w:tc>
@@ -5622,19 +5684,19 @@
               <w:jc w:val="right"/>
             </w:pPr>
             <w:r>
-              <w:t xml:space="preserve">99.9</w:t>
-            </w:r>
-          </w:p>
-        </w:tc>
-        <w:tc>
-          <w:tcPr/>
-          <w:p>
-            <w:pPr>
-              <w:pStyle w:val="Compact"/>
-              <w:jc w:val="right"/>
-            </w:pPr>
-            <w:r>
-              <w:t xml:space="preserve">99.9</w:t>
+              <w:t xml:space="preserve">55.9</w:t>
+            </w:r>
+          </w:p>
+        </w:tc>
+        <w:tc>
+          <w:tcPr/>
+          <w:p>
+            <w:pPr>
+              <w:pStyle w:val="Compact"/>
+              <w:jc w:val="right"/>
+            </w:pPr>
+            <w:r>
+              <w:t xml:space="preserve">55.9</w:t>
             </w:r>
           </w:p>
         </w:tc>
@@ -5684,19 +5746,19 @@
               <w:jc w:val="right"/>
             </w:pPr>
             <w:r>
-              <w:t xml:space="preserve">99.9</w:t>
-            </w:r>
-          </w:p>
-        </w:tc>
-        <w:tc>
-          <w:tcPr/>
-          <w:p>
-            <w:pPr>
-              <w:pStyle w:val="Compact"/>
-              <w:jc w:val="right"/>
-            </w:pPr>
-            <w:r>
-              <w:t xml:space="preserve">99.8</w:t>
+              <w:t xml:space="preserve">55.9</w:t>
+            </w:r>
+          </w:p>
+        </w:tc>
+        <w:tc>
+          <w:tcPr/>
+          <w:p>
+            <w:pPr>
+              <w:pStyle w:val="Compact"/>
+              <w:jc w:val="right"/>
+            </w:pPr>
+            <w:r>
+              <w:t xml:space="preserve">55.9</w:t>
             </w:r>
           </w:p>
         </w:tc>
@@ -5746,19 +5808,19 @@
               <w:jc w:val="right"/>
             </w:pPr>
             <w:r>
-              <w:t xml:space="preserve">99.8</w:t>
-            </w:r>
-          </w:p>
-        </w:tc>
-        <w:tc>
-          <w:tcPr/>
-          <w:p>
-            <w:pPr>
-              <w:pStyle w:val="Compact"/>
-              <w:jc w:val="right"/>
-            </w:pPr>
-            <w:r>
-              <w:t xml:space="preserve">99.8</w:t>
+              <w:t xml:space="preserve">55.9</w:t>
+            </w:r>
+          </w:p>
+        </w:tc>
+        <w:tc>
+          <w:tcPr/>
+          <w:p>
+            <w:pPr>
+              <w:pStyle w:val="Compact"/>
+              <w:jc w:val="right"/>
+            </w:pPr>
+            <w:r>
+              <w:t xml:space="preserve">55.9</w:t>
             </w:r>
           </w:p>
         </w:tc>
@@ -5808,19 +5870,19 @@
               <w:jc w:val="right"/>
             </w:pPr>
             <w:r>
-              <w:t xml:space="preserve">99.8</w:t>
-            </w:r>
-          </w:p>
-        </w:tc>
-        <w:tc>
-          <w:tcPr/>
-          <w:p>
-            <w:pPr>
-              <w:pStyle w:val="Compact"/>
-              <w:jc w:val="right"/>
-            </w:pPr>
-            <w:r>
-              <w:t xml:space="preserve">99.8</w:t>
+              <w:t xml:space="preserve">55.9</w:t>
+            </w:r>
+          </w:p>
+        </w:tc>
+        <w:tc>
+          <w:tcPr/>
+          <w:p>
+            <w:pPr>
+              <w:pStyle w:val="Compact"/>
+              <w:jc w:val="right"/>
+            </w:pPr>
+            <w:r>
+              <w:t xml:space="preserve">55.9</w:t>
             </w:r>
           </w:p>
         </w:tc>
@@ -5870,19 +5932,19 @@
               <w:jc w:val="right"/>
             </w:pPr>
             <w:r>
-              <w:t xml:space="preserve">99.8</w:t>
-            </w:r>
-          </w:p>
-        </w:tc>
-        <w:tc>
-          <w:tcPr/>
-          <w:p>
-            <w:pPr>
-              <w:pStyle w:val="Compact"/>
-              <w:jc w:val="right"/>
-            </w:pPr>
-            <w:r>
-              <w:t xml:space="preserve">99.8</w:t>
+              <w:t xml:space="preserve">55.9</w:t>
+            </w:r>
+          </w:p>
+        </w:tc>
+        <w:tc>
+          <w:tcPr/>
+          <w:p>
+            <w:pPr>
+              <w:pStyle w:val="Compact"/>
+              <w:jc w:val="right"/>
+            </w:pPr>
+            <w:r>
+              <w:t xml:space="preserve">55.9</w:t>
             </w:r>
           </w:p>
         </w:tc>
@@ -5932,19 +5994,19 @@
               <w:jc w:val="right"/>
             </w:pPr>
             <w:r>
-              <w:t xml:space="preserve">99.8</w:t>
-            </w:r>
-          </w:p>
-        </w:tc>
-        <w:tc>
-          <w:tcPr/>
-          <w:p>
-            <w:pPr>
-              <w:pStyle w:val="Compact"/>
-              <w:jc w:val="right"/>
-            </w:pPr>
-            <w:r>
-              <w:t xml:space="preserve">99.8</w:t>
+              <w:t xml:space="preserve">55.9</w:t>
+            </w:r>
+          </w:p>
+        </w:tc>
+        <w:tc>
+          <w:tcPr/>
+          <w:p>
+            <w:pPr>
+              <w:pStyle w:val="Compact"/>
+              <w:jc w:val="right"/>
+            </w:pPr>
+            <w:r>
+              <w:t xml:space="preserve">55.9</w:t>
             </w:r>
           </w:p>
         </w:tc>
@@ -5994,19 +6056,19 @@
               <w:jc w:val="right"/>
             </w:pPr>
             <w:r>
-              <w:t xml:space="preserve">99.8</w:t>
-            </w:r>
-          </w:p>
-        </w:tc>
-        <w:tc>
-          <w:tcPr/>
-          <w:p>
-            <w:pPr>
-              <w:pStyle w:val="Compact"/>
-              <w:jc w:val="right"/>
-            </w:pPr>
-            <w:r>
-              <w:t xml:space="preserve">99.8</w:t>
+              <w:t xml:space="preserve">55.9</w:t>
+            </w:r>
+          </w:p>
+        </w:tc>
+        <w:tc>
+          <w:tcPr/>
+          <w:p>
+            <w:pPr>
+              <w:pStyle w:val="Compact"/>
+              <w:jc w:val="right"/>
+            </w:pPr>
+            <w:r>
+              <w:t xml:space="preserve">55.9</w:t>
             </w:r>
           </w:p>
         </w:tc>
@@ -6056,19 +6118,19 @@
               <w:jc w:val="right"/>
             </w:pPr>
             <w:r>
-              <w:t xml:space="preserve">99.8</w:t>
-            </w:r>
-          </w:p>
-        </w:tc>
-        <w:tc>
-          <w:tcPr/>
-          <w:p>
-            <w:pPr>
-              <w:pStyle w:val="Compact"/>
-              <w:jc w:val="right"/>
-            </w:pPr>
-            <w:r>
-              <w:t xml:space="preserve">99.8</w:t>
+              <w:t xml:space="preserve">55.9</w:t>
+            </w:r>
+          </w:p>
+        </w:tc>
+        <w:tc>
+          <w:tcPr/>
+          <w:p>
+            <w:pPr>
+              <w:pStyle w:val="Compact"/>
+              <w:jc w:val="right"/>
+            </w:pPr>
+            <w:r>
+              <w:t xml:space="preserve">55.9</w:t>
             </w:r>
           </w:p>
         </w:tc>
@@ -6118,19 +6180,19 @@
               <w:jc w:val="right"/>
             </w:pPr>
             <w:r>
-              <w:t xml:space="preserve">99.8</w:t>
-            </w:r>
-          </w:p>
-        </w:tc>
-        <w:tc>
-          <w:tcPr/>
-          <w:p>
-            <w:pPr>
-              <w:pStyle w:val="Compact"/>
-              <w:jc w:val="right"/>
-            </w:pPr>
-            <w:r>
-              <w:t xml:space="preserve">99.8</w:t>
+              <w:t xml:space="preserve">55.9</w:t>
+            </w:r>
+          </w:p>
+        </w:tc>
+        <w:tc>
+          <w:tcPr/>
+          <w:p>
+            <w:pPr>
+              <w:pStyle w:val="Compact"/>
+              <w:jc w:val="right"/>
+            </w:pPr>
+            <w:r>
+              <w:t xml:space="preserve">55.9</w:t>
             </w:r>
           </w:p>
         </w:tc>
@@ -6180,19 +6242,19 @@
               <w:jc w:val="right"/>
             </w:pPr>
             <w:r>
-              <w:t xml:space="preserve">99.8</w:t>
-            </w:r>
-          </w:p>
-        </w:tc>
-        <w:tc>
-          <w:tcPr/>
-          <w:p>
-            <w:pPr>
-              <w:pStyle w:val="Compact"/>
-              <w:jc w:val="right"/>
-            </w:pPr>
-            <w:r>
-              <w:t xml:space="preserve">99.8</w:t>
+              <w:t xml:space="preserve">55.9</w:t>
+            </w:r>
+          </w:p>
+        </w:tc>
+        <w:tc>
+          <w:tcPr/>
+          <w:p>
+            <w:pPr>
+              <w:pStyle w:val="Compact"/>
+              <w:jc w:val="right"/>
+            </w:pPr>
+            <w:r>
+              <w:t xml:space="preserve">55.9</w:t>
             </w:r>
           </w:p>
         </w:tc>

</xml_diff>

<commit_message>
Updates based on EPA reviews done.
</commit_message>
<xml_diff>
--- a/manuscript/manuscript.docx
+++ b/manuscript/manuscript.docx
@@ -785,7 +785,7 @@
         <w:pStyle w:val="Abstract"/>
       </w:pPr>
       <w:r>
-        <w:t xml:space="preserve">Excessive</w:t>
+        <w:t xml:space="preserve">Excess</w:t>
       </w:r>
       <w:r>
         <w:t xml:space="preserve"> </w:t>
@@ -1001,25 +1001,133 @@
         <w:t xml:space="preserve"> </w:t>
       </w:r>
       <w:r>
+        <w:t xml:space="preserve">N,</w:t>
+      </w:r>
+      <w:r>
+        <w:t xml:space="preserve"> </w:t>
+      </w:r>
+      <w:r>
+        <w:t xml:space="preserve">such</w:t>
+      </w:r>
+      <w:r>
+        <w:t xml:space="preserve"> </w:t>
+      </w:r>
+      <w:r>
+        <w:t xml:space="preserve">as</w:t>
+      </w:r>
+      <w:r>
+        <w:t xml:space="preserve"> </w:t>
+      </w:r>
+      <w:r>
+        <w:t xml:space="preserve">wetlands,</w:t>
+      </w:r>
+      <w:r>
+        <w:t xml:space="preserve"> </w:t>
+      </w:r>
+      <w:r>
+        <w:t xml:space="preserve">streams</w:t>
+      </w:r>
+      <w:r>
+        <w:t xml:space="preserve"> </w:t>
+      </w:r>
+      <w:r>
+        <w:t xml:space="preserve">and</w:t>
+      </w:r>
+      <w:r>
+        <w:t xml:space="preserve"> </w:t>
+      </w:r>
+      <w:r>
+        <w:t xml:space="preserve">ponds</w:t>
+      </w:r>
+      <w:r>
+        <w:t xml:space="preserve"> </w:t>
+      </w:r>
+      <w:r>
+        <w:t xml:space="preserve">that</w:t>
+      </w:r>
+      <w:r>
+        <w:t xml:space="preserve"> </w:t>
+      </w:r>
+      <w:r>
+        <w:t xml:space="preserve">transform</w:t>
+      </w:r>
+      <w:r>
+        <w:t xml:space="preserve"> </w:t>
+      </w:r>
+      <w:r>
+        <w:t xml:space="preserve">dissolved</w:t>
+      </w:r>
+      <w:r>
+        <w:t xml:space="preserve"> </w:t>
+      </w:r>
+      <w:r>
         <w:t xml:space="preserve">N</w:t>
       </w:r>
       <w:r>
         <w:t xml:space="preserve"> </w:t>
       </w:r>
       <w:r>
-        <w:t xml:space="preserve">–</w:t>
-      </w:r>
-      <w:r>
-        <w:t xml:space="preserve"> </w:t>
-      </w:r>
-      <w:r>
-        <w:t xml:space="preserve">wetlands,</w:t>
-      </w:r>
-      <w:r>
-        <w:t xml:space="preserve"> </w:t>
-      </w:r>
-      <w:r>
-        <w:t xml:space="preserve">streams</w:t>
+        <w:t xml:space="preserve">into</w:t>
+      </w:r>
+      <w:r>
+        <w:t xml:space="preserve"> </w:t>
+      </w:r>
+      <w:r>
+        <w:t xml:space="preserve">gaseous</w:t>
+      </w:r>
+      <w:r>
+        <w:t xml:space="preserve"> </w:t>
+      </w:r>
+      <w:r>
+        <w:t xml:space="preserve">N,</w:t>
+      </w:r>
+      <w:r>
+        <w:t xml:space="preserve"> </w:t>
+      </w:r>
+      <w:r>
+        <w:t xml:space="preserve">effectively</w:t>
+      </w:r>
+      <w:r>
+        <w:t xml:space="preserve"> </w:t>
+      </w:r>
+      <w:r>
+        <w:t xml:space="preserve">removing</w:t>
+      </w:r>
+      <w:r>
+        <w:t xml:space="preserve"> </w:t>
+      </w:r>
+      <w:r>
+        <w:t xml:space="preserve">it</w:t>
+      </w:r>
+      <w:r>
+        <w:t xml:space="preserve"> </w:t>
+      </w:r>
+      <w:r>
+        <w:t xml:space="preserve">from</w:t>
+      </w:r>
+      <w:r>
+        <w:t xml:space="preserve"> </w:t>
+      </w:r>
+      <w:r>
+        <w:t xml:space="preserve">the</w:t>
+      </w:r>
+      <w:r>
+        <w:t xml:space="preserve"> </w:t>
+      </w:r>
+      <w:r>
+        <w:t xml:space="preserve">aquatic</w:t>
+      </w:r>
+      <w:r>
+        <w:t xml:space="preserve"> </w:t>
+      </w:r>
+      <w:r>
+        <w:t xml:space="preserve">system.</w:t>
+      </w:r>
+      <w:r>
+        <w:t xml:space="preserve"> </w:t>
+      </w:r>
+      <w:r>
+        <w:t xml:space="preserve">Identifying</w:t>
       </w:r>
       <w:r>
         <w:t xml:space="preserve"> </w:t>
@@ -1031,25 +1139,55 @@
         <w:t xml:space="preserve"> </w:t>
       </w:r>
       <w:r>
-        <w:t xml:space="preserve">ponds</w:t>
-      </w:r>
-      <w:r>
-        <w:t xml:space="preserve"> </w:t>
-      </w:r>
-      <w:r>
-        <w:t xml:space="preserve">–</w:t>
-      </w:r>
-      <w:r>
-        <w:t xml:space="preserve"> </w:t>
-      </w:r>
-      <w:r>
-        <w:t xml:space="preserve">transforming</w:t>
-      </w:r>
-      <w:r>
-        <w:t xml:space="preserve"> </w:t>
-      </w:r>
-      <w:r>
-        <w:t xml:space="preserve">dissolved</w:t>
+        <w:t xml:space="preserve">evaluating</w:t>
+      </w:r>
+      <w:r>
+        <w:t xml:space="preserve"> </w:t>
+      </w:r>
+      <w:r>
+        <w:t xml:space="preserve">these</w:t>
+      </w:r>
+      <w:r>
+        <w:t xml:space="preserve"> </w:t>
+      </w:r>
+      <w:r>
+        <w:t xml:space="preserve">landscape</w:t>
+      </w:r>
+      <w:r>
+        <w:t xml:space="preserve"> </w:t>
+      </w:r>
+      <w:r>
+        <w:t xml:space="preserve">sinks</w:t>
+      </w:r>
+      <w:r>
+        <w:t xml:space="preserve"> </w:t>
+      </w:r>
+      <w:r>
+        <w:t xml:space="preserve">and</w:t>
+      </w:r>
+      <w:r>
+        <w:t xml:space="preserve"> </w:t>
+      </w:r>
+      <w:r>
+        <w:t xml:space="preserve">their</w:t>
+      </w:r>
+      <w:r>
+        <w:t xml:space="preserve"> </w:t>
+      </w:r>
+      <w:r>
+        <w:t xml:space="preserve">spatial</w:t>
+      </w:r>
+      <w:r>
+        <w:t xml:space="preserve"> </w:t>
+      </w:r>
+      <w:r>
+        <w:t xml:space="preserve">relationship</w:t>
+      </w:r>
+      <w:r>
+        <w:t xml:space="preserve"> </w:t>
+      </w:r>
+      <w:r>
+        <w:t xml:space="preserve">to</w:t>
       </w:r>
       <w:r>
         <w:t xml:space="preserve"> </w:t>
@@ -1061,43 +1199,31 @@
         <w:t xml:space="preserve"> </w:t>
       </w:r>
       <w:r>
-        <w:t xml:space="preserve">into</w:t>
-      </w:r>
-      <w:r>
-        <w:t xml:space="preserve"> </w:t>
-      </w:r>
-      <w:r>
-        <w:t xml:space="preserve">gaseous</w:t>
-      </w:r>
-      <w:r>
-        <w:t xml:space="preserve"> </w:t>
-      </w:r>
-      <w:r>
-        <w:t xml:space="preserve">N,</w:t>
-      </w:r>
-      <w:r>
-        <w:t xml:space="preserve"> </w:t>
-      </w:r>
-      <w:r>
-        <w:t xml:space="preserve">effectively</w:t>
-      </w:r>
-      <w:r>
-        <w:t xml:space="preserve"> </w:t>
-      </w:r>
-      <w:r>
-        <w:t xml:space="preserve">removing</w:t>
-      </w:r>
-      <w:r>
-        <w:t xml:space="preserve"> </w:t>
-      </w:r>
-      <w:r>
-        <w:t xml:space="preserve">it</w:t>
-      </w:r>
-      <w:r>
-        <w:t xml:space="preserve"> </w:t>
-      </w:r>
-      <w:r>
-        <w:t xml:space="preserve">from</w:t>
+        <w:t xml:space="preserve">sources</w:t>
+      </w:r>
+      <w:r>
+        <w:t xml:space="preserve"> </w:t>
+      </w:r>
+      <w:r>
+        <w:t xml:space="preserve">can</w:t>
+      </w:r>
+      <w:r>
+        <w:t xml:space="preserve"> </w:t>
+      </w:r>
+      <w:r>
+        <w:t xml:space="preserve">help</w:t>
+      </w:r>
+      <w:r>
+        <w:t xml:space="preserve"> </w:t>
+      </w:r>
+      <w:r>
+        <w:t xml:space="preserve">managers</w:t>
+      </w:r>
+      <w:r>
+        <w:t xml:space="preserve"> </w:t>
+      </w:r>
+      <w:r>
+        <w:t xml:space="preserve">understand</w:t>
       </w:r>
       <w:r>
         <w:t xml:space="preserve"> </w:t>
@@ -1109,19 +1235,187 @@
         <w:t xml:space="preserve"> </w:t>
       </w:r>
       <w:r>
-        <w:t xml:space="preserve">aquatic</w:t>
-      </w:r>
-      <w:r>
-        <w:t xml:space="preserve"> </w:t>
-      </w:r>
-      <w:r>
-        <w:t xml:space="preserve">system.</w:t>
-      </w:r>
-      <w:r>
-        <w:t xml:space="preserve"> </w:t>
-      </w:r>
-      <w:r>
-        <w:t xml:space="preserve">Identifying</w:t>
+        <w:t xml:space="preserve">effects</w:t>
+      </w:r>
+      <w:r>
+        <w:t xml:space="preserve"> </w:t>
+      </w:r>
+      <w:r>
+        <w:t xml:space="preserve">of</w:t>
+      </w:r>
+      <w:r>
+        <w:t xml:space="preserve"> </w:t>
+      </w:r>
+      <w:r>
+        <w:t xml:space="preserve">alternative</w:t>
+      </w:r>
+      <w:r>
+        <w:t xml:space="preserve"> </w:t>
+      </w:r>
+      <w:r>
+        <w:t xml:space="preserve">decisions</w:t>
+      </w:r>
+      <w:r>
+        <w:t xml:space="preserve"> </w:t>
+      </w:r>
+      <w:r>
+        <w:t xml:space="preserve">on</w:t>
+      </w:r>
+      <w:r>
+        <w:t xml:space="preserve"> </w:t>
+      </w:r>
+      <w:r>
+        <w:t xml:space="preserve">downstream</w:t>
+      </w:r>
+      <w:r>
+        <w:t xml:space="preserve"> </w:t>
+      </w:r>
+      <w:r>
+        <w:t xml:space="preserve">resources.</w:t>
+      </w:r>
+      <w:r>
+        <w:t xml:space="preserve"> </w:t>
+      </w:r>
+      <w:r>
+        <w:t xml:space="preserve">N-Sink</w:t>
+      </w:r>
+      <w:r>
+        <w:t xml:space="preserve"> </w:t>
+      </w:r>
+      <w:r>
+        <w:t xml:space="preserve">is</w:t>
+      </w:r>
+      <w:r>
+        <w:t xml:space="preserve"> </w:t>
+      </w:r>
+      <w:r>
+        <w:t xml:space="preserve">an</w:t>
+      </w:r>
+      <w:r>
+        <w:t xml:space="preserve"> </w:t>
+      </w:r>
+      <w:r>
+        <w:t xml:space="preserve">approach</w:t>
+      </w:r>
+      <w:r>
+        <w:t xml:space="preserve"> </w:t>
+      </w:r>
+      <w:r>
+        <w:t xml:space="preserve">that</w:t>
+      </w:r>
+      <w:r>
+        <w:t xml:space="preserve"> </w:t>
+      </w:r>
+      <w:r>
+        <w:t xml:space="preserve">uses</w:t>
+      </w:r>
+      <w:r>
+        <w:t xml:space="preserve"> </w:t>
+      </w:r>
+      <w:r>
+        <w:t xml:space="preserve">widely</w:t>
+      </w:r>
+      <w:r>
+        <w:t xml:space="preserve"> </w:t>
+      </w:r>
+      <w:r>
+        <w:t xml:space="preserve">available</w:t>
+      </w:r>
+      <w:r>
+        <w:t xml:space="preserve"> </w:t>
+      </w:r>
+      <w:r>
+        <w:t xml:space="preserve">GIS</w:t>
+      </w:r>
+      <w:r>
+        <w:t xml:space="preserve"> </w:t>
+      </w:r>
+      <w:r>
+        <w:t xml:space="preserve">data</w:t>
+      </w:r>
+      <w:r>
+        <w:t xml:space="preserve"> </w:t>
+      </w:r>
+      <w:r>
+        <w:t xml:space="preserve">to</w:t>
+      </w:r>
+      <w:r>
+        <w:t xml:space="preserve"> </w:t>
+      </w:r>
+      <w:r>
+        <w:t xml:space="preserve">identify</w:t>
+      </w:r>
+      <w:r>
+        <w:t xml:space="preserve"> </w:t>
+      </w:r>
+      <w:r>
+        <w:t xml:space="preserve">landscape</w:t>
+      </w:r>
+      <w:r>
+        <w:t xml:space="preserve"> </w:t>
+      </w:r>
+      <w:r>
+        <w:t xml:space="preserve">sinks</w:t>
+      </w:r>
+      <w:r>
+        <w:t xml:space="preserve"> </w:t>
+      </w:r>
+      <w:r>
+        <w:t xml:space="preserve">within</w:t>
+      </w:r>
+      <w:r>
+        <w:t xml:space="preserve"> </w:t>
+      </w:r>
+      <w:r>
+        <w:t xml:space="preserve">HUC-12</w:t>
+      </w:r>
+      <w:r>
+        <w:t xml:space="preserve"> </w:t>
+      </w:r>
+      <w:r>
+        <w:t xml:space="preserve">(or</w:t>
+      </w:r>
+      <w:r>
+        <w:t xml:space="preserve"> </w:t>
+      </w:r>
+      <w:r>
+        <w:t xml:space="preserve">larger)</w:t>
+      </w:r>
+      <w:r>
+        <w:t xml:space="preserve"> </w:t>
+      </w:r>
+      <w:r>
+        <w:t xml:space="preserve">catchments,</w:t>
+      </w:r>
+      <w:r>
+        <w:t xml:space="preserve"> </w:t>
+      </w:r>
+      <w:r>
+        <w:t xml:space="preserve">estimate</w:t>
+      </w:r>
+      <w:r>
+        <w:t xml:space="preserve"> </w:t>
+      </w:r>
+      <w:r>
+        <w:t xml:space="preserve">their</w:t>
+      </w:r>
+      <w:r>
+        <w:t xml:space="preserve"> </w:t>
+      </w:r>
+      <w:r>
+        <w:t xml:space="preserve">N</w:t>
+      </w:r>
+      <w:r>
+        <w:t xml:space="preserve"> </w:t>
+      </w:r>
+      <w:r>
+        <w:t xml:space="preserve">removal</w:t>
+      </w:r>
+      <w:r>
+        <w:t xml:space="preserve"> </w:t>
+      </w:r>
+      <w:r>
+        <w:t xml:space="preserve">potential</w:t>
       </w:r>
       <w:r>
         <w:t xml:space="preserve"> </w:t>
@@ -1133,19 +1427,31 @@
         <w:t xml:space="preserve"> </w:t>
       </w:r>
       <w:r>
-        <w:t xml:space="preserve">evaluating</w:t>
-      </w:r>
-      <w:r>
-        <w:t xml:space="preserve"> </w:t>
-      </w:r>
-      <w:r>
-        <w:t xml:space="preserve">these</w:t>
-      </w:r>
-      <w:r>
-        <w:t xml:space="preserve"> </w:t>
-      </w:r>
-      <w:r>
-        <w:t xml:space="preserve">landscape</w:t>
+        <w:t xml:space="preserve">map</w:t>
+      </w:r>
+      <w:r>
+        <w:t xml:space="preserve"> </w:t>
+      </w:r>
+      <w:r>
+        <w:t xml:space="preserve">the</w:t>
+      </w:r>
+      <w:r>
+        <w:t xml:space="preserve"> </w:t>
+      </w:r>
+      <w:r>
+        <w:t xml:space="preserve">effect</w:t>
+      </w:r>
+      <w:r>
+        <w:t xml:space="preserve"> </w:t>
+      </w:r>
+      <w:r>
+        <w:t xml:space="preserve">of</w:t>
+      </w:r>
+      <w:r>
+        <w:t xml:space="preserve"> </w:t>
+      </w:r>
+      <w:r>
+        <w:t xml:space="preserve">those</w:t>
       </w:r>
       <w:r>
         <w:t xml:space="preserve"> </w:t>
@@ -1157,25 +1463,268 @@
         <w:t xml:space="preserve"> </w:t>
       </w:r>
       <w:r>
+        <w:t xml:space="preserve">on</w:t>
+      </w:r>
+      <w:r>
+        <w:t xml:space="preserve"> </w:t>
+      </w:r>
+      <w:r>
+        <w:t xml:space="preserve">N</w:t>
+      </w:r>
+      <w:r>
+        <w:t xml:space="preserve"> </w:t>
+      </w:r>
+      <w:r>
+        <w:t xml:space="preserve">movement</w:t>
+      </w:r>
+      <w:r>
+        <w:t xml:space="preserve"> </w:t>
+      </w:r>
+      <w:r>
+        <w:t xml:space="preserve">through</w:t>
+      </w:r>
+      <w:r>
+        <w:t xml:space="preserve"> </w:t>
+      </w:r>
+      <w:r>
+        <w:t xml:space="preserve">the</w:t>
+      </w:r>
+      <w:r>
+        <w:t xml:space="preserve"> </w:t>
+      </w:r>
+      <w:r>
+        <w:t xml:space="preserve">catchment.</w:t>
+      </w:r>
+      <w:r>
+        <w:t xml:space="preserve"> </w:t>
+      </w:r>
+      <w:r>
+        <w:t xml:space="preserve">A</w:t>
+      </w:r>
+      <w:r>
+        <w:t xml:space="preserve"> </w:t>
+      </w:r>
+      <w:r>
+        <w:t xml:space="preserve">series</w:t>
+      </w:r>
+      <w:r>
+        <w:t xml:space="preserve"> </w:t>
+      </w:r>
+      <w:r>
+        <w:t xml:space="preserve">of</w:t>
+      </w:r>
+      <w:r>
+        <w:t xml:space="preserve"> </w:t>
+      </w:r>
+      <w:r>
+        <w:t xml:space="preserve">static</w:t>
+      </w:r>
+      <w:r>
+        <w:t xml:space="preserve"> </w:t>
+      </w:r>
+      <w:r>
+        <w:t xml:space="preserve">maps</w:t>
+      </w:r>
+      <w:r>
+        <w:t xml:space="preserve"> </w:t>
+      </w:r>
+      <w:r>
+        <w:t xml:space="preserve">are</w:t>
+      </w:r>
+      <w:r>
+        <w:t xml:space="preserve"> </w:t>
+      </w:r>
+      <w:r>
+        <w:t xml:space="preserve">produced</w:t>
+      </w:r>
+      <w:r>
+        <w:t xml:space="preserve"> </w:t>
+      </w:r>
+      <w:r>
+        <w:t xml:space="preserve">to</w:t>
+      </w:r>
+      <w:r>
+        <w:t xml:space="preserve"> </w:t>
+      </w:r>
+      <w:r>
+        <w:t xml:space="preserve">visualize</w:t>
+      </w:r>
+      <w:r>
+        <w:t xml:space="preserve"> </w:t>
+      </w:r>
+      <w:r>
+        <w:t xml:space="preserve">N</w:t>
+      </w:r>
+      <w:r>
+        <w:t xml:space="preserve"> </w:t>
+      </w:r>
+      <w:r>
+        <w:t xml:space="preserve">removal</w:t>
+      </w:r>
+      <w:r>
+        <w:t xml:space="preserve"> </w:t>
+      </w:r>
+      <w:r>
+        <w:t xml:space="preserve">efficiency,</w:t>
+      </w:r>
+      <w:r>
+        <w:t xml:space="preserve"> </w:t>
+      </w:r>
+      <w:r>
+        <w:t xml:space="preserve">transport</w:t>
+      </w:r>
+      <w:r>
+        <w:t xml:space="preserve"> </w:t>
+      </w:r>
+      <w:r>
         <w:t xml:space="preserve">and</w:t>
       </w:r>
       <w:r>
         <w:t xml:space="preserve"> </w:t>
       </w:r>
       <w:r>
-        <w:t xml:space="preserve">their</w:t>
-      </w:r>
-      <w:r>
-        <w:t xml:space="preserve"> </w:t>
-      </w:r>
-      <w:r>
-        <w:t xml:space="preserve">spatial</w:t>
-      </w:r>
-      <w:r>
-        <w:t xml:space="preserve"> </w:t>
-      </w:r>
-      <w:r>
-        <w:t xml:space="preserve">relationship</w:t>
+        <w:t xml:space="preserve">delivery,</w:t>
+      </w:r>
+      <w:r>
+        <w:t xml:space="preserve"> </w:t>
+      </w:r>
+      <w:r>
+        <w:t xml:space="preserve">the</w:t>
+      </w:r>
+      <w:r>
+        <w:t xml:space="preserve"> </w:t>
+      </w:r>
+      <w:r>
+        <w:t xml:space="preserve">latter</w:t>
+      </w:r>
+      <w:r>
+        <w:t xml:space="preserve"> </w:t>
+      </w:r>
+      <w:r>
+        <w:t xml:space="preserve">in</w:t>
+      </w:r>
+      <w:r>
+        <w:t xml:space="preserve"> </w:t>
+      </w:r>
+      <w:r>
+        <w:t xml:space="preserve">the</w:t>
+      </w:r>
+      <w:r>
+        <w:t xml:space="preserve"> </w:t>
+      </w:r>
+      <w:r>
+        <w:t xml:space="preserve">form</w:t>
+      </w:r>
+      <w:r>
+        <w:t xml:space="preserve"> </w:t>
+      </w:r>
+      <w:r>
+        <w:t xml:space="preserve">of</w:t>
+      </w:r>
+      <w:r>
+        <w:t xml:space="preserve"> </w:t>
+      </w:r>
+      <w:r>
+        <w:t xml:space="preserve">an</w:t>
+      </w:r>
+      <w:r>
+        <w:t xml:space="preserve"> </w:t>
+      </w:r>
+      <w:r>
+        <w:t xml:space="preserve">index.</w:t>
+      </w:r>
+      <w:r>
+        <w:t xml:space="preserve"> </w:t>
+      </w:r>
+      <w:r>
+        <w:t xml:space="preserve">To</w:t>
+      </w:r>
+      <w:r>
+        <w:t xml:space="preserve"> </w:t>
+      </w:r>
+      <w:r>
+        <w:t xml:space="preserve">facilitate</w:t>
+      </w:r>
+      <w:r>
+        <w:t xml:space="preserve"> </w:t>
+      </w:r>
+      <w:r>
+        <w:t xml:space="preserve">data</w:t>
+      </w:r>
+      <w:r>
+        <w:t xml:space="preserve"> </w:t>
+      </w:r>
+      <w:r>
+        <w:t xml:space="preserve">acquisition,</w:t>
+      </w:r>
+      <w:r>
+        <w:t xml:space="preserve"> </w:t>
+      </w:r>
+      <w:r>
+        <w:t xml:space="preserve">processing</w:t>
+      </w:r>
+      <w:r>
+        <w:t xml:space="preserve"> </w:t>
+      </w:r>
+      <w:r>
+        <w:t xml:space="preserve">and</w:t>
+      </w:r>
+      <w:r>
+        <w:t xml:space="preserve"> </w:t>
+      </w:r>
+      <w:r>
+        <w:t xml:space="preserve">visualization,</w:t>
+      </w:r>
+      <w:r>
+        <w:t xml:space="preserve"> </w:t>
+      </w:r>
+      <w:r>
+        <w:t xml:space="preserve">an</w:t>
+      </w:r>
+      <w:r>
+        <w:t xml:space="preserve"> </w:t>
+      </w:r>
+      <w:r>
+        <w:t xml:space="preserve">R</w:t>
+      </w:r>
+      <w:r>
+        <w:t xml:space="preserve"> </w:t>
+      </w:r>
+      <w:r>
+        <w:t xml:space="preserve">package</w:t>
+      </w:r>
+      <w:r>
+        <w:t xml:space="preserve"> </w:t>
+      </w:r>
+      <w:r>
+        <w:rPr>
+          <w:rStyle w:val="VerbatimChar"/>
+        </w:rPr>
+        <w:t xml:space="preserve">nsink</w:t>
+      </w:r>
+      <w:r>
+        <w:t xml:space="preserve"> </w:t>
+      </w:r>
+      <w:r>
+        <w:t xml:space="preserve">was</w:t>
+      </w:r>
+      <w:r>
+        <w:t xml:space="preserve"> </w:t>
+      </w:r>
+      <w:r>
+        <w:t xml:space="preserve">developed</w:t>
+      </w:r>
+      <w:r>
+        <w:t xml:space="preserve"> </w:t>
+      </w:r>
+      <w:r>
+        <w:t xml:space="preserve">and</w:t>
+      </w:r>
+      <w:r>
+        <w:t xml:space="preserve"> </w:t>
+      </w:r>
+      <w:r>
+        <w:t xml:space="preserve">applied</w:t>
       </w:r>
       <w:r>
         <w:t xml:space="preserve"> </w:t>
@@ -1187,13 +1736,181 @@
         <w:t xml:space="preserve"> </w:t>
       </w:r>
       <w:r>
+        <w:t xml:space="preserve">produce</w:t>
+      </w:r>
+      <w:r>
+        <w:t xml:space="preserve"> </w:t>
+      </w:r>
+      <w:r>
+        <w:t xml:space="preserve">static</w:t>
+      </w:r>
+      <w:r>
+        <w:t xml:space="preserve"> </w:t>
+      </w:r>
+      <w:r>
+        <w:t xml:space="preserve">maps</w:t>
+      </w:r>
+      <w:r>
+        <w:t xml:space="preserve"> </w:t>
+      </w:r>
+      <w:r>
+        <w:t xml:space="preserve">for</w:t>
+      </w:r>
+      <w:r>
+        <w:t xml:space="preserve"> </w:t>
+      </w:r>
+      <w:r>
+        <w:t xml:space="preserve">all</w:t>
+      </w:r>
+      <w:r>
+        <w:t xml:space="preserve"> </w:t>
+      </w:r>
+      <w:r>
+        <w:t xml:space="preserve">HUC-12</w:t>
+      </w:r>
+      <w:r>
+        <w:t xml:space="preserve"> </w:t>
+      </w:r>
+      <w:r>
+        <w:t xml:space="preserve">catchments</w:t>
+      </w:r>
+      <w:r>
+        <w:t xml:space="preserve"> </w:t>
+      </w:r>
+      <w:r>
+        <w:t xml:space="preserve">in</w:t>
+      </w:r>
+      <w:r>
+        <w:t xml:space="preserve"> </w:t>
+      </w:r>
+      <w:r>
+        <w:t xml:space="preserve">southern</w:t>
+      </w:r>
+      <w:r>
+        <w:t xml:space="preserve"> </w:t>
+      </w:r>
+      <w:r>
+        <w:t xml:space="preserve">New</w:t>
+      </w:r>
+      <w:r>
+        <w:t xml:space="preserve"> </w:t>
+      </w:r>
+      <w:r>
+        <w:t xml:space="preserve">England.</w:t>
+      </w:r>
+      <w:r>
+        <w:t xml:space="preserve"> </w:t>
+      </w:r>
+      <w:r>
+        <w:t xml:space="preserve">The</w:t>
+      </w:r>
+      <w:r>
+        <w:t xml:space="preserve"> </w:t>
+      </w:r>
+      <w:r>
+        <w:t xml:space="preserve">R</w:t>
+      </w:r>
+      <w:r>
+        <w:t xml:space="preserve"> </w:t>
+      </w:r>
+      <w:r>
+        <w:t xml:space="preserve">package</w:t>
+      </w:r>
+      <w:r>
+        <w:t xml:space="preserve"> </w:t>
+      </w:r>
+      <w:r>
+        <w:t xml:space="preserve">can</w:t>
+      </w:r>
+      <w:r>
+        <w:t xml:space="preserve"> </w:t>
+      </w:r>
+      <w:r>
+        <w:t xml:space="preserve">be</w:t>
+      </w:r>
+      <w:r>
+        <w:t xml:space="preserve"> </w:t>
+      </w:r>
+      <w:r>
+        <w:t xml:space="preserve">used</w:t>
+      </w:r>
+      <w:r>
+        <w:t xml:space="preserve"> </w:t>
+      </w:r>
+      <w:r>
+        <w:t xml:space="preserve">to</w:t>
+      </w:r>
+      <w:r>
+        <w:t xml:space="preserve"> </w:t>
+      </w:r>
+      <w:r>
+        <w:t xml:space="preserve">develop</w:t>
+      </w:r>
+      <w:r>
+        <w:t xml:space="preserve"> </w:t>
+      </w:r>
+      <w:r>
         <w:t xml:space="preserve">N</w:t>
       </w:r>
       <w:r>
         <w:t xml:space="preserve"> </w:t>
       </w:r>
       <w:r>
-        <w:t xml:space="preserve">sources</w:t>
+        <w:t xml:space="preserve">delivery</w:t>
+      </w:r>
+      <w:r>
+        <w:t xml:space="preserve"> </w:t>
+      </w:r>
+      <w:r>
+        <w:t xml:space="preserve">maps</w:t>
+      </w:r>
+      <w:r>
+        <w:t xml:space="preserve"> </w:t>
+      </w:r>
+      <w:r>
+        <w:t xml:space="preserve">for</w:t>
+      </w:r>
+      <w:r>
+        <w:t xml:space="preserve"> </w:t>
+      </w:r>
+      <w:r>
+        <w:t xml:space="preserve">a</w:t>
+      </w:r>
+      <w:r>
+        <w:t xml:space="preserve"> </w:t>
+      </w:r>
+      <w:r>
+        <w:t xml:space="preserve">specific</w:t>
+      </w:r>
+      <w:r>
+        <w:t xml:space="preserve"> </w:t>
+      </w:r>
+      <w:r>
+        <w:t xml:space="preserve">HUC-12</w:t>
+      </w:r>
+      <w:r>
+        <w:t xml:space="preserve"> </w:t>
+      </w:r>
+      <w:r>
+        <w:t xml:space="preserve">of</w:t>
+      </w:r>
+      <w:r>
+        <w:t xml:space="preserve"> </w:t>
+      </w:r>
+      <w:r>
+        <w:t xml:space="preserve">interest,</w:t>
+      </w:r>
+      <w:r>
+        <w:t xml:space="preserve"> </w:t>
+      </w:r>
+      <w:r>
+        <w:t xml:space="preserve">or</w:t>
+      </w:r>
+      <w:r>
+        <w:t xml:space="preserve"> </w:t>
+      </w:r>
+      <w:r>
+        <w:t xml:space="preserve">users</w:t>
       </w:r>
       <w:r>
         <w:t xml:space="preserve"> </w:t>
@@ -1205,13 +1922,37 @@
         <w:t xml:space="preserve"> </w:t>
       </w:r>
       <w:r>
-        <w:t xml:space="preserve">assist</w:t>
-      </w:r>
-      <w:r>
-        <w:t xml:space="preserve"> </w:t>
-      </w:r>
-      <w:r>
-        <w:t xml:space="preserve">managers</w:t>
+        <w:t xml:space="preserve">visit</w:t>
+      </w:r>
+      <w:r>
+        <w:t xml:space="preserve"> </w:t>
+      </w:r>
+      <w:r>
+        <w:t xml:space="preserve">the</w:t>
+      </w:r>
+      <w:r>
+        <w:t xml:space="preserve"> </w:t>
+      </w:r>
+      <w:r>
+        <w:t xml:space="preserve">University</w:t>
+      </w:r>
+      <w:r>
+        <w:t xml:space="preserve"> </w:t>
+      </w:r>
+      <w:r>
+        <w:t xml:space="preserve">of</w:t>
+      </w:r>
+      <w:r>
+        <w:t xml:space="preserve"> </w:t>
+      </w:r>
+      <w:r>
+        <w:t xml:space="preserve">Connecticut</w:t>
+      </w:r>
+      <w:r>
+        <w:t xml:space="preserve"> </w:t>
+      </w:r>
+      <w:r>
+        <w:t xml:space="preserve">website</w:t>
       </w:r>
       <w:r>
         <w:t xml:space="preserve"> </w:t>
@@ -1223,7 +1964,103 @@
         <w:t xml:space="preserve"> </w:t>
       </w:r>
       <w:r>
-        <w:t xml:space="preserve">understand</w:t>
+        <w:t xml:space="preserve">explore</w:t>
+      </w:r>
+      <w:r>
+        <w:t xml:space="preserve"> </w:t>
+      </w:r>
+      <w:r>
+        <w:t xml:space="preserve">previously</w:t>
+      </w:r>
+      <w:r>
+        <w:t xml:space="preserve"> </w:t>
+      </w:r>
+      <w:r>
+        <w:t xml:space="preserve">mapped</w:t>
+      </w:r>
+      <w:r>
+        <w:t xml:space="preserve"> </w:t>
+      </w:r>
+      <w:r>
+        <w:t xml:space="preserve">areas.</w:t>
+      </w:r>
+      <w:r>
+        <w:t xml:space="preserve"> </w:t>
+      </w:r>
+      <w:r>
+        <w:t xml:space="preserve">Users</w:t>
+      </w:r>
+      <w:r>
+        <w:t xml:space="preserve"> </w:t>
+      </w:r>
+      <w:r>
+        <w:t xml:space="preserve">can</w:t>
+      </w:r>
+      <w:r>
+        <w:t xml:space="preserve"> </w:t>
+      </w:r>
+      <w:r>
+        <w:t xml:space="preserve">also</w:t>
+      </w:r>
+      <w:r>
+        <w:t xml:space="preserve"> </w:t>
+      </w:r>
+      <w:r>
+        <w:t xml:space="preserve">investigate</w:t>
+      </w:r>
+      <w:r>
+        <w:t xml:space="preserve"> </w:t>
+      </w:r>
+      <w:r>
+        <w:t xml:space="preserve">specific</w:t>
+      </w:r>
+      <w:r>
+        <w:t xml:space="preserve"> </w:t>
+      </w:r>
+      <w:r>
+        <w:t xml:space="preserve">flowpaths</w:t>
+      </w:r>
+      <w:r>
+        <w:t xml:space="preserve"> </w:t>
+      </w:r>
+      <w:r>
+        <w:t xml:space="preserve">interactively</w:t>
+      </w:r>
+      <w:r>
+        <w:t xml:space="preserve"> </w:t>
+      </w:r>
+      <w:r>
+        <w:t xml:space="preserve">by</w:t>
+      </w:r>
+      <w:r>
+        <w:t xml:space="preserve"> </w:t>
+      </w:r>
+      <w:r>
+        <w:t xml:space="preserve">clicking</w:t>
+      </w:r>
+      <w:r>
+        <w:t xml:space="preserve"> </w:t>
+      </w:r>
+      <w:r>
+        <w:t xml:space="preserve">on</w:t>
+      </w:r>
+      <w:r>
+        <w:t xml:space="preserve"> </w:t>
+      </w:r>
+      <w:r>
+        <w:t xml:space="preserve">any</w:t>
+      </w:r>
+      <w:r>
+        <w:t xml:space="preserve"> </w:t>
+      </w:r>
+      <w:r>
+        <w:t xml:space="preserve">location</w:t>
+      </w:r>
+      <w:r>
+        <w:t xml:space="preserve"> </w:t>
+      </w:r>
+      <w:r>
+        <w:t xml:space="preserve">within</w:t>
       </w:r>
       <w:r>
         <w:t xml:space="preserve"> </w:t>
@@ -1235,49 +2072,19 @@
         <w:t xml:space="preserve"> </w:t>
       </w:r>
       <w:r>
-        <w:t xml:space="preserve">effects</w:t>
-      </w:r>
-      <w:r>
-        <w:t xml:space="preserve"> </w:t>
-      </w:r>
-      <w:r>
-        <w:t xml:space="preserve">of</w:t>
-      </w:r>
-      <w:r>
-        <w:t xml:space="preserve"> </w:t>
-      </w:r>
-      <w:r>
-        <w:t xml:space="preserve">their</w:t>
-      </w:r>
-      <w:r>
-        <w:t xml:space="preserve"> </w:t>
-      </w:r>
-      <w:r>
-        <w:t xml:space="preserve">decisions</w:t>
-      </w:r>
-      <w:r>
-        <w:t xml:space="preserve"> </w:t>
-      </w:r>
-      <w:r>
-        <w:t xml:space="preserve">on</w:t>
-      </w:r>
-      <w:r>
-        <w:t xml:space="preserve"> </w:t>
-      </w:r>
-      <w:r>
-        <w:t xml:space="preserve">downstream</w:t>
-      </w:r>
-      <w:r>
-        <w:t xml:space="preserve"> </w:t>
-      </w:r>
-      <w:r>
-        <w:t xml:space="preserve">resources.</w:t>
-      </w:r>
-      <w:r>
-        <w:t xml:space="preserve"> </w:t>
-      </w:r>
-      <w:r>
-        <w:t xml:space="preserve">N-Sink</w:t>
+        <w:t xml:space="preserve">catchment.</w:t>
+      </w:r>
+      <w:r>
+        <w:t xml:space="preserve"> </w:t>
+      </w:r>
+      <w:r>
+        <w:t xml:space="preserve">A</w:t>
+      </w:r>
+      <w:r>
+        <w:t xml:space="preserve"> </w:t>
+      </w:r>
+      <w:r>
+        <w:t xml:space="preserve">flowpath</w:t>
       </w:r>
       <w:r>
         <w:t xml:space="preserve"> </w:t>
@@ -1289,115 +2096,37 @@
         <w:t xml:space="preserve"> </w:t>
       </w:r>
       <w:r>
-        <w:t xml:space="preserve">an</w:t>
-      </w:r>
-      <w:r>
-        <w:t xml:space="preserve"> </w:t>
-      </w:r>
-      <w:r>
-        <w:t xml:space="preserve">approach</w:t>
-      </w:r>
-      <w:r>
-        <w:t xml:space="preserve"> </w:t>
-      </w:r>
-      <w:r>
-        <w:t xml:space="preserve">that</w:t>
-      </w:r>
-      <w:r>
-        <w:t xml:space="preserve"> </w:t>
-      </w:r>
-      <w:r>
-        <w:t xml:space="preserve">uses</w:t>
-      </w:r>
-      <w:r>
-        <w:t xml:space="preserve"> </w:t>
-      </w:r>
-      <w:r>
-        <w:t xml:space="preserve">widely</w:t>
-      </w:r>
-      <w:r>
-        <w:t xml:space="preserve"> </w:t>
-      </w:r>
-      <w:r>
-        <w:t xml:space="preserve">available</w:t>
-      </w:r>
-      <w:r>
-        <w:t xml:space="preserve"> </w:t>
-      </w:r>
-      <w:r>
-        <w:t xml:space="preserve">GIS</w:t>
-      </w:r>
-      <w:r>
-        <w:t xml:space="preserve"> </w:t>
-      </w:r>
-      <w:r>
-        <w:t xml:space="preserve">data</w:t>
-      </w:r>
-      <w:r>
-        <w:t xml:space="preserve"> </w:t>
-      </w:r>
-      <w:r>
-        <w:t xml:space="preserve">to</w:t>
-      </w:r>
-      <w:r>
-        <w:t xml:space="preserve"> </w:t>
-      </w:r>
-      <w:r>
-        <w:t xml:space="preserve">identify</w:t>
-      </w:r>
-      <w:r>
-        <w:t xml:space="preserve"> </w:t>
-      </w:r>
-      <w:r>
-        <w:t xml:space="preserve">landscape</w:t>
-      </w:r>
-      <w:r>
-        <w:t xml:space="preserve"> </w:t>
-      </w:r>
-      <w:r>
-        <w:t xml:space="preserve">sinks</w:t>
-      </w:r>
-      <w:r>
-        <w:t xml:space="preserve"> </w:t>
-      </w:r>
-      <w:r>
-        <w:t xml:space="preserve">within</w:t>
-      </w:r>
-      <w:r>
-        <w:t xml:space="preserve"> </w:t>
-      </w:r>
-      <w:r>
-        <w:t xml:space="preserve">HUC-12</w:t>
-      </w:r>
-      <w:r>
-        <w:t xml:space="preserve"> </w:t>
-      </w:r>
-      <w:r>
-        <w:t xml:space="preserve">(or</w:t>
-      </w:r>
-      <w:r>
-        <w:t xml:space="preserve"> </w:t>
-      </w:r>
-      <w:r>
-        <w:t xml:space="preserve">larger)</w:t>
-      </w:r>
-      <w:r>
-        <w:t xml:space="preserve"> </w:t>
-      </w:r>
-      <w:r>
-        <w:t xml:space="preserve">catchments,</w:t>
-      </w:r>
-      <w:r>
-        <w:t xml:space="preserve"> </w:t>
-      </w:r>
-      <w:r>
-        <w:t xml:space="preserve">estimate</w:t>
-      </w:r>
-      <w:r>
-        <w:t xml:space="preserve"> </w:t>
-      </w:r>
-      <w:r>
-        <w:t xml:space="preserve">their</w:t>
+        <w:t xml:space="preserve">generated,</w:t>
+      </w:r>
+      <w:r>
+        <w:t xml:space="preserve"> </w:t>
+      </w:r>
+      <w:r>
+        <w:t xml:space="preserve">along</w:t>
+      </w:r>
+      <w:r>
+        <w:t xml:space="preserve"> </w:t>
+      </w:r>
+      <w:r>
+        <w:t xml:space="preserve">with</w:t>
+      </w:r>
+      <w:r>
+        <w:t xml:space="preserve"> </w:t>
+      </w:r>
+      <w:r>
+        <w:t xml:space="preserve">a</w:t>
+      </w:r>
+      <w:r>
+        <w:t xml:space="preserve"> </w:t>
+      </w:r>
+      <w:r>
+        <w:t xml:space="preserve">table</w:t>
+      </w:r>
+      <w:r>
+        <w:t xml:space="preserve"> </w:t>
+      </w:r>
+      <w:r>
+        <w:t xml:space="preserve">describing</w:t>
       </w:r>
       <w:r>
         <w:t xml:space="preserve"> </w:t>
@@ -1415,283 +2144,54 @@
         <w:t xml:space="preserve"> </w:t>
       </w:r>
       <w:r>
-        <w:t xml:space="preserve">potential</w:t>
-      </w:r>
-      <w:r>
-        <w:t xml:space="preserve"> </w:t>
-      </w:r>
-      <w:r>
-        <w:t xml:space="preserve">and</w:t>
-      </w:r>
-      <w:r>
-        <w:t xml:space="preserve"> </w:t>
-      </w:r>
-      <w:r>
-        <w:t xml:space="preserve">map</w:t>
-      </w:r>
-      <w:r>
-        <w:t xml:space="preserve"> </w:t>
-      </w:r>
-      <w:r>
-        <w:t xml:space="preserve">the</w:t>
-      </w:r>
-      <w:r>
-        <w:t xml:space="preserve"> </w:t>
-      </w:r>
-      <w:r>
-        <w:t xml:space="preserve">effect</w:t>
-      </w:r>
-      <w:r>
-        <w:t xml:space="preserve"> </w:t>
-      </w:r>
-      <w:r>
-        <w:t xml:space="preserve">of</w:t>
-      </w:r>
-      <w:r>
-        <w:t xml:space="preserve"> </w:t>
-      </w:r>
-      <w:r>
-        <w:t xml:space="preserve">those</w:t>
-      </w:r>
-      <w:r>
-        <w:t xml:space="preserve"> </w:t>
-      </w:r>
-      <w:r>
-        <w:t xml:space="preserve">sinks</w:t>
-      </w:r>
-      <w:r>
-        <w:t xml:space="preserve"> </w:t>
-      </w:r>
-      <w:r>
-        <w:t xml:space="preserve">on</w:t>
-      </w:r>
-      <w:r>
-        <w:t xml:space="preserve"> </w:t>
-      </w:r>
-      <w:r>
-        <w:t xml:space="preserve">N</w:t>
-      </w:r>
-      <w:r>
-        <w:t xml:space="preserve"> </w:t>
-      </w:r>
-      <w:r>
-        <w:t xml:space="preserve">movement</w:t>
-      </w:r>
-      <w:r>
-        <w:t xml:space="preserve"> </w:t>
-      </w:r>
-      <w:r>
-        <w:t xml:space="preserve">through</w:t>
-      </w:r>
-      <w:r>
-        <w:t xml:space="preserve"> </w:t>
-      </w:r>
-      <w:r>
-        <w:t xml:space="preserve">the</w:t>
-      </w:r>
-      <w:r>
-        <w:t xml:space="preserve"> </w:t>
-      </w:r>
-      <w:r>
-        <w:t xml:space="preserve">catchment.</w:t>
-      </w:r>
-      <w:r>
-        <w:t xml:space="preserve"> </w:t>
-      </w:r>
-      <w:r>
-        <w:t xml:space="preserve">A</w:t>
-      </w:r>
-      <w:r>
-        <w:t xml:space="preserve"> </w:t>
-      </w:r>
-      <w:r>
-        <w:t xml:space="preserve">series</w:t>
-      </w:r>
-      <w:r>
-        <w:t xml:space="preserve"> </w:t>
-      </w:r>
-      <w:r>
-        <w:t xml:space="preserve">of</w:t>
-      </w:r>
-      <w:r>
-        <w:t xml:space="preserve"> </w:t>
-      </w:r>
-      <w:r>
-        <w:t xml:space="preserve">static</w:t>
-      </w:r>
-      <w:r>
-        <w:t xml:space="preserve"> </w:t>
-      </w:r>
-      <w:r>
-        <w:t xml:space="preserve">maps</w:t>
-      </w:r>
-      <w:r>
-        <w:t xml:space="preserve"> </w:t>
-      </w:r>
-      <w:r>
-        <w:t xml:space="preserve">are</w:t>
-      </w:r>
-      <w:r>
-        <w:t xml:space="preserve"> </w:t>
-      </w:r>
-      <w:r>
-        <w:t xml:space="preserve">produced</w:t>
-      </w:r>
-      <w:r>
-        <w:t xml:space="preserve"> </w:t>
-      </w:r>
-      <w:r>
-        <w:t xml:space="preserve">to</w:t>
-      </w:r>
-      <w:r>
-        <w:t xml:space="preserve"> </w:t>
-      </w:r>
-      <w:r>
-        <w:t xml:space="preserve">visualize</w:t>
-      </w:r>
-      <w:r>
-        <w:t xml:space="preserve"> </w:t>
-      </w:r>
-      <w:r>
-        <w:t xml:space="preserve">N</w:t>
-      </w:r>
-      <w:r>
-        <w:t xml:space="preserve"> </w:t>
-      </w:r>
-      <w:r>
-        <w:t xml:space="preserve">removal</w:t>
-      </w:r>
-      <w:r>
-        <w:t xml:space="preserve"> </w:t>
-      </w:r>
-      <w:r>
-        <w:t xml:space="preserve">efficiency,</w:t>
-      </w:r>
-      <w:r>
-        <w:t xml:space="preserve"> </w:t>
-      </w:r>
-      <w:r>
-        <w:t xml:space="preserve">transport</w:t>
-      </w:r>
-      <w:r>
-        <w:t xml:space="preserve"> </w:t>
-      </w:r>
-      <w:r>
-        <w:t xml:space="preserve">and</w:t>
-      </w:r>
-      <w:r>
-        <w:t xml:space="preserve"> </w:t>
-      </w:r>
-      <w:r>
-        <w:t xml:space="preserve">delivery,</w:t>
-      </w:r>
-      <w:r>
-        <w:t xml:space="preserve"> </w:t>
-      </w:r>
-      <w:r>
-        <w:t xml:space="preserve">the</w:t>
-      </w:r>
-      <w:r>
-        <w:t xml:space="preserve"> </w:t>
-      </w:r>
-      <w:r>
-        <w:t xml:space="preserve">latter</w:t>
-      </w:r>
-      <w:r>
-        <w:t xml:space="preserve"> </w:t>
-      </w:r>
-      <w:r>
-        <w:t xml:space="preserve">in</w:t>
-      </w:r>
-      <w:r>
-        <w:t xml:space="preserve"> </w:t>
-      </w:r>
-      <w:r>
-        <w:t xml:space="preserve">the</w:t>
-      </w:r>
-      <w:r>
-        <w:t xml:space="preserve"> </w:t>
-      </w:r>
-      <w:r>
-        <w:t xml:space="preserve">form</w:t>
-      </w:r>
-      <w:r>
-        <w:t xml:space="preserve"> </w:t>
-      </w:r>
-      <w:r>
-        <w:t xml:space="preserve">of</w:t>
-      </w:r>
-      <w:r>
-        <w:t xml:space="preserve"> </w:t>
-      </w:r>
-      <w:r>
-        <w:t xml:space="preserve">an</w:t>
-      </w:r>
-      <w:r>
-        <w:t xml:space="preserve"> </w:t>
-      </w:r>
-      <w:r>
-        <w:t xml:space="preserve">index.</w:t>
-      </w:r>
-      <w:r>
-        <w:t xml:space="preserve"> </w:t>
-      </w:r>
-      <w:r>
-        <w:t xml:space="preserve">To</w:t>
-      </w:r>
-      <w:r>
-        <w:t xml:space="preserve"> </w:t>
-      </w:r>
-      <w:r>
-        <w:t xml:space="preserve">facilitate</w:t>
-      </w:r>
-      <w:r>
-        <w:t xml:space="preserve"> </w:t>
-      </w:r>
-      <w:r>
-        <w:t xml:space="preserve">data</w:t>
-      </w:r>
-      <w:r>
-        <w:t xml:space="preserve"> </w:t>
-      </w:r>
-      <w:r>
-        <w:t xml:space="preserve">acquisition,</w:t>
-      </w:r>
-      <w:r>
-        <w:t xml:space="preserve"> </w:t>
-      </w:r>
-      <w:r>
-        <w:t xml:space="preserve">processing</w:t>
-      </w:r>
-      <w:r>
-        <w:t xml:space="preserve"> </w:t>
-      </w:r>
-      <w:r>
-        <w:t xml:space="preserve">and</w:t>
-      </w:r>
-      <w:r>
-        <w:t xml:space="preserve"> </w:t>
-      </w:r>
-      <w:r>
-        <w:t xml:space="preserve">visualization,</w:t>
-      </w:r>
-      <w:r>
-        <w:t xml:space="preserve"> </w:t>
-      </w:r>
-      <w:r>
-        <w:t xml:space="preserve">an</w:t>
-      </w:r>
-      <w:r>
-        <w:t xml:space="preserve"> </w:t>
-      </w:r>
-      <w:r>
-        <w:t xml:space="preserve">R</w:t>
-      </w:r>
-      <w:r>
-        <w:t xml:space="preserve"> </w:t>
-      </w:r>
-      <w:r>
-        <w:t xml:space="preserve">package</w:t>
+        <w:t xml:space="preserve">along</w:t>
+      </w:r>
+      <w:r>
+        <w:t xml:space="preserve"> </w:t>
+      </w:r>
+      <w:r>
+        <w:t xml:space="preserve">each</w:t>
+      </w:r>
+      <w:r>
+        <w:t xml:space="preserve"> </w:t>
+      </w:r>
+      <w:r>
+        <w:t xml:space="preserve">segment.</w:t>
+      </w:r>
+    </w:p>
+    <w:bookmarkStart w:id="21" w:name="introduction"/>
+    <w:p>
+      <w:pPr>
+        <w:pStyle w:val="Heading1"/>
+      </w:pPr>
+      <w:r>
+        <w:t xml:space="preserve">Introduction</w:t>
+      </w:r>
+    </w:p>
+    <w:p>
+      <w:pPr>
+        <w:pStyle w:val="FirstParagraph"/>
+      </w:pPr>
+      <w:r>
+        <w:t xml:space="preserve">Excess nitrogen (N) delivery via surface water to coastal estuaries contributes to impaired water quality evidenced by excess algal blooms and hypoxia</w:t>
+      </w:r>
+      <w:r>
+        <w:t xml:space="preserve"> </w:t>
+      </w:r>
+      <w:r>
+        <w:t xml:space="preserve">(Ryther and Dunstan 1971, Nixon 1995, Howarth and Marino 2006)</w:t>
+      </w:r>
+      <w:r>
+        <w:t xml:space="preserve">. Hydrologic connections and flowpaths are influential in the delivery of nutrients to estuaries</w:t>
+      </w:r>
+      <w:r>
+        <w:t xml:space="preserve"> </w:t>
+      </w:r>
+      <w:r>
+        <w:t xml:space="preserve">(Mengistu et al. 2020)</w:t>
+      </w:r>
+      <w:r>
+        <w:t xml:space="preserve">. Identifying landscape N sinks along hydrologic flowpaths – areas where dissolved N is transformed to gaseous N and effectively removed from the aquatic system – and their effect on N delivery at the watershed scale is helpful to watershed managers, land use planners and conservation organizations. N-Sink, and its associated R package</w:t>
       </w:r>
       <w:r>
         <w:t xml:space="preserve"> </w:t>
@@ -1703,116 +2203,72 @@
         <w:t xml:space="preserve">nsink</w:t>
       </w:r>
       <w:r>
-        <w:t xml:space="preserve"> </w:t>
-      </w:r>
-      <w:r>
-        <w:t xml:space="preserve">was</w:t>
-      </w:r>
-      <w:r>
-        <w:t xml:space="preserve"> </w:t>
-      </w:r>
-      <w:r>
-        <w:t xml:space="preserve">developed</w:t>
-      </w:r>
-      <w:r>
-        <w:t xml:space="preserve"> </w:t>
-      </w:r>
-      <w:r>
-        <w:t xml:space="preserve">and</w:t>
-      </w:r>
-      <w:r>
-        <w:t xml:space="preserve"> </w:t>
-      </w:r>
-      <w:r>
-        <w:t xml:space="preserve">has</w:t>
-      </w:r>
-      <w:r>
-        <w:t xml:space="preserve"> </w:t>
-      </w:r>
-      <w:r>
-        <w:t xml:space="preserve">been</w:t>
-      </w:r>
-      <w:r>
-        <w:t xml:space="preserve"> </w:t>
-      </w:r>
-      <w:r>
-        <w:t xml:space="preserve">used</w:t>
-      </w:r>
-      <w:r>
-        <w:t xml:space="preserve"> </w:t>
-      </w:r>
-      <w:r>
-        <w:t xml:space="preserve">to</w:t>
-      </w:r>
-      <w:r>
-        <w:t xml:space="preserve"> </w:t>
-      </w:r>
-      <w:r>
-        <w:t xml:space="preserve">produce</w:t>
-      </w:r>
-      <w:r>
-        <w:t xml:space="preserve"> </w:t>
-      </w:r>
-      <w:r>
-        <w:t xml:space="preserve">static</w:t>
-      </w:r>
-      <w:r>
-        <w:t xml:space="preserve"> </w:t>
-      </w:r>
-      <w:r>
-        <w:t xml:space="preserve">maps</w:t>
-      </w:r>
-      <w:r>
-        <w:t xml:space="preserve"> </w:t>
-      </w:r>
-      <w:r>
-        <w:t xml:space="preserve">for</w:t>
-      </w:r>
-      <w:r>
-        <w:t xml:space="preserve"> </w:t>
-      </w:r>
-      <w:r>
-        <w:t xml:space="preserve">all</w:t>
-      </w:r>
-      <w:r>
-        <w:t xml:space="preserve"> </w:t>
-      </w:r>
-      <w:r>
-        <w:t xml:space="preserve">HUC-12</w:t>
-      </w:r>
-      <w:r>
-        <w:t xml:space="preserve"> </w:t>
-      </w:r>
-      <w:r>
-        <w:t xml:space="preserve">catchments</w:t>
-      </w:r>
-      <w:r>
-        <w:t xml:space="preserve"> </w:t>
-      </w:r>
-      <w:r>
-        <w:t xml:space="preserve">in</w:t>
-      </w:r>
-      <w:r>
-        <w:t xml:space="preserve"> </w:t>
-      </w:r>
-      <w:r>
-        <w:t xml:space="preserve">southern</w:t>
-      </w:r>
-      <w:r>
-        <w:t xml:space="preserve"> </w:t>
-      </w:r>
-      <w:r>
-        <w:t xml:space="preserve">New</w:t>
-      </w:r>
-      <w:r>
-        <w:t xml:space="preserve"> </w:t>
-      </w:r>
-      <w:r>
-        <w:t xml:space="preserve">England.</w:t>
-      </w:r>
-      <w:r>
-        <w:t xml:space="preserve"> </w:t>
-      </w:r>
+        <w:t xml:space="preserve">, were developed to be a screening tool that describes the areas or points within a watershed linked with flow paths where downgradient N sinks process and remove excess N, versus areas where downgradient N sinks are less prevalent or less effective at removing N</w:t>
+      </w:r>
+      <w:r>
+        <w:t xml:space="preserve"> </w:t>
+      </w:r>
+      <w:r>
+        <w:t xml:space="preserve">(Hollister et al. 2022, R Core Team 2022)</w:t>
+      </w:r>
+      <w:r>
+        <w:t xml:space="preserve">. This watershed flow path approach provides a means to easily visualize the relative sensitivity of an area within a watershed that may require more aggressive N management at the source, protection of existing N retentive areas, or restoration and construction of downgradient N retentive areas that are needed to reduce N delivery to estuaries.</w:t>
+      </w:r>
+    </w:p>
+    <w:p>
+      <w:pPr>
+        <w:pStyle w:val="BodyText"/>
+      </w:pPr>
+      <w:r>
+        <w:t xml:space="preserve">N-Sink was developed as a web-based tool to visualize and explore landscape N sinks at the HUC-12 scale (HUC = Hydrologic Unit Code;</w:t>
+      </w:r>
+      <w:r>
+        <w:t xml:space="preserve"> </w:t>
+      </w:r>
+      <w:r>
+        <w:t xml:space="preserve">(Berelson et al. 2004)</w:t>
+      </w:r>
+      <w:r>
+        <w:t xml:space="preserve">), and makes extensive use of widely available GIS data. The theoretical underpinnings are outlined in Kellogg et al.</w:t>
+      </w:r>
+      <w:r>
+        <w:t xml:space="preserve"> </w:t>
+      </w:r>
+      <w:r>
+        <w:t xml:space="preserve">(2010)</w:t>
+      </w:r>
+      <w:r>
+        <w:t xml:space="preserve"> </w:t>
+      </w:r>
+      <w:r>
+        <w:t xml:space="preserve">and build on peer-reviewed meta-analyses and reviews</w:t>
+      </w:r>
+      <w:r>
+        <w:t xml:space="preserve"> </w:t>
+      </w:r>
+      <w:r>
+        <w:t xml:space="preserve">(Seitzinger et al. 2006, Alexander et al. 2007, Mayer et al. 2007)</w:t>
+      </w:r>
+      <w:r>
+        <w:t xml:space="preserve"> </w:t>
+      </w:r>
+      <w:r>
+        <w:t xml:space="preserve">to estimate N removal within landscape N sinks – wetlands, streams and ponds. Residence time within landscape features that support N removal through denitrification is the primary driver of N retention and transformation</w:t>
+      </w:r>
+      <w:r>
+        <w:t xml:space="preserve"> </w:t>
+      </w:r>
+      <w:r>
+        <w:t xml:space="preserve">(e.g., Klocker et al. 2009)</w:t>
+      </w:r>
+      <w:r>
+        <w:t xml:space="preserve">.</w:t>
+      </w:r>
+    </w:p>
+    <w:p>
+      <w:pPr>
+        <w:pStyle w:val="BodyText"/>
+      </w:pPr>
       <w:r>
         <w:t xml:space="preserve">The</w:t>
       </w:r>
@@ -1820,460 +2276,28 @@
         <w:t xml:space="preserve"> </w:t>
       </w:r>
       <w:r>
-        <w:t xml:space="preserve">R</w:t>
-      </w:r>
-      <w:r>
-        <w:t xml:space="preserve"> </w:t>
-      </w:r>
-      <w:r>
-        <w:t xml:space="preserve">package</w:t>
-      </w:r>
-      <w:r>
-        <w:t xml:space="preserve"> </w:t>
-      </w:r>
-      <w:r>
-        <w:t xml:space="preserve">can</w:t>
-      </w:r>
-      <w:r>
-        <w:t xml:space="preserve"> </w:t>
-      </w:r>
-      <w:r>
-        <w:t xml:space="preserve">be</w:t>
-      </w:r>
-      <w:r>
-        <w:t xml:space="preserve"> </w:t>
-      </w:r>
-      <w:r>
-        <w:t xml:space="preserve">used</w:t>
-      </w:r>
-      <w:r>
-        <w:t xml:space="preserve"> </w:t>
-      </w:r>
-      <w:r>
-        <w:t xml:space="preserve">to</w:t>
-      </w:r>
-      <w:r>
-        <w:t xml:space="preserve"> </w:t>
-      </w:r>
-      <w:r>
-        <w:t xml:space="preserve">develop</w:t>
-      </w:r>
-      <w:r>
-        <w:t xml:space="preserve"> </w:t>
-      </w:r>
-      <w:r>
-        <w:t xml:space="preserve">N</w:t>
-      </w:r>
-      <w:r>
-        <w:t xml:space="preserve"> </w:t>
-      </w:r>
-      <w:r>
-        <w:t xml:space="preserve">delivery</w:t>
-      </w:r>
-      <w:r>
-        <w:t xml:space="preserve"> </w:t>
-      </w:r>
-      <w:r>
-        <w:t xml:space="preserve">maps</w:t>
-      </w:r>
-      <w:r>
-        <w:t xml:space="preserve"> </w:t>
-      </w:r>
-      <w:r>
-        <w:t xml:space="preserve">for</w:t>
-      </w:r>
-      <w:r>
-        <w:t xml:space="preserve"> </w:t>
-      </w:r>
-      <w:r>
-        <w:t xml:space="preserve">a</w:t>
-      </w:r>
-      <w:r>
-        <w:t xml:space="preserve"> </w:t>
-      </w:r>
-      <w:r>
-        <w:t xml:space="preserve">HUC-12</w:t>
-      </w:r>
-      <w:r>
-        <w:t xml:space="preserve"> </w:t>
-      </w:r>
-      <w:r>
-        <w:t xml:space="preserve">of</w:t>
-      </w:r>
-      <w:r>
-        <w:t xml:space="preserve"> </w:t>
-      </w:r>
-      <w:r>
-        <w:t xml:space="preserve">interest,</w:t>
-      </w:r>
-      <w:r>
-        <w:t xml:space="preserve"> </w:t>
-      </w:r>
-      <w:r>
-        <w:t xml:space="preserve">or</w:t>
-      </w:r>
-      <w:r>
-        <w:t xml:space="preserve"> </w:t>
-      </w:r>
-      <w:r>
-        <w:t xml:space="preserve">users</w:t>
-      </w:r>
-      <w:r>
-        <w:t xml:space="preserve"> </w:t>
-      </w:r>
-      <w:r>
-        <w:t xml:space="preserve">can</w:t>
-      </w:r>
-      <w:r>
-        <w:t xml:space="preserve"> </w:t>
-      </w:r>
-      <w:r>
-        <w:t xml:space="preserve">visit</w:t>
-      </w:r>
-      <w:r>
-        <w:t xml:space="preserve"> </w:t>
-      </w:r>
-      <w:r>
-        <w:t xml:space="preserve">the</w:t>
-      </w:r>
-      <w:r>
-        <w:t xml:space="preserve"> </w:t>
-      </w:r>
-      <w:r>
-        <w:t xml:space="preserve">University</w:t>
-      </w:r>
-      <w:r>
-        <w:t xml:space="preserve"> </w:t>
-      </w:r>
-      <w:r>
-        <w:t xml:space="preserve">of</w:t>
-      </w:r>
-      <w:r>
-        <w:t xml:space="preserve"> </w:t>
-      </w:r>
-      <w:r>
-        <w:t xml:space="preserve">Connecticut</w:t>
-      </w:r>
-      <w:r>
-        <w:t xml:space="preserve"> </w:t>
-      </w:r>
-      <w:r>
-        <w:t xml:space="preserve">website</w:t>
-      </w:r>
-      <w:r>
-        <w:t xml:space="preserve"> </w:t>
-      </w:r>
-      <w:r>
-        <w:t xml:space="preserve">to</w:t>
-      </w:r>
-      <w:r>
-        <w:t xml:space="preserve"> </w:t>
-      </w:r>
-      <w:r>
-        <w:t xml:space="preserve">explore</w:t>
-      </w:r>
-      <w:r>
-        <w:t xml:space="preserve"> </w:t>
-      </w:r>
-      <w:r>
-        <w:t xml:space="preserve">the</w:t>
-      </w:r>
-      <w:r>
-        <w:t xml:space="preserve"> </w:t>
-      </w:r>
-      <w:r>
-        <w:t xml:space="preserve">already</w:t>
-      </w:r>
-      <w:r>
-        <w:t xml:space="preserve"> </w:t>
-      </w:r>
-      <w:r>
-        <w:t xml:space="preserve">mapped</w:t>
-      </w:r>
-      <w:r>
-        <w:t xml:space="preserve"> </w:t>
-      </w:r>
-      <w:r>
-        <w:t xml:space="preserve">areas.</w:t>
-      </w:r>
-      <w:r>
-        <w:t xml:space="preserve"> </w:t>
-      </w:r>
-      <w:r>
-        <w:t xml:space="preserve">Users</w:t>
-      </w:r>
-      <w:r>
-        <w:t xml:space="preserve"> </w:t>
-      </w:r>
-      <w:r>
-        <w:t xml:space="preserve">can</w:t>
-      </w:r>
-      <w:r>
-        <w:t xml:space="preserve"> </w:t>
-      </w:r>
-      <w:r>
-        <w:t xml:space="preserve">also</w:t>
-      </w:r>
-      <w:r>
-        <w:t xml:space="preserve"> </w:t>
-      </w:r>
-      <w:r>
-        <w:t xml:space="preserve">investigate</w:t>
-      </w:r>
-      <w:r>
-        <w:t xml:space="preserve"> </w:t>
-      </w:r>
-      <w:r>
-        <w:t xml:space="preserve">specific</w:t>
-      </w:r>
-      <w:r>
-        <w:t xml:space="preserve"> </w:t>
-      </w:r>
-      <w:r>
-        <w:t xml:space="preserve">flowpaths</w:t>
-      </w:r>
-      <w:r>
-        <w:t xml:space="preserve"> </w:t>
-      </w:r>
-      <w:r>
-        <w:t xml:space="preserve">interactively</w:t>
-      </w:r>
-      <w:r>
-        <w:t xml:space="preserve"> </w:t>
-      </w:r>
-      <w:r>
-        <w:t xml:space="preserve">by</w:t>
-      </w:r>
-      <w:r>
-        <w:t xml:space="preserve"> </w:t>
-      </w:r>
-      <w:r>
-        <w:t xml:space="preserve">clicking</w:t>
-      </w:r>
-      <w:r>
-        <w:t xml:space="preserve"> </w:t>
-      </w:r>
-      <w:r>
-        <w:t xml:space="preserve">on</w:t>
-      </w:r>
-      <w:r>
-        <w:t xml:space="preserve"> </w:t>
-      </w:r>
-      <w:r>
-        <w:t xml:space="preserve">any</w:t>
-      </w:r>
-      <w:r>
-        <w:t xml:space="preserve"> </w:t>
-      </w:r>
-      <w:r>
-        <w:t xml:space="preserve">location</w:t>
-      </w:r>
-      <w:r>
-        <w:t xml:space="preserve"> </w:t>
-      </w:r>
-      <w:r>
-        <w:t xml:space="preserve">within</w:t>
-      </w:r>
-      <w:r>
-        <w:t xml:space="preserve"> </w:t>
-      </w:r>
-      <w:r>
-        <w:t xml:space="preserve">the</w:t>
-      </w:r>
-      <w:r>
-        <w:t xml:space="preserve"> </w:t>
-      </w:r>
-      <w:r>
-        <w:t xml:space="preserve">catchment.</w:t>
-      </w:r>
-      <w:r>
-        <w:t xml:space="preserve"> </w:t>
-      </w:r>
-      <w:r>
-        <w:t xml:space="preserve">A</w:t>
-      </w:r>
-      <w:r>
-        <w:t xml:space="preserve"> </w:t>
-      </w:r>
-      <w:r>
-        <w:t xml:space="preserve">flowpath</w:t>
-      </w:r>
-      <w:r>
-        <w:t xml:space="preserve"> </w:t>
-      </w:r>
-      <w:r>
-        <w:t xml:space="preserve">is</w:t>
-      </w:r>
-      <w:r>
-        <w:t xml:space="preserve"> </w:t>
-      </w:r>
-      <w:r>
-        <w:t xml:space="preserve">generated,</w:t>
-      </w:r>
-      <w:r>
-        <w:t xml:space="preserve"> </w:t>
-      </w:r>
-      <w:r>
-        <w:t xml:space="preserve">along</w:t>
-      </w:r>
-      <w:r>
-        <w:t xml:space="preserve"> </w:t>
-      </w:r>
-      <w:r>
-        <w:t xml:space="preserve">with</w:t>
-      </w:r>
-      <w:r>
-        <w:t xml:space="preserve"> </w:t>
-      </w:r>
-      <w:r>
-        <w:t xml:space="preserve">a</w:t>
-      </w:r>
-      <w:r>
-        <w:t xml:space="preserve"> </w:t>
-      </w:r>
-      <w:r>
-        <w:t xml:space="preserve">table</w:t>
-      </w:r>
-      <w:r>
-        <w:t xml:space="preserve"> </w:t>
-      </w:r>
-      <w:r>
-        <w:t xml:space="preserve">describing</w:t>
-      </w:r>
-      <w:r>
-        <w:t xml:space="preserve"> </w:t>
-      </w:r>
-      <w:r>
-        <w:t xml:space="preserve">N</w:t>
-      </w:r>
-      <w:r>
-        <w:t xml:space="preserve"> </w:t>
-      </w:r>
-      <w:r>
-        <w:t xml:space="preserve">removal</w:t>
-      </w:r>
-      <w:r>
-        <w:t xml:space="preserve"> </w:t>
-      </w:r>
-      <w:r>
-        <w:t xml:space="preserve">along</w:t>
-      </w:r>
-      <w:r>
-        <w:t xml:space="preserve"> </w:t>
-      </w:r>
-      <w:r>
-        <w:t xml:space="preserve">each</w:t>
-      </w:r>
-      <w:r>
-        <w:t xml:space="preserve"> </w:t>
-      </w:r>
-      <w:r>
-        <w:t xml:space="preserve">segment.</w:t>
-      </w:r>
-    </w:p>
-    <w:bookmarkStart w:id="21" w:name="introduction"/>
-    <w:p>
-      <w:pPr>
-        <w:pStyle w:val="Heading1"/>
-      </w:pPr>
-      <w:r>
-        <w:t xml:space="preserve">Introduction</w:t>
-      </w:r>
-    </w:p>
-    <w:p>
-      <w:pPr>
-        <w:pStyle w:val="FirstParagraph"/>
-      </w:pPr>
-      <w:r>
-        <w:t xml:space="preserve">Excess nitrogen (N) delivery via surface water to coastal estuaries contributes to impaired water quality evidenced by excess algal blooms and hypoxia</w:t>
-      </w:r>
-      <w:r>
-        <w:t xml:space="preserve"> </w:t>
-      </w:r>
-      <w:r>
-        <w:t xml:space="preserve">(Ryther and Dunstan 1971, Nixon 1995, Howarth and Marino 2006)</w:t>
-      </w:r>
-      <w:r>
-        <w:t xml:space="preserve">. Hydrologic connections and flowpaths are influential in the delivery of nutrients to estuaries</w:t>
-      </w:r>
-      <w:r>
-        <w:t xml:space="preserve"> </w:t>
-      </w:r>
-      <w:r>
-        <w:t xml:space="preserve">(Mengistu et al. 2020)</w:t>
-      </w:r>
-      <w:r>
-        <w:t xml:space="preserve">. Identifying landscape N sinks along hydrologic flowpaths – areas where dissolved N is transformed to gaseous N and effectively removed from the aquatic system – and their effect on N delivery at the watershed scale is helpful to watershed managers, land use planners and conservation organizations. The intent of N-Sink, and its associated R package</w:t>
-      </w:r>
-      <w:r>
-        <w:t xml:space="preserve"> </w:t>
-      </w:r>
-      <w:r>
         <w:rPr>
           <w:rStyle w:val="VerbatimChar"/>
         </w:rPr>
         <w:t xml:space="preserve">nsink</w:t>
       </w:r>
       <w:r>
-        <w:t xml:space="preserve">, is as a screening tool to identify source areas where downgradient N sinks are able to process and remove excess N, versus areas where downgradient N sinks are less prevalent or effective at removing N. The latter argues for more aggressive N management at the source, while the former argues for protecting and/or restoring downgradient N sinks that are helping to reduce N delivery to estuaries.</w:t>
-      </w:r>
-    </w:p>
-    <w:p>
-      <w:pPr>
-        <w:pStyle w:val="BodyText"/>
-      </w:pPr>
-      <w:r>
-        <w:t xml:space="preserve">N-Sink was developed as a web-based tool to visualize and explore landscape N sinks at the HUC-12 scale (HUC = Hydrologic Unit Code;</w:t>
-      </w:r>
-      <w:r>
-        <w:t xml:space="preserve"> </w:t>
-      </w:r>
-      <w:r>
-        <w:t xml:space="preserve">(Berelson et al. 2004)</w:t>
-      </w:r>
-      <w:r>
-        <w:t xml:space="preserve">), and makes extensive use of widely available GIS data. The theoretical underpinnings are outlined in Kellogg et al.</w:t>
-      </w:r>
-      <w:r>
-        <w:t xml:space="preserve"> </w:t>
-      </w:r>
-      <w:r>
-        <w:t xml:space="preserve">(2010)</w:t>
-      </w:r>
-      <w:r>
-        <w:t xml:space="preserve"> </w:t>
-      </w:r>
-      <w:r>
-        <w:t xml:space="preserve">and build on peer-reviewed meta-analyses and reviews</w:t>
-      </w:r>
-      <w:r>
-        <w:t xml:space="preserve"> </w:t>
-      </w:r>
-      <w:r>
-        <w:t xml:space="preserve">(Seitzinger et al. 2006, Alexander et al. 2007, Mayer et al. 2007)</w:t>
-      </w:r>
-      <w:r>
-        <w:t xml:space="preserve"> </w:t>
-      </w:r>
-      <w:r>
-        <w:t xml:space="preserve">to estimate N removal within landscape N sinks – wetlands, streams and ponds. Residence time in these landscape features is the primary driver of N retention and transformation</w:t>
-      </w:r>
-      <w:r>
-        <w:t xml:space="preserve"> </w:t>
-      </w:r>
-      <w:r>
-        <w:t xml:space="preserve">(e.g., Klocker et al. 2009)</w:t>
-      </w:r>
-      <w:r>
-        <w:t xml:space="preserve">.</w:t>
-      </w:r>
-    </w:p>
-    <w:p>
-      <w:pPr>
-        <w:pStyle w:val="BodyText"/>
-      </w:pPr>
-      <w:r>
-        <w:t xml:space="preserve">The</w:t>
+        <w:t xml:space="preserve"> </w:t>
+      </w:r>
+      <w:r>
+        <w:t xml:space="preserve">R package was written to simplify the acquisition and management of the spatial data necessary to estimate N removal within each identified landscape sink, estimate cumulative N removal along a specified flowpath, and create a set of static watershed maps</w:t>
+      </w:r>
+      <w:r>
+        <w:t xml:space="preserve"> </w:t>
+      </w:r>
+      <w:r>
+        <w:t xml:space="preserve">(Hollister et al. 2022)</w:t>
+      </w:r>
+      <w:r>
+        <w:t xml:space="preserve"> </w:t>
+      </w:r>
+      <w:r>
+        <w:t xml:space="preserve">. Datasets used by</w:t>
       </w:r>
       <w:r>
         <w:t xml:space="preserve"> </w:t>
@@ -2288,19 +2312,34 @@
         <w:t xml:space="preserve"> </w:t>
       </w:r>
       <w:r>
-        <w:t xml:space="preserve">R package was written to simplify the acquisition and management of the spatial data necessary to estimate N removal within each identified landscape sink, estimate cumulative N removal along a specified flowpath, and create a set of static watershed maps</w:t>
-      </w:r>
-      <w:r>
-        <w:t xml:space="preserve"> </w:t>
-      </w:r>
-      <w:r>
-        <w:t xml:space="preserve">(Hollister et al. 2022)</w:t>
-      </w:r>
-      <w:r>
-        <w:t xml:space="preserve"> </w:t>
-      </w:r>
-      <w:r>
-        <w:t xml:space="preserve">. Datasets used by</w:t>
+        <w:t xml:space="preserve">include the National Hydrography Dataset Plus (NHDPlus), Soil Survey Geographic Database (SSURGO), the National Land Cover Dataset (NLCD) land cover and the National Land Cover Dataset (NLCD) impervious surface</w:t>
+      </w:r>
+      <w:r>
+        <w:t xml:space="preserve"> </w:t>
+      </w:r>
+      <w:r>
+        <w:t xml:space="preserve">(Soil Survey Staff 2017, Jin et al. 2019, Moore et al. 2019)</w:t>
+      </w:r>
+      <w:r>
+        <w:t xml:space="preserve">. The static maps illustrate 1) N Removal Efficiency, a color-coded map of the estimated N removal efficiency of the different landscape sinks; 2) N Transport Index, a heat map with the cumulative N removal along flowpaths originating from sources represented by a grid of points across a watershed. This heat map highlights</w:t>
+      </w:r>
+      <w:r>
+        <w:t xml:space="preserve"> </w:t>
+      </w:r>
+      <w:r>
+        <w:t xml:space="preserve">“</w:t>
+      </w:r>
+      <w:r>
+        <w:t xml:space="preserve">leaky</w:t>
+      </w:r>
+      <w:r>
+        <w:t xml:space="preserve">”</w:t>
+      </w:r>
+      <w:r>
+        <w:t xml:space="preserve"> </w:t>
+      </w:r>
+      <w:r>
+        <w:t xml:space="preserve">source areas with less downstream N retention versus those with higher downstream retention; and 3) N Delivery Index, combining maps (1) and (2) along with source loading based on NLCD categories and expressed as an index ranging from 0 to 1, resulting in a map showing potential N delivery from different sources, after accounting for the potential N removal as water moves downstream. N-Sink and</w:t>
       </w:r>
       <w:r>
         <w:t xml:space="preserve"> </w:t>
@@ -2315,34 +2354,7 @@
         <w:t xml:space="preserve"> </w:t>
       </w:r>
       <w:r>
-        <w:t xml:space="preserve">are the National Hydrography Dataset Plus (NHDPlus), Soil Survey Geographic Database (SSURGO), the National Land Cover Dataset (NLCD) land cover and the National Land Cover Dataset (NLCD) impervious surface</w:t>
-      </w:r>
-      <w:r>
-        <w:t xml:space="preserve"> </w:t>
-      </w:r>
-      <w:r>
-        <w:t xml:space="preserve">(Soil Survey Staff 2017, Jin et al. 2019, Moore et al. 2019)</w:t>
-      </w:r>
-      <w:r>
-        <w:t xml:space="preserve">. The static maps include 1) N Removal Efficiency, a color-coded map of the estimated N removal efficiency of the different landscape sinks; 2) N Transport Index, a heat map with the cumulative N removal along flowpaths originating from sources represented by a grid of points across a watershed. This heat map highlights</w:t>
-      </w:r>
-      <w:r>
-        <w:t xml:space="preserve"> </w:t>
-      </w:r>
-      <w:r>
-        <w:t xml:space="preserve">“</w:t>
-      </w:r>
-      <w:r>
-        <w:t xml:space="preserve">leaky</w:t>
-      </w:r>
-      <w:r>
-        <w:t xml:space="preserve">”</w:t>
-      </w:r>
-      <w:r>
-        <w:t xml:space="preserve"> </w:t>
-      </w:r>
-      <w:r>
-        <w:t xml:space="preserve">source areas with less downstream N retention versus those with higher downstream retention; and c) N Delivery Index, combining maps (1) and (2) along with source loading based on NLCD categories and expressed as an index ranging from 0 to 1, resulting in a map showing potential N delivery from different sources, taking into account the potential N removal as water moves downstream.</w:t>
+        <w:t xml:space="preserve">integrate these data to make the application of complex hydrologic and biogeochemical processes accessible to end users and stakeholders in a visually clear and useful format. Here we describe the development of the package, and example workflow, and simple use applications to demonstrate the capabilities of the tools.</w:t>
       </w:r>
     </w:p>
     <w:bookmarkEnd w:id="21"/>
@@ -2420,7 +2432,7 @@
         <w:t xml:space="preserve"> </w:t>
       </w:r>
       <w:r>
-        <w:t xml:space="preserve">package follows from an initial version of N-Sink written in ArcGIS using ModelBuilder. That version required time-consuming data manipulation by hand due to limitations of earlier NHDPlus datasets as well as the limitations of working in a GIS environment requiring a user license. With the increasingly more versatile GIS packages now available in R, the previously time-consuming spatial data acquisition and management of N-Sink was automated and applied to other HUC-12 catchments, leading to the development of the</w:t>
+        <w:t xml:space="preserve">package follows from an initial version of N-Sink written in ArcGIS using ModelBuilder. The initial version required time-consuming data manipulation by hand due to limitations of earlier NHDPlus datasets as well as the limitations of working in a GIS environment requiring a user license. With the increasingly more versatile GIS packages now available in R, the previously time-consuming spatial data acquisition and management of N-Sink was automated and applied to other HUC-12 catchments, leading to the development of the</w:t>
       </w:r>
       <w:r>
         <w:t xml:space="preserve"> </w:t>
@@ -2578,7 +2590,7 @@
         <w:t xml:space="preserve">nsink_build()</w:t>
       </w:r>
       <w:r>
-        <w:t xml:space="preserve">, is included that will run all of the required functions for a specified HUC. The workflow follows a simple series of steps to create a set of static maps: N Removal Efficiency, N Transport Efficiency, and N Delivery Index.</w:t>
+        <w:t xml:space="preserve">, is included that will run all of the required functions for a specified HUC. The workflow follows a simple series of steps to create a set of static maps: N Removal Efficiency, N Transport Index, and N Delivery Index.</w:t>
       </w:r>
     </w:p>
     <w:p>
@@ -2918,82 +2930,7 @@
         <w:t xml:space="preserve"> </w:t>
       </w:r>
       <w:r>
-        <w:t xml:space="preserve">package was developed using 12-digit HUC IDs, but larger HUCs (e.g. 8-digit) may also be used. There are two functions provided for downloading the data.</w:t>
-      </w:r>
-    </w:p>
-    <w:p>
-      <w:pPr>
-        <w:pStyle w:val="BodyText"/>
-      </w:pPr>
-      <w:r>
-        <w:rPr>
-          <w:rStyle w:val="VerbatimChar"/>
-        </w:rPr>
-        <w:t xml:space="preserve">nsink_get_huc_id()</w:t>
-      </w:r>
-      <w:r>
-        <w:t xml:space="preserve"> </w:t>
-      </w:r>
-      <w:r>
-        <w:t xml:space="preserve">- search 12-digit HUC IDs using a known location name.</w:t>
-      </w:r>
-    </w:p>
-    <w:p>
-      <w:pPr>
-        <w:pStyle w:val="BodyText"/>
-      </w:pPr>
-      <w:r>
-        <w:rPr>
-          <w:rStyle w:val="VerbatimChar"/>
-        </w:rPr>
-        <w:t xml:space="preserve">nsink_get_data()</w:t>
-      </w:r>
-      <w:r>
-        <w:t xml:space="preserve"> </w:t>
-      </w:r>
-      <w:r>
-        <w:t xml:space="preserve">- download and save, in a specified folder, hydrography, soils, and land cover data for the specified 12-digit HUC. These data cover the HUC, but have not been pared down to those data exclusive to the specified HUC. The</w:t>
-      </w:r>
-      <w:r>
-        <w:t xml:space="preserve"> </w:t>
-      </w:r>
-      <w:r>
-        <w:rPr>
-          <w:rStyle w:val="VerbatimChar"/>
-        </w:rPr>
-        <w:t xml:space="preserve">nsink</w:t>
-      </w:r>
-      <w:r>
-        <w:t xml:space="preserve"> </w:t>
-      </w:r>
-      <w:r>
-        <w:t xml:space="preserve">package utilizes widely available data from several U.S. Federal Government sources and as of 2023-04-27 no authentication is required to access these sources. The HUC ID is required and users may specify a path for storing the data as well as indicate whether or not to download the data again if they already exist in the data directory.</w:t>
-      </w:r>
-    </w:p>
-    <w:bookmarkEnd w:id="25"/>
-    <w:bookmarkStart w:id="26" w:name="prepare-the-data"/>
-    <w:p>
-      <w:pPr>
-        <w:pStyle w:val="Heading2"/>
-      </w:pPr>
-      <w:r>
-        <w:t xml:space="preserve">Prepare the data</w:t>
-      </w:r>
-    </w:p>
-    <w:p>
-      <w:pPr>
-        <w:pStyle w:val="FirstParagraph"/>
-      </w:pPr>
-      <w:r>
-        <w:t xml:space="preserve">Once the data are downloaded there are several additional data processing steps that are required to subset the data to the HUC and set all data to a common coordinate reference system (CRS).</w:t>
-      </w:r>
-    </w:p>
-    <w:p>
-      <w:pPr>
-        <w:pStyle w:val="BodyText"/>
-      </w:pPr>
-      <w:r>
-        <w:t xml:space="preserve">These include:</w:t>
+        <w:t xml:space="preserve">package was developed using 12-digit HUC IDs from NHDPlus, but larger HUCs (e.g. 8-digit) may also be used. There are two functions provided for downloading the data.</w:t>
       </w:r>
     </w:p>
     <w:p>
@@ -3002,10 +2939,18 @@
           <w:ilvl w:val="0"/>
           <w:numId w:val="1001"/>
         </w:numPr>
-        <w:pStyle w:val="Compact"/>
-      </w:pPr>
-      <w:r>
-        <w:t xml:space="preserve">filter out the HUC boundary</w:t>
+      </w:pPr>
+      <w:r>
+        <w:rPr>
+          <w:rStyle w:val="VerbatimChar"/>
+        </w:rPr>
+        <w:t xml:space="preserve">nsink_get_huc_id()</w:t>
+      </w:r>
+      <w:r>
+        <w:t xml:space="preserve"> </w:t>
+      </w:r>
+      <w:r>
+        <w:t xml:space="preserve">- search 12-digit HUC IDs using a known location name.</w:t>
       </w:r>
     </w:p>
     <w:p>
@@ -3014,58 +2959,43 @@
           <w:ilvl w:val="0"/>
           <w:numId w:val="1001"/>
         </w:numPr>
-        <w:pStyle w:val="Compact"/>
-      </w:pPr>
-      <w:r>
-        <w:t xml:space="preserve">mask all other data sets to the HUC boundary</w:t>
-      </w:r>
-    </w:p>
-    <w:p>
-      <w:pPr>
-        <w:numPr>
-          <w:ilvl w:val="0"/>
-          <w:numId w:val="1001"/>
-        </w:numPr>
-        <w:pStyle w:val="Compact"/>
-      </w:pPr>
-      <w:r>
-        <w:t xml:space="preserve">convert all column names to lower case</w:t>
-      </w:r>
-    </w:p>
-    <w:p>
-      <w:pPr>
-        <w:numPr>
-          <w:ilvl w:val="0"/>
-          <w:numId w:val="1001"/>
-        </w:numPr>
-        <w:pStyle w:val="Compact"/>
-      </w:pPr>
-      <w:r>
-        <w:t xml:space="preserve">create new columns</w:t>
-      </w:r>
-    </w:p>
-    <w:p>
-      <w:pPr>
-        <w:numPr>
-          <w:ilvl w:val="0"/>
-          <w:numId w:val="1001"/>
-        </w:numPr>
-        <w:pStyle w:val="Compact"/>
-      </w:pPr>
-      <w:r>
-        <w:t xml:space="preserve">harmonize raster extents</w:t>
-      </w:r>
-    </w:p>
-    <w:p>
-      <w:pPr>
-        <w:numPr>
-          <w:ilvl w:val="0"/>
-          <w:numId w:val="1001"/>
-        </w:numPr>
-        <w:pStyle w:val="Compact"/>
-      </w:pPr>
-      <w:r>
-        <w:t xml:space="preserve">set all data to common CRS</w:t>
+      </w:pPr>
+      <w:r>
+        <w:rPr>
+          <w:rStyle w:val="VerbatimChar"/>
+        </w:rPr>
+        <w:t xml:space="preserve">nsink_get_data()</w:t>
+      </w:r>
+      <w:r>
+        <w:t xml:space="preserve"> </w:t>
+      </w:r>
+      <w:r>
+        <w:t xml:space="preserve">- download and save, in a specified folder, hydrography, soils, and land cover data for the specified 12-digit HUC. These data cover the HUC, but have not been pared down to those data exclusive to the specified HUC. The</w:t>
+      </w:r>
+      <w:r>
+        <w:t xml:space="preserve"> </w:t>
+      </w:r>
+      <w:r>
+        <w:rPr>
+          <w:rStyle w:val="VerbatimChar"/>
+        </w:rPr>
+        <w:t xml:space="preserve">nsink</w:t>
+      </w:r>
+      <w:r>
+        <w:t xml:space="preserve"> </w:t>
+      </w:r>
+      <w:r>
+        <w:t xml:space="preserve">package utilizes widely available data from several U.S. Federal Government sources and as of 2023-06-08 no authentication is required to access these sources. The HUC ID is required and users may specify a path for storing the data as well as indicate whether or not to download the data again if they already exist in the data directory.</w:t>
+      </w:r>
+    </w:p>
+    <w:bookmarkEnd w:id="25"/>
+    <w:bookmarkStart w:id="26" w:name="prepare-the-data"/>
+    <w:p>
+      <w:pPr>
+        <w:pStyle w:val="Heading2"/>
+      </w:pPr>
+      <w:r>
+        <w:t xml:space="preserve">Prepare the data</w:t>
       </w:r>
     </w:p>
     <w:p>
@@ -3073,100 +3003,15 @@
         <w:pStyle w:val="FirstParagraph"/>
       </w:pPr>
       <w:r>
-        <w:t xml:space="preserve">The</w:t>
-      </w:r>
-      <w:r>
-        <w:t xml:space="preserve"> </w:t>
-      </w:r>
-      <w:r>
-        <w:rPr>
-          <w:rStyle w:val="VerbatimChar"/>
-        </w:rPr>
-        <w:t xml:space="preserve">nsink_prep_data()</w:t>
-      </w:r>
-      <w:r>
-        <w:t xml:space="preserve"> </w:t>
-      </w:r>
-      <w:r>
-        <w:t xml:space="preserve">function will complete all of these processing steps. It requires a HUC ID, a specified CRS, and a path to a data directory. It returns a</w:t>
-      </w:r>
-      <w:r>
-        <w:t xml:space="preserve"> </w:t>
-      </w:r>
-      <w:r>
-        <w:t xml:space="preserve">“</w:t>
-      </w:r>
-      <w:r>
-        <w:t xml:space="preserve">list</w:t>
-      </w:r>
-      <w:r>
-        <w:t xml:space="preserve">”</w:t>
-      </w:r>
-      <w:r>
-        <w:t xml:space="preserve"> </w:t>
-      </w:r>
-      <w:r>
-        <w:t xml:space="preserve">(a specific data format in R) with all required data for subsequent N-Sink analyses.</w:t>
-      </w:r>
-    </w:p>
-    <w:bookmarkEnd w:id="26"/>
-    <w:bookmarkStart w:id="27" w:name="calculate-n-removal"/>
-    <w:p>
-      <w:pPr>
-        <w:pStyle w:val="Heading2"/>
-      </w:pPr>
-      <w:r>
-        <w:t xml:space="preserve">Calculate N removal</w:t>
-      </w:r>
-    </w:p>
-    <w:p>
-      <w:pPr>
-        <w:pStyle w:val="FirstParagraph"/>
-      </w:pPr>
-      <w:r>
-        <w:t xml:space="preserve">The next step in the N-Sink workflow is to calculate potential nitrogen removal within each landscape sink, expressed as percent of incoming N. Details on how the nitrogen removal estimates are calculated are available in Kellogg et al.</w:t>
-      </w:r>
-      <w:r>
-        <w:t xml:space="preserve"> </w:t>
-      </w:r>
-      <w:r>
-        <w:t xml:space="preserve">(2010)</w:t>
-      </w:r>
-      <w:r>
-        <w:t xml:space="preserve">, and make use of peer-reviewed literature. Since the publication of that article, changes have been implemented to make better use of the most recently available geospatial data. Those changes are described below. The</w:t>
-      </w:r>
-      <w:r>
-        <w:t xml:space="preserve"> </w:t>
-      </w:r>
-      <w:r>
-        <w:rPr>
-          <w:rStyle w:val="VerbatimChar"/>
-        </w:rPr>
-        <w:t xml:space="preserve">nsink_calc_removal()</w:t>
-      </w:r>
-      <w:r>
-        <w:t xml:space="preserve"> </w:t>
-      </w:r>
-      <w:r>
-        <w:t xml:space="preserve">function takes the prepared data as an input and returns a</w:t>
-      </w:r>
-      <w:r>
-        <w:t xml:space="preserve"> </w:t>
-      </w:r>
-      <w:r>
-        <w:t xml:space="preserve">“</w:t>
-      </w:r>
-      <w:r>
-        <w:t xml:space="preserve">list</w:t>
-      </w:r>
-      <w:r>
-        <w:t xml:space="preserve">”</w:t>
-      </w:r>
-      <w:r>
-        <w:t xml:space="preserve"> </w:t>
-      </w:r>
-      <w:r>
-        <w:t xml:space="preserve">with three items:</w:t>
+        <w:t xml:space="preserve">Once the data are downloaded there are several additional data processing steps that are required to subset the data to the HUC and set all data to a common coordinate reference system (CRS).</w:t>
+      </w:r>
+    </w:p>
+    <w:p>
+      <w:pPr>
+        <w:pStyle w:val="BodyText"/>
+      </w:pPr>
+      <w:r>
+        <w:t xml:space="preserve">These include:</w:t>
       </w:r>
     </w:p>
     <w:p>
@@ -3178,7 +3023,7 @@
         <w:pStyle w:val="Compact"/>
       </w:pPr>
       <w:r>
-        <w:t xml:space="preserve">raster_method: Contains a raster-based approach to calculating removal. Used for the static maps showing potential N removal within landscape sinks.</w:t>
+        <w:t xml:space="preserve">filter out the HUC boundary</w:t>
       </w:r>
     </w:p>
     <w:p>
@@ -3190,7 +3035,7 @@
         <w:pStyle w:val="Compact"/>
       </w:pPr>
       <w:r>
-        <w:t xml:space="preserve">land_removal: Represents land-based nitrogen removal within vegetated hydric soils (i.e., with impervious surface/developed areas removed).</w:t>
+        <w:t xml:space="preserve">mask all other data sets to the HUC boundary</w:t>
       </w:r>
     </w:p>
     <w:p>
@@ -3198,6 +3043,179 @@
         <w:numPr>
           <w:ilvl w:val="0"/>
           <w:numId w:val="1002"/>
+        </w:numPr>
+        <w:pStyle w:val="Compact"/>
+      </w:pPr>
+      <w:r>
+        <w:t xml:space="preserve">convert all column names to lower case</w:t>
+      </w:r>
+    </w:p>
+    <w:p>
+      <w:pPr>
+        <w:numPr>
+          <w:ilvl w:val="0"/>
+          <w:numId w:val="1002"/>
+        </w:numPr>
+        <w:pStyle w:val="Compact"/>
+      </w:pPr>
+      <w:r>
+        <w:t xml:space="preserve">create new columns</w:t>
+      </w:r>
+    </w:p>
+    <w:p>
+      <w:pPr>
+        <w:numPr>
+          <w:ilvl w:val="0"/>
+          <w:numId w:val="1002"/>
+        </w:numPr>
+        <w:pStyle w:val="Compact"/>
+      </w:pPr>
+      <w:r>
+        <w:t xml:space="preserve">harmonize raster extents</w:t>
+      </w:r>
+    </w:p>
+    <w:p>
+      <w:pPr>
+        <w:numPr>
+          <w:ilvl w:val="0"/>
+          <w:numId w:val="1002"/>
+        </w:numPr>
+        <w:pStyle w:val="Compact"/>
+      </w:pPr>
+      <w:r>
+        <w:t xml:space="preserve">set all data to common CRS</w:t>
+      </w:r>
+    </w:p>
+    <w:p>
+      <w:pPr>
+        <w:pStyle w:val="FirstParagraph"/>
+      </w:pPr>
+      <w:r>
+        <w:t xml:space="preserve">The</w:t>
+      </w:r>
+      <w:r>
+        <w:t xml:space="preserve"> </w:t>
+      </w:r>
+      <w:r>
+        <w:rPr>
+          <w:rStyle w:val="VerbatimChar"/>
+        </w:rPr>
+        <w:t xml:space="preserve">nsink_prep_data()</w:t>
+      </w:r>
+      <w:r>
+        <w:t xml:space="preserve"> </w:t>
+      </w:r>
+      <w:r>
+        <w:t xml:space="preserve">function will complete all of these processing steps. It requires a HUC ID, a specified CRS, and a path to a data directory. It returns a</w:t>
+      </w:r>
+      <w:r>
+        <w:t xml:space="preserve"> </w:t>
+      </w:r>
+      <w:r>
+        <w:t xml:space="preserve">“</w:t>
+      </w:r>
+      <w:r>
+        <w:t xml:space="preserve">list</w:t>
+      </w:r>
+      <w:r>
+        <w:t xml:space="preserve">”</w:t>
+      </w:r>
+      <w:r>
+        <w:t xml:space="preserve"> </w:t>
+      </w:r>
+      <w:r>
+        <w:t xml:space="preserve">(a specific data format in R) with all required data for subsequent N-Sink analyses.</w:t>
+      </w:r>
+    </w:p>
+    <w:bookmarkEnd w:id="26"/>
+    <w:bookmarkStart w:id="27" w:name="calculate-n-removal"/>
+    <w:p>
+      <w:pPr>
+        <w:pStyle w:val="Heading2"/>
+      </w:pPr>
+      <w:r>
+        <w:t xml:space="preserve">Calculate N removal</w:t>
+      </w:r>
+    </w:p>
+    <w:p>
+      <w:pPr>
+        <w:pStyle w:val="FirstParagraph"/>
+      </w:pPr>
+      <w:r>
+        <w:t xml:space="preserve">The next step in the N-Sink workflow is to calculate potential nitrogen removal within each landscape sink, expressed as percent of incoming N. Details on how the nitrogen removal estimates are calculated are available in Kellogg et al.</w:t>
+      </w:r>
+      <w:r>
+        <w:t xml:space="preserve"> </w:t>
+      </w:r>
+      <w:r>
+        <w:t xml:space="preserve">(2010)</w:t>
+      </w:r>
+      <w:r>
+        <w:t xml:space="preserve">, and make use of peer-reviewed literature. Since the publication of that article, changes have been implemented to make better use of the most recently available geospatial data. Those changes are described below. The</w:t>
+      </w:r>
+      <w:r>
+        <w:t xml:space="preserve"> </w:t>
+      </w:r>
+      <w:r>
+        <w:rPr>
+          <w:rStyle w:val="VerbatimChar"/>
+        </w:rPr>
+        <w:t xml:space="preserve">nsink_calc_removal()</w:t>
+      </w:r>
+      <w:r>
+        <w:t xml:space="preserve"> </w:t>
+      </w:r>
+      <w:r>
+        <w:t xml:space="preserve">function takes the prepared data as an input and returns a</w:t>
+      </w:r>
+      <w:r>
+        <w:t xml:space="preserve"> </w:t>
+      </w:r>
+      <w:r>
+        <w:t xml:space="preserve">“</w:t>
+      </w:r>
+      <w:r>
+        <w:t xml:space="preserve">list</w:t>
+      </w:r>
+      <w:r>
+        <w:t xml:space="preserve">”</w:t>
+      </w:r>
+      <w:r>
+        <w:t xml:space="preserve"> </w:t>
+      </w:r>
+      <w:r>
+        <w:t xml:space="preserve">with three items:</w:t>
+      </w:r>
+    </w:p>
+    <w:p>
+      <w:pPr>
+        <w:numPr>
+          <w:ilvl w:val="0"/>
+          <w:numId w:val="1003"/>
+        </w:numPr>
+        <w:pStyle w:val="Compact"/>
+      </w:pPr>
+      <w:r>
+        <w:t xml:space="preserve">raster_method: Contains a raster-based approach to calculating removal. Used for the static maps showing potential N removal within landscape sinks.</w:t>
+      </w:r>
+    </w:p>
+    <w:p>
+      <w:pPr>
+        <w:numPr>
+          <w:ilvl w:val="0"/>
+          <w:numId w:val="1003"/>
+        </w:numPr>
+        <w:pStyle w:val="Compact"/>
+      </w:pPr>
+      <w:r>
+        <w:t xml:space="preserve">land_removal: Represents land-based nitrogen removal within vegetated hydric soils with impervious surface removed).</w:t>
+      </w:r>
+    </w:p>
+    <w:p>
+      <w:pPr>
+        <w:numPr>
+          <w:ilvl w:val="0"/>
+          <w:numId w:val="1003"/>
         </w:numPr>
         <w:pStyle w:val="Compact"/>
       </w:pPr>
@@ -4259,7 +4277,7 @@
       <w:pPr>
         <w:numPr>
           <w:ilvl w:val="0"/>
-          <w:numId w:val="1003"/>
+          <w:numId w:val="1004"/>
         </w:numPr>
         <w:pStyle w:val="Compact"/>
       </w:pPr>
@@ -4277,7 +4295,7 @@
       <w:pPr>
         <w:numPr>
           <w:ilvl w:val="0"/>
-          <w:numId w:val="1003"/>
+          <w:numId w:val="1004"/>
         </w:numPr>
         <w:pStyle w:val="Compact"/>
       </w:pPr>
@@ -4295,7 +4313,7 @@
       <w:pPr>
         <w:numPr>
           <w:ilvl w:val="0"/>
-          <w:numId w:val="1003"/>
+          <w:numId w:val="1004"/>
         </w:numPr>
         <w:pStyle w:val="Compact"/>
       </w:pPr>
@@ -4343,7 +4361,7 @@
       <w:pPr>
         <w:numPr>
           <w:ilvl w:val="0"/>
-          <w:numId w:val="1003"/>
+          <w:numId w:val="1004"/>
         </w:numPr>
         <w:pStyle w:val="Compact"/>
       </w:pPr>
@@ -4392,7 +4410,19 @@
         <w:t xml:space="preserve"> </w:t>
       </w:r>
       <w:r>
-        <w:t xml:space="preserve">argument to identify map type.</w:t>
+        <w:t xml:space="preserve">argument to identify map type. These plots are designed for exploration and not necessarily for high quality maps. For higher quality maps, the source data can be plotted in software of a users choice (e.g. QGIS,</w:t>
+      </w:r>
+      <w:r>
+        <w:t xml:space="preserve"> </w:t>
+      </w:r>
+      <w:r>
+        <w:rPr>
+          <w:rStyle w:val="VerbatimChar"/>
+        </w:rPr>
+        <w:t xml:space="preserve">ggplot2</w:t>
+      </w:r>
+      <w:r>
+        <w:t xml:space="preserve">).</w:t>
       </w:r>
     </w:p>
     <w:p>
@@ -4932,14 +4962,6 @@
         <w:t xml:space="preserve">). Instead, N-Sink combines widely available datasets for waterway networks, soils and land cover with nitrogen dynamics developed for these datasets to highlight major sources and sinks of nitrogen within a watershed context.</w:t>
       </w:r>
     </w:p>
-    <w:p>
-      <w:pPr>
-        <w:pStyle w:val="BodyText"/>
-      </w:pPr>
-      <w:r>
-        <w:t xml:space="preserve">SHOULD WE ADD SOMETHING ABOUT AREAS WHERE GROUNDWATER FLOW DOMINATES (E.G. CAPE COD)?</w:t>
-      </w:r>
-    </w:p>
     <w:bookmarkEnd w:id="43"/>
     <w:bookmarkEnd w:id="44"/>
     <w:bookmarkStart w:id="56" w:name="use-examples"/>
@@ -4972,42 +4994,6 @@
       <w:pPr>
         <w:pStyle w:val="SourceCode"/>
       </w:pPr>
-      <w:r>
-        <w:rPr>
-          <w:rStyle w:val="CommentTok"/>
-        </w:rPr>
-        <w:t xml:space="preserve"># EPSG for CONUS Albers Equal Area</w:t>
-      </w:r>
-      <w:r>
-        <w:br/>
-      </w:r>
-      <w:r>
-        <w:rPr>
-          <w:rStyle w:val="NormalTok"/>
-        </w:rPr>
-        <w:t xml:space="preserve">aea </w:t>
-      </w:r>
-      <w:r>
-        <w:rPr>
-          <w:rStyle w:val="OtherTok"/>
-        </w:rPr>
-        <w:t xml:space="preserve">&lt;-</w:t>
-      </w:r>
-      <w:r>
-        <w:rPr>
-          <w:rStyle w:val="NormalTok"/>
-        </w:rPr>
-        <w:t xml:space="preserve"> </w:t>
-      </w:r>
-      <w:r>
-        <w:rPr>
-          <w:rStyle w:val="DecValTok"/>
-        </w:rPr>
-        <w:t xml:space="preserve">5072</w:t>
-      </w:r>
-      <w:r>
-        <w:br/>
-      </w:r>
       <w:r>
         <w:rPr>
           <w:rStyle w:val="CommentTok"/>
@@ -6275,7 +6261,7 @@
         <w:pStyle w:val="FirstParagraph"/>
       </w:pPr>
       <w:r>
-        <w:t xml:space="preserve">The maps produced by N-Sink can be helpful in prioritizing source controls, sink protection and/or restoration. For example, many wetlands are considered</w:t>
+        <w:t xml:space="preserve">The maps produced by N-Sink can helpl prioritize source controls, sink protection and/or restoration. For example, many wetlands are considered</w:t>
       </w:r>
       <w:r>
         <w:t xml:space="preserve"> </w:t>
@@ -6346,19 +6332,19 @@
         <w:t xml:space="preserve"> </w:t>
       </w:r>
       <w:r>
-        <w:t xml:space="preserve">of a catchment. Figure 5A displays a high resolution image of land cover in the same watershed as Example 1, with two developed areas circled. Figure 5B shows the N Delivery Index from these two developed areas. Note that the northern area is less densely developed than the southern area but the N Delivery Index is higher in the northern area as compared to the southern area, suggesting that N source controls within the northern development might be considered.</w:t>
-      </w:r>
-    </w:p>
-    <w:p>
-      <w:pPr>
-        <w:pStyle w:val="BodyText"/>
+        <w:t xml:space="preserve">of a catchment. Figure 5A displays a high resolution image of land cover in the same watershed as Example 1, with two developed areas circled.</w:t>
+      </w:r>
+    </w:p>
+    <w:p>
+      <w:pPr>
+        <w:pStyle w:val="CaptionedFigure"/>
       </w:pPr>
       <w:r>
         <w:drawing>
           <wp:inline>
             <wp:extent cx="4620126" cy="3696101"/>
             <wp:effectExtent b="0" l="0" r="0" t="0"/>
-            <wp:docPr descr="Figure 5A: Land cover within an area of interest in the Niantic River HUC-12, highlighting two developed areas." title="" id="50" name="Picture"/>
+            <wp:docPr descr="Figure 5A: Land cover within an area of interest in the Niantic River HUC-12, highlighting two similarly developed areas (Table 3)." title="" id="50" name="Picture"/>
             <a:graphic>
               <a:graphicData uri="http://schemas.openxmlformats.org/drawingml/2006/picture">
                 <pic:pic>
@@ -6395,15 +6381,285 @@
           </wp:inline>
         </w:drawing>
       </w:r>
-      <w:r>
-        <w:t xml:space="preserve"> </w:t>
-      </w:r>
+    </w:p>
+    <w:p>
+      <w:pPr>
+        <w:pStyle w:val="ImageCaption"/>
+      </w:pPr>
+      <w:r>
+        <w:t xml:space="preserve">Figure 5A: Land cover within an area of interest in the Niantic River HUC-12, highlighting two similarly developed areas (Table 3).</w:t>
+      </w:r>
+    </w:p>
+    <w:p>
+      <w:pPr>
+        <w:pStyle w:val="TableCaption"/>
+      </w:pPr>
+      <w:r>
+        <w:t xml:space="preserve">Table 3: Summary of Land Cover in Highlighted Areas of Interest</w:t>
+      </w:r>
+    </w:p>
+    <w:tbl>
+      <w:tblPr>
+        <w:tblStyle w:val="Table"/>
+        <w:tblW w:type="auto" w:w="0"/>
+        <w:tblLook w:firstRow="1" w:lastRow="0" w:firstColumn="0" w:lastColumn="0" w:noHBand="0" w:noVBand="0" w:val="0020"/>
+        <w:tblCaption w:val="Table 3: Summary of Land Cover in Highlighted Areas of Interest"/>
+      </w:tblPr>
+      <w:tblGrid>
+        <w:gridCol w:w="2640"/>
+        <w:gridCol w:w="2640"/>
+        <w:gridCol w:w="2640"/>
+      </w:tblGrid>
+      <w:tr>
+        <w:trPr>
+          <w:tblHeader w:val="true"/>
+        </w:trPr>
+        <w:tc>
+          <w:tcPr/>
+          <w:p>
+            <w:pPr>
+              <w:pStyle w:val="Compact"/>
+              <w:jc w:val="left"/>
+            </w:pPr>
+            <w:r>
+              <w:t xml:space="preserve">Land Cover</w:t>
+            </w:r>
+          </w:p>
+        </w:tc>
+        <w:tc>
+          <w:tcPr/>
+          <w:p>
+            <w:pPr>
+              <w:pStyle w:val="Compact"/>
+              <w:jc w:val="left"/>
+            </w:pPr>
+            <w:r>
+              <w:t xml:space="preserve">West (%)</w:t>
+            </w:r>
+          </w:p>
+        </w:tc>
+        <w:tc>
+          <w:tcPr/>
+          <w:p>
+            <w:pPr>
+              <w:pStyle w:val="Compact"/>
+              <w:jc w:val="left"/>
+            </w:pPr>
+            <w:r>
+              <w:t xml:space="preserve">East (%)</w:t>
+            </w:r>
+          </w:p>
+        </w:tc>
+      </w:tr>
+      <w:tr>
+        <w:tc>
+          <w:tcPr/>
+          <w:p>
+            <w:pPr>
+              <w:pStyle w:val="Compact"/>
+              <w:jc w:val="left"/>
+            </w:pPr>
+            <w:r>
+              <w:t xml:space="preserve">Developed</w:t>
+            </w:r>
+          </w:p>
+        </w:tc>
+        <w:tc>
+          <w:tcPr/>
+          <w:p>
+            <w:pPr>
+              <w:pStyle w:val="Compact"/>
+              <w:jc w:val="left"/>
+            </w:pPr>
+            <w:r>
+              <w:t xml:space="preserve">23</w:t>
+            </w:r>
+          </w:p>
+        </w:tc>
+        <w:tc>
+          <w:tcPr/>
+          <w:p>
+            <w:pPr>
+              <w:pStyle w:val="Compact"/>
+              <w:jc w:val="left"/>
+            </w:pPr>
+            <w:r>
+              <w:t xml:space="preserve">20</w:t>
+            </w:r>
+          </w:p>
+        </w:tc>
+      </w:tr>
+      <w:tr>
+        <w:tc>
+          <w:tcPr/>
+          <w:p>
+            <w:pPr>
+              <w:pStyle w:val="Compact"/>
+              <w:jc w:val="left"/>
+            </w:pPr>
+            <w:r>
+              <w:t xml:space="preserve">Agriculture</w:t>
+            </w:r>
+          </w:p>
+        </w:tc>
+        <w:tc>
+          <w:tcPr/>
+          <w:p>
+            <w:pPr>
+              <w:pStyle w:val="Compact"/>
+              <w:jc w:val="left"/>
+            </w:pPr>
+            <w:r>
+              <w:t xml:space="preserve">7</w:t>
+            </w:r>
+          </w:p>
+        </w:tc>
+        <w:tc>
+          <w:tcPr/>
+          <w:p>
+            <w:pPr>
+              <w:pStyle w:val="Compact"/>
+              <w:jc w:val="left"/>
+            </w:pPr>
+            <w:r>
+              <w:t xml:space="preserve">0</w:t>
+            </w:r>
+          </w:p>
+        </w:tc>
+      </w:tr>
+      <w:tr>
+        <w:tc>
+          <w:tcPr/>
+          <w:p>
+            <w:pPr>
+              <w:pStyle w:val="Compact"/>
+              <w:jc w:val="left"/>
+            </w:pPr>
+            <w:r>
+              <w:t xml:space="preserve">Forest/Vegetated</w:t>
+            </w:r>
+          </w:p>
+        </w:tc>
+        <w:tc>
+          <w:tcPr/>
+          <w:p>
+            <w:pPr>
+              <w:pStyle w:val="Compact"/>
+              <w:jc w:val="left"/>
+            </w:pPr>
+            <w:r>
+              <w:t xml:space="preserve">64</w:t>
+            </w:r>
+          </w:p>
+        </w:tc>
+        <w:tc>
+          <w:tcPr/>
+          <w:p>
+            <w:pPr>
+              <w:pStyle w:val="Compact"/>
+              <w:jc w:val="left"/>
+            </w:pPr>
+            <w:r>
+              <w:t xml:space="preserve">61</w:t>
+            </w:r>
+          </w:p>
+        </w:tc>
+      </w:tr>
+      <w:tr>
+        <w:tc>
+          <w:tcPr/>
+          <w:p>
+            <w:pPr>
+              <w:pStyle w:val="Compact"/>
+              <w:jc w:val="left"/>
+            </w:pPr>
+            <w:r>
+              <w:t xml:space="preserve">Wetlands</w:t>
+            </w:r>
+          </w:p>
+        </w:tc>
+        <w:tc>
+          <w:tcPr/>
+          <w:p>
+            <w:pPr>
+              <w:pStyle w:val="Compact"/>
+              <w:jc w:val="left"/>
+            </w:pPr>
+            <w:r>
+              <w:t xml:space="preserve">6</w:t>
+            </w:r>
+          </w:p>
+        </w:tc>
+        <w:tc>
+          <w:tcPr/>
+          <w:p>
+            <w:pPr>
+              <w:pStyle w:val="Compact"/>
+              <w:jc w:val="left"/>
+            </w:pPr>
+            <w:r>
+              <w:t xml:space="preserve">18</w:t>
+            </w:r>
+          </w:p>
+        </w:tc>
+      </w:tr>
+      <w:tr>
+        <w:tc>
+          <w:tcPr/>
+          <w:p>
+            <w:pPr>
+              <w:pStyle w:val="Compact"/>
+              <w:jc w:val="left"/>
+            </w:pPr>
+            <w:r>
+              <w:t xml:space="preserve">Other</w:t>
+            </w:r>
+          </w:p>
+        </w:tc>
+        <w:tc>
+          <w:tcPr/>
+          <w:p>
+            <w:pPr>
+              <w:pStyle w:val="Compact"/>
+              <w:jc w:val="left"/>
+            </w:pPr>
+            <w:r>
+              <w:t xml:space="preserve">0</w:t>
+            </w:r>
+          </w:p>
+        </w:tc>
+        <w:tc>
+          <w:tcPr/>
+          <w:p>
+            <w:pPr>
+              <w:pStyle w:val="Compact"/>
+              <w:jc w:val="left"/>
+            </w:pPr>
+            <w:r>
+              <w:t xml:space="preserve">1</w:t>
+            </w:r>
+          </w:p>
+        </w:tc>
+      </w:tr>
+    </w:tbl>
+    <w:p>
+      <w:pPr>
+        <w:pStyle w:val="BodyText"/>
+      </w:pPr>
+      <w:r>
+        <w:t xml:space="preserve">An analysis of N delivery from these two similarly developed areas, however, show the western area is leakier than the eastern area, as assessed by summing the delivery index values (Figure 5B; West = 15759, East = 6770), suggesting that N source controls within the western development might be considered.</w:t>
+      </w:r>
+    </w:p>
+    <w:p>
+      <w:pPr>
+        <w:pStyle w:val="CaptionedFigure"/>
+      </w:pPr>
       <w:r>
         <w:drawing>
           <wp:inline>
             <wp:extent cx="4620126" cy="3696101"/>
             <wp:effectExtent b="0" l="0" r="0" t="0"/>
-            <wp:docPr descr="Figure 5B: Nitrogen Delivery Index over land cover, with hotter colors denoting higher N delivery based on normalized loading from different land covers multiplied by the N Transport Efficiency." title="" id="53" name="Picture"/>
+            <wp:docPr descr="Figure 5B: Nitrogen Delivery Index within an area of interest in the Niantic River HUC-12, highlighting two similarly developed areas. Hotter colors denote higher N delivery based on normalized loading from different land covers multiplied by the N Transport Efficiency." title="" id="53" name="Picture"/>
             <a:graphic>
               <a:graphicData uri="http://schemas.openxmlformats.org/drawingml/2006/picture">
                 <pic:pic>
@@ -6443,6 +6699,14 @@
     </w:p>
     <w:p>
       <w:pPr>
+        <w:pStyle w:val="ImageCaption"/>
+      </w:pPr>
+      <w:r>
+        <w:t xml:space="preserve">Figure 5B: Nitrogen Delivery Index within an area of interest in the Niantic River HUC-12, highlighting two similarly developed areas. Hotter colors denote higher N delivery based on normalized loading from different land covers multiplied by the N Transport Efficiency.</w:t>
+      </w:r>
+    </w:p>
+    <w:p>
+      <w:pPr>
         <w:pStyle w:val="BodyText"/>
       </w:pPr>
       <w:r>
@@ -6523,7 +6787,7 @@
       </w:r>
     </w:p>
     <w:bookmarkEnd w:id="57"/>
-    <w:bookmarkStart w:id="77" w:name="bibliography"/>
+    <w:bookmarkStart w:id="79" w:name="bibliography"/>
     <w:p>
       <w:pPr>
         <w:pStyle w:val="Heading1"/>
@@ -6532,7 +6796,7 @@
         <w:t xml:space="preserve">Bibliography</w:t>
       </w:r>
     </w:p>
-    <w:bookmarkStart w:id="76" w:name="refs"/>
+    <w:bookmarkStart w:id="78" w:name="refs"/>
     <w:bookmarkStart w:id="58" w:name="ref-alexander2007role"/>
     <w:p>
       <w:pPr>
@@ -6683,17 +6947,41 @@
       </w:r>
     </w:p>
     <w:bookmarkEnd w:id="72"/>
-    <w:bookmarkStart w:id="73" w:name="ref-ryther1971nitrogen"/>
+    <w:bookmarkStart w:id="74" w:name="ref-R"/>
     <w:p>
       <w:pPr>
         <w:pStyle w:val="Bibliography"/>
       </w:pPr>
       <w:r>
+        <w:t xml:space="preserve">R Core Team. 2022.</w:t>
+      </w:r>
+      <w:r>
+        <w:t xml:space="preserve"> </w:t>
+      </w:r>
+      <w:hyperlink r:id="rId73">
+        <w:r>
+          <w:rPr>
+            <w:rStyle w:val="Hyperlink"/>
+          </w:rPr>
+          <w:t xml:space="preserve">R: A language and environment for statistical computing</w:t>
+        </w:r>
+      </w:hyperlink>
+      <w:r>
+        <w:t xml:space="preserve">. R Foundation for Statistical Computing, Vienna, Austria.</w:t>
+      </w:r>
+    </w:p>
+    <w:bookmarkEnd w:id="74"/>
+    <w:bookmarkStart w:id="75" w:name="ref-ryther1971nitrogen"/>
+    <w:p>
+      <w:pPr>
+        <w:pStyle w:val="Bibliography"/>
+      </w:pPr>
+      <w:r>
         <w:t xml:space="preserve">Ryther, J. H., and W. M. Dunstan. 1971. Nitrogen, phosphorus, and eutrophication in the coastal marine environment. Science 171:1008–1013.</w:t>
       </w:r>
     </w:p>
-    <w:bookmarkEnd w:id="73"/>
-    <w:bookmarkStart w:id="74" w:name="ref-seitzinger2006denitrification"/>
+    <w:bookmarkEnd w:id="75"/>
+    <w:bookmarkStart w:id="76" w:name="ref-seitzinger2006denitrification"/>
     <w:p>
       <w:pPr>
         <w:pStyle w:val="Bibliography"/>
@@ -6702,8 +6990,8 @@
         <w:t xml:space="preserve">Seitzinger, S., J. A. Harrison, J. Böhlke, A. Bouwman, R. Lowrance, B. Peterson, C. Tobias, and G. V. Drecht. 2006. Denitrification across landscapes and waterscapes: A synthesis. Ecological applications 16:2064–2090.</w:t>
       </w:r>
     </w:p>
-    <w:bookmarkEnd w:id="74"/>
-    <w:bookmarkStart w:id="75" w:name="ref-soil2017web"/>
+    <w:bookmarkEnd w:id="76"/>
+    <w:bookmarkStart w:id="77" w:name="ref-soil2017web"/>
     <w:p>
       <w:pPr>
         <w:pStyle w:val="Bibliography"/>
@@ -6712,9 +7000,9 @@
         <w:t xml:space="preserve">Soil Survey Staff, U. 2017. Web soil survey.</w:t>
       </w:r>
     </w:p>
-    <w:bookmarkEnd w:id="75"/>
-    <w:bookmarkEnd w:id="76"/>
     <w:bookmarkEnd w:id="77"/>
+    <w:bookmarkEnd w:id="78"/>
+    <w:bookmarkEnd w:id="79"/>
     <w:sectPr>
       <w:pgSz w:h="15840" w:w="12240"/>
       <w:pgMar w:bottom="1440" w:footer="720" w:gutter="0" w:header="720" w:left="1440" w:right="1440" w:top="1440"/>
@@ -7296,6 +7584,9 @@
     <w:abstractNumId w:val="991"/>
   </w:num>
   <w:num w:numId="1003">
+    <w:abstractNumId w:val="991"/>
+  </w:num>
+  <w:num w:numId="1004">
     <w:abstractNumId w:val="991"/>
   </w:num>
 </w:numbering>

</xml_diff>

<commit_message>
some improvement on figures.  Needs some more (especially with NLCD key)
</commit_message>
<xml_diff>
--- a/manuscript/manuscript.docx
+++ b/manuscript/manuscript.docx
@@ -205,6 +205,12 @@
         <w:t xml:space="preserve">C.</w:t>
       </w:r>
       <w:r>
+        <w:t xml:space="preserve"> </w:t>
+      </w:r>
+      <w:r>
+        <w:t xml:space="preserve">L.</w:t>
+      </w:r>
+      <w:r>
         <w:rPr>
           <w:iCs/>
           <w:i/>
@@ -226,6 +232,15 @@
       </w:r>
       <w:r>
         <w:t xml:space="preserve">A.</w:t>
+      </w:r>
+      <w:r>
+        <w:t xml:space="preserve"> </w:t>
+      </w:r>
+      <w:r>
+        <w:t xml:space="preserve">J.</w:t>
+      </w:r>
+      <w:r>
+        <w:t xml:space="preserve"> </w:t>
       </w:r>
       <w:r>
         <w:rPr>
@@ -953,12 +968,42 @@
         <w:t xml:space="preserve"> </w:t>
       </w:r>
       <w:r>
+        <w:t xml:space="preserve">frequently</w:t>
+      </w:r>
+      <w:r>
+        <w:t xml:space="preserve"> </w:t>
+      </w:r>
+      <w:r>
+        <w:t xml:space="preserve">found</w:t>
+      </w:r>
+      <w:r>
+        <w:t xml:space="preserve"> </w:t>
+      </w:r>
+      <w:r>
         <w:t xml:space="preserve">within</w:t>
       </w:r>
       <w:r>
         <w:t xml:space="preserve"> </w:t>
       </w:r>
       <w:r>
+        <w:t xml:space="preserve">the</w:t>
+      </w:r>
+      <w:r>
+        <w:t xml:space="preserve"> </w:t>
+      </w:r>
+      <w:r>
+        <w:t xml:space="preserve">headwaters</w:t>
+      </w:r>
+      <w:r>
+        <w:t xml:space="preserve"> </w:t>
+      </w:r>
+      <w:r>
+        <w:t xml:space="preserve">of</w:t>
+      </w:r>
+      <w:r>
+        <w:t xml:space="preserve"> </w:t>
+      </w:r>
+      <w:r>
         <w:t xml:space="preserve">watersheds</w:t>
       </w:r>
       <w:r>
@@ -2191,7 +2236,7 @@
         <w:t xml:space="preserve">(Mengistu et al. 2020)</w:t>
       </w:r>
       <w:r>
-        <w:t xml:space="preserve">. Identifying landscape N sinks along hydrologic flowpaths – areas where dissolved N is transformed to gaseous N and effectively removed from the aquatic system – and their effect on N delivery at the watershed scale is helpful to watershed managers, land use planners and conservation organizations. N-Sink, and its associated R package</w:t>
+        <w:t xml:space="preserve">. Identifying landscape N sinks along hydrologic flowpaths – areas where dissolved N is transformed to gaseous N and effectively removed from the aquatic system – and their effect on N delivery at the watershed scale could provide watershed managers, land use planners and conservation organizations additional strategies that target N reductions. N-Sink, and its associated R package</w:t>
       </w:r>
       <w:r>
         <w:t xml:space="preserve"> </w:t>
@@ -2253,7 +2298,7 @@
         <w:t xml:space="preserve"> </w:t>
       </w:r>
       <w:r>
-        <w:t xml:space="preserve">to estimate N removal within landscape N sinks – wetlands, streams and ponds. Residence time within landscape features that support N removal through denitrification is the primary driver of N retention and transformation</w:t>
+        <w:t xml:space="preserve">to estimate N removal within landscape N sinks – wetlands, streams and ponds. The approach relies on residence time within landscape features that support N removal as the primary driver of N retention and transformation</w:t>
       </w:r>
       <w:r>
         <w:t xml:space="preserve"> </w:t>
@@ -2985,7 +3030,7 @@
         <w:t xml:space="preserve"> </w:t>
       </w:r>
       <w:r>
-        <w:t xml:space="preserve">package utilizes widely available data from several U.S. Federal Government sources and as of 2023-06-08 no authentication is required to access these sources. The HUC ID is required and users may specify a path for storing the data as well as indicate whether or not to download the data again if they already exist in the data directory.</w:t>
+        <w:t xml:space="preserve">package utilizes widely available data from several U.S. Federal Government sources and as of 2023-07-03 no authentication is required to access these sources. The HUC ID is required and users may specify a path for storing the data as well as indicate whether or not to download the data again if they already exist in the data directory.</w:t>
       </w:r>
     </w:p>
     <w:bookmarkEnd w:id="25"/>
@@ -3454,19 +3499,19 @@
               <w:jc w:val="right"/>
             </w:pPr>
             <w:r>
-              <w:t xml:space="preserve">287</w:t>
-            </w:r>
-          </w:p>
-        </w:tc>
-        <w:tc>
-          <w:tcPr/>
-          <w:p>
-            <w:pPr>
-              <w:pStyle w:val="Compact"/>
-              <w:jc w:val="right"/>
-            </w:pPr>
-            <w:r>
-              <w:t xml:space="preserve">4.390</w:t>
+              <w:t xml:space="preserve">336</w:t>
+            </w:r>
+          </w:p>
+        </w:tc>
+        <w:tc>
+          <w:tcPr/>
+          <w:p>
+            <w:pPr>
+              <w:pStyle w:val="Compact"/>
+              <w:jc w:val="right"/>
+            </w:pPr>
+            <w:r>
+              <w:t xml:space="preserve">44.000</w:t>
             </w:r>
           </w:p>
         </w:tc>
@@ -3490,7 +3535,7 @@
               <w:jc w:val="right"/>
             </w:pPr>
             <w:r>
-              <w:t xml:space="preserve">95.6</w:t>
+              <w:t xml:space="preserve">56.0</w:t>
             </w:r>
           </w:p>
         </w:tc>
@@ -3504,55 +3549,55 @@
               <w:jc w:val="left"/>
             </w:pPr>
             <w:r>
-              <w:t xml:space="preserve">No Removal</w:t>
-            </w:r>
-          </w:p>
-        </w:tc>
-        <w:tc>
-          <w:tcPr/>
-          <w:p>
-            <w:pPr>
-              <w:pStyle w:val="Compact"/>
-              <w:jc w:val="right"/>
-            </w:pPr>
-            <w:r>
-              <w:t xml:space="preserve">276</w:t>
-            </w:r>
-          </w:p>
-        </w:tc>
-        <w:tc>
-          <w:tcPr/>
-          <w:p>
-            <w:pPr>
-              <w:pStyle w:val="Compact"/>
-              <w:jc w:val="right"/>
-            </w:pPr>
-            <w:r>
-              <w:t xml:space="preserve">0.000</w:t>
-            </w:r>
-          </w:p>
-        </w:tc>
-        <w:tc>
-          <w:tcPr/>
-          <w:p>
-            <w:pPr>
-              <w:pStyle w:val="Compact"/>
-              <w:jc w:val="right"/>
-            </w:pPr>
-            <w:r>
-              <w:t xml:space="preserve">95.6</w:t>
-            </w:r>
-          </w:p>
-        </w:tc>
-        <w:tc>
-          <w:tcPr/>
-          <w:p>
-            <w:pPr>
-              <w:pStyle w:val="Compact"/>
-              <w:jc w:val="right"/>
-            </w:pPr>
-            <w:r>
-              <w:t xml:space="preserve">95.6</w:t>
+              <w:t xml:space="preserve">Stream</w:t>
+            </w:r>
+          </w:p>
+        </w:tc>
+        <w:tc>
+          <w:tcPr/>
+          <w:p>
+            <w:pPr>
+              <w:pStyle w:val="Compact"/>
+              <w:jc w:val="right"/>
+            </w:pPr>
+            <w:r>
+              <w:t xml:space="preserve">1518</w:t>
+            </w:r>
+          </w:p>
+        </w:tc>
+        <w:tc>
+          <w:tcPr/>
+          <w:p>
+            <w:pPr>
+              <w:pStyle w:val="Compact"/>
+              <w:jc w:val="right"/>
+            </w:pPr>
+            <w:r>
+              <w:t xml:space="preserve">0.120</w:t>
+            </w:r>
+          </w:p>
+        </w:tc>
+        <w:tc>
+          <w:tcPr/>
+          <w:p>
+            <w:pPr>
+              <w:pStyle w:val="Compact"/>
+              <w:jc w:val="right"/>
+            </w:pPr>
+            <w:r>
+              <w:t xml:space="preserve">56.0</w:t>
+            </w:r>
+          </w:p>
+        </w:tc>
+        <w:tc>
+          <w:tcPr/>
+          <w:p>
+            <w:pPr>
+              <w:pStyle w:val="Compact"/>
+              <w:jc w:val="right"/>
+            </w:pPr>
+            <w:r>
+              <w:t xml:space="preserve">55.9</w:t>
             </w:r>
           </w:p>
         </w:tc>
@@ -3566,55 +3611,55 @@
               <w:jc w:val="left"/>
             </w:pPr>
             <w:r>
-              <w:t xml:space="preserve">Lake/Pond</w:t>
-            </w:r>
-          </w:p>
-        </w:tc>
-        <w:tc>
-          <w:tcPr/>
-          <w:p>
-            <w:pPr>
-              <w:pStyle w:val="Compact"/>
-              <w:jc w:val="right"/>
-            </w:pPr>
-            <w:r>
-              <w:t xml:space="preserve">84</w:t>
-            </w:r>
-          </w:p>
-        </w:tc>
-        <w:tc>
-          <w:tcPr/>
-          <w:p>
-            <w:pPr>
-              <w:pStyle w:val="Compact"/>
-              <w:jc w:val="right"/>
-            </w:pPr>
-            <w:r>
-              <w:t xml:space="preserve">41.400</w:t>
-            </w:r>
-          </w:p>
-        </w:tc>
-        <w:tc>
-          <w:tcPr/>
-          <w:p>
-            <w:pPr>
-              <w:pStyle w:val="Compact"/>
-              <w:jc w:val="right"/>
-            </w:pPr>
-            <w:r>
-              <w:t xml:space="preserve">95.6</w:t>
-            </w:r>
-          </w:p>
-        </w:tc>
-        <w:tc>
-          <w:tcPr/>
-          <w:p>
-            <w:pPr>
-              <w:pStyle w:val="Compact"/>
-              <w:jc w:val="right"/>
-            </w:pPr>
-            <w:r>
-              <w:t xml:space="preserve">56.0</w:t>
+              <w:t xml:space="preserve">Stream</w:t>
+            </w:r>
+          </w:p>
+        </w:tc>
+        <w:tc>
+          <w:tcPr/>
+          <w:p>
+            <w:pPr>
+              <w:pStyle w:val="Compact"/>
+              <w:jc w:val="right"/>
+            </w:pPr>
+            <w:r>
+              <w:t xml:space="preserve">462</w:t>
+            </w:r>
+          </w:p>
+        </w:tc>
+        <w:tc>
+          <w:tcPr/>
+          <w:p>
+            <w:pPr>
+              <w:pStyle w:val="Compact"/>
+              <w:jc w:val="right"/>
+            </w:pPr>
+            <w:r>
+              <w:t xml:space="preserve">0.007</w:t>
+            </w:r>
+          </w:p>
+        </w:tc>
+        <w:tc>
+          <w:tcPr/>
+          <w:p>
+            <w:pPr>
+              <w:pStyle w:val="Compact"/>
+              <w:jc w:val="right"/>
+            </w:pPr>
+            <w:r>
+              <w:t xml:space="preserve">55.9</w:t>
+            </w:r>
+          </w:p>
+        </w:tc>
+        <w:tc>
+          <w:tcPr/>
+          <w:p>
+            <w:pPr>
+              <w:pStyle w:val="Compact"/>
+              <w:jc w:val="right"/>
+            </w:pPr>
+            <w:r>
+              <w:t xml:space="preserve">55.9</w:t>
             </w:r>
           </w:p>
         </w:tc>
@@ -3640,43 +3685,43 @@
               <w:jc w:val="right"/>
             </w:pPr>
             <w:r>
-              <w:t xml:space="preserve">61</w:t>
-            </w:r>
-          </w:p>
-        </w:tc>
-        <w:tc>
-          <w:tcPr/>
-          <w:p>
-            <w:pPr>
-              <w:pStyle w:val="Compact"/>
-              <w:jc w:val="right"/>
-            </w:pPr>
-            <w:r>
-              <w:t xml:space="preserve">0.005</w:t>
-            </w:r>
-          </w:p>
-        </w:tc>
-        <w:tc>
-          <w:tcPr/>
-          <w:p>
-            <w:pPr>
-              <w:pStyle w:val="Compact"/>
-              <w:jc w:val="right"/>
-            </w:pPr>
-            <w:r>
-              <w:t xml:space="preserve">56.0</w:t>
-            </w:r>
-          </w:p>
-        </w:tc>
-        <w:tc>
-          <w:tcPr/>
-          <w:p>
-            <w:pPr>
-              <w:pStyle w:val="Compact"/>
-              <w:jc w:val="right"/>
-            </w:pPr>
-            <w:r>
-              <w:t xml:space="preserve">56.0</w:t>
+              <w:t xml:space="preserve">1202</w:t>
+            </w:r>
+          </w:p>
+        </w:tc>
+        <w:tc>
+          <w:tcPr/>
+          <w:p>
+            <w:pPr>
+              <w:pStyle w:val="Compact"/>
+              <w:jc w:val="right"/>
+            </w:pPr>
+            <w:r>
+              <w:t xml:space="preserve">0.016</w:t>
+            </w:r>
+          </w:p>
+        </w:tc>
+        <w:tc>
+          <w:tcPr/>
+          <w:p>
+            <w:pPr>
+              <w:pStyle w:val="Compact"/>
+              <w:jc w:val="right"/>
+            </w:pPr>
+            <w:r>
+              <w:t xml:space="preserve">55.9</w:t>
+            </w:r>
+          </w:p>
+        </w:tc>
+        <w:tc>
+          <w:tcPr/>
+          <w:p>
+            <w:pPr>
+              <w:pStyle w:val="Compact"/>
+              <w:jc w:val="right"/>
+            </w:pPr>
+            <w:r>
+              <w:t xml:space="preserve">55.9</w:t>
             </w:r>
           </w:p>
         </w:tc>
@@ -3690,55 +3735,55 @@
               <w:jc w:val="left"/>
             </w:pPr>
             <w:r>
-              <w:t xml:space="preserve">Lake/Pond</w:t>
-            </w:r>
-          </w:p>
-        </w:tc>
-        <w:tc>
-          <w:tcPr/>
-          <w:p>
-            <w:pPr>
-              <w:pStyle w:val="Compact"/>
-              <w:jc w:val="right"/>
-            </w:pPr>
-            <w:r>
-              <w:t xml:space="preserve">2170</w:t>
-            </w:r>
-          </w:p>
-        </w:tc>
-        <w:tc>
-          <w:tcPr/>
-          <w:p>
-            <w:pPr>
-              <w:pStyle w:val="Compact"/>
-              <w:jc w:val="right"/>
-            </w:pPr>
-            <w:r>
-              <w:t xml:space="preserve">56.300</w:t>
-            </w:r>
-          </w:p>
-        </w:tc>
-        <w:tc>
-          <w:tcPr/>
-          <w:p>
-            <w:pPr>
-              <w:pStyle w:val="Compact"/>
-              <w:jc w:val="right"/>
-            </w:pPr>
-            <w:r>
-              <w:t xml:space="preserve">56.0</w:t>
-            </w:r>
-          </w:p>
-        </w:tc>
-        <w:tc>
-          <w:tcPr/>
-          <w:p>
-            <w:pPr>
-              <w:pStyle w:val="Compact"/>
-              <w:jc w:val="right"/>
-            </w:pPr>
-            <w:r>
-              <w:t xml:space="preserve">24.5</w:t>
+              <w:t xml:space="preserve">Stream</w:t>
+            </w:r>
+          </w:p>
+        </w:tc>
+        <w:tc>
+          <w:tcPr/>
+          <w:p>
+            <w:pPr>
+              <w:pStyle w:val="Compact"/>
+              <w:jc w:val="right"/>
+            </w:pPr>
+            <w:r>
+              <w:t xml:space="preserve">653</w:t>
+            </w:r>
+          </w:p>
+        </w:tc>
+        <w:tc>
+          <w:tcPr/>
+          <w:p>
+            <w:pPr>
+              <w:pStyle w:val="Compact"/>
+              <w:jc w:val="right"/>
+            </w:pPr>
+            <w:r>
+              <w:t xml:space="preserve">0.007</w:t>
+            </w:r>
+          </w:p>
+        </w:tc>
+        <w:tc>
+          <w:tcPr/>
+          <w:p>
+            <w:pPr>
+              <w:pStyle w:val="Compact"/>
+              <w:jc w:val="right"/>
+            </w:pPr>
+            <w:r>
+              <w:t xml:space="preserve">55.9</w:t>
+            </w:r>
+          </w:p>
+        </w:tc>
+        <w:tc>
+          <w:tcPr/>
+          <w:p>
+            <w:pPr>
+              <w:pStyle w:val="Compact"/>
+              <w:jc w:val="right"/>
+            </w:pPr>
+            <w:r>
+              <w:t xml:space="preserve">55.9</w:t>
             </w:r>
           </w:p>
         </w:tc>
@@ -3764,43 +3809,43 @@
               <w:jc w:val="right"/>
             </w:pPr>
             <w:r>
-              <w:t xml:space="preserve">316</w:t>
-            </w:r>
-          </w:p>
-        </w:tc>
-        <w:tc>
-          <w:tcPr/>
-          <w:p>
-            <w:pPr>
-              <w:pStyle w:val="Compact"/>
-              <w:jc w:val="right"/>
-            </w:pPr>
-            <w:r>
-              <w:t xml:space="preserve">0.022</w:t>
-            </w:r>
-          </w:p>
-        </w:tc>
-        <w:tc>
-          <w:tcPr/>
-          <w:p>
-            <w:pPr>
-              <w:pStyle w:val="Compact"/>
-              <w:jc w:val="right"/>
-            </w:pPr>
-            <w:r>
-              <w:t xml:space="preserve">24.5</w:t>
-            </w:r>
-          </w:p>
-        </w:tc>
-        <w:tc>
-          <w:tcPr/>
-          <w:p>
-            <w:pPr>
-              <w:pStyle w:val="Compact"/>
-              <w:jc w:val="right"/>
-            </w:pPr>
-            <w:r>
-              <w:t xml:space="preserve">24.5</w:t>
+              <w:t xml:space="preserve">77</w:t>
+            </w:r>
+          </w:p>
+        </w:tc>
+        <w:tc>
+          <w:tcPr/>
+          <w:p>
+            <w:pPr>
+              <w:pStyle w:val="Compact"/>
+              <w:jc w:val="right"/>
+            </w:pPr>
+            <w:r>
+              <w:t xml:space="preserve">0.002</w:t>
+            </w:r>
+          </w:p>
+        </w:tc>
+        <w:tc>
+          <w:tcPr/>
+          <w:p>
+            <w:pPr>
+              <w:pStyle w:val="Compact"/>
+              <w:jc w:val="right"/>
+            </w:pPr>
+            <w:r>
+              <w:t xml:space="preserve">55.9</w:t>
+            </w:r>
+          </w:p>
+        </w:tc>
+        <w:tc>
+          <w:tcPr/>
+          <w:p>
+            <w:pPr>
+              <w:pStyle w:val="Compact"/>
+              <w:jc w:val="right"/>
+            </w:pPr>
+            <w:r>
+              <w:t xml:space="preserve">55.9</w:t>
             </w:r>
           </w:p>
         </w:tc>
@@ -3826,43 +3871,43 @@
               <w:jc w:val="right"/>
             </w:pPr>
             <w:r>
-              <w:t xml:space="preserve">2480</w:t>
-            </w:r>
-          </w:p>
-        </w:tc>
-        <w:tc>
-          <w:tcPr/>
-          <w:p>
-            <w:pPr>
-              <w:pStyle w:val="Compact"/>
-              <w:jc w:val="right"/>
-            </w:pPr>
-            <w:r>
-              <w:t xml:space="preserve">0.076</w:t>
-            </w:r>
-          </w:p>
-        </w:tc>
-        <w:tc>
-          <w:tcPr/>
-          <w:p>
-            <w:pPr>
-              <w:pStyle w:val="Compact"/>
-              <w:jc w:val="right"/>
-            </w:pPr>
-            <w:r>
-              <w:t xml:space="preserve">24.5</w:t>
-            </w:r>
-          </w:p>
-        </w:tc>
-        <w:tc>
-          <w:tcPr/>
-          <w:p>
-            <w:pPr>
-              <w:pStyle w:val="Compact"/>
-              <w:jc w:val="right"/>
-            </w:pPr>
-            <w:r>
-              <w:t xml:space="preserve">24.4</w:t>
+              <w:t xml:space="preserve">2164</w:t>
+            </w:r>
+          </w:p>
+        </w:tc>
+        <w:tc>
+          <w:tcPr/>
+          <w:p>
+            <w:pPr>
+              <w:pStyle w:val="Compact"/>
+              <w:jc w:val="right"/>
+            </w:pPr>
+            <w:r>
+              <w:t xml:space="preserve">0.041</w:t>
+            </w:r>
+          </w:p>
+        </w:tc>
+        <w:tc>
+          <w:tcPr/>
+          <w:p>
+            <w:pPr>
+              <w:pStyle w:val="Compact"/>
+              <w:jc w:val="right"/>
+            </w:pPr>
+            <w:r>
+              <w:t xml:space="preserve">55.9</w:t>
+            </w:r>
+          </w:p>
+        </w:tc>
+        <w:tc>
+          <w:tcPr/>
+          <w:p>
+            <w:pPr>
+              <w:pStyle w:val="Compact"/>
+              <w:jc w:val="right"/>
+            </w:pPr>
+            <w:r>
+              <w:t xml:space="preserve">55.9</w:t>
             </w:r>
           </w:p>
         </w:tc>
@@ -3876,55 +3921,55 @@
               <w:jc w:val="left"/>
             </w:pPr>
             <w:r>
-              <w:t xml:space="preserve">Lake/Pond</w:t>
-            </w:r>
-          </w:p>
-        </w:tc>
-        <w:tc>
-          <w:tcPr/>
-          <w:p>
-            <w:pPr>
-              <w:pStyle w:val="Compact"/>
-              <w:jc w:val="right"/>
-            </w:pPr>
-            <w:r>
-              <w:t xml:space="preserve">167</w:t>
-            </w:r>
-          </w:p>
-        </w:tc>
-        <w:tc>
-          <w:tcPr/>
-          <w:p>
-            <w:pPr>
-              <w:pStyle w:val="Compact"/>
-              <w:jc w:val="right"/>
-            </w:pPr>
-            <w:r>
-              <w:t xml:space="preserve">0.000</w:t>
-            </w:r>
-          </w:p>
-        </w:tc>
-        <w:tc>
-          <w:tcPr/>
-          <w:p>
-            <w:pPr>
-              <w:pStyle w:val="Compact"/>
-              <w:jc w:val="right"/>
-            </w:pPr>
-            <w:r>
-              <w:t xml:space="preserve">24.4</w:t>
-            </w:r>
-          </w:p>
-        </w:tc>
-        <w:tc>
-          <w:tcPr/>
-          <w:p>
-            <w:pPr>
-              <w:pStyle w:val="Compact"/>
-              <w:jc w:val="right"/>
-            </w:pPr>
-            <w:r>
-              <w:t xml:space="preserve">24.4</w:t>
+              <w:t xml:space="preserve">Stream</w:t>
+            </w:r>
+          </w:p>
+        </w:tc>
+        <w:tc>
+          <w:tcPr/>
+          <w:p>
+            <w:pPr>
+              <w:pStyle w:val="Compact"/>
+              <w:jc w:val="right"/>
+            </w:pPr>
+            <w:r>
+              <w:t xml:space="preserve">2246</w:t>
+            </w:r>
+          </w:p>
+        </w:tc>
+        <w:tc>
+          <w:tcPr/>
+          <w:p>
+            <w:pPr>
+              <w:pStyle w:val="Compact"/>
+              <w:jc w:val="right"/>
+            </w:pPr>
+            <w:r>
+              <w:t xml:space="preserve">0.024</w:t>
+            </w:r>
+          </w:p>
+        </w:tc>
+        <w:tc>
+          <w:tcPr/>
+          <w:p>
+            <w:pPr>
+              <w:pStyle w:val="Compact"/>
+              <w:jc w:val="right"/>
+            </w:pPr>
+            <w:r>
+              <w:t xml:space="preserve">55.9</w:t>
+            </w:r>
+          </w:p>
+        </w:tc>
+        <w:tc>
+          <w:tcPr/>
+          <w:p>
+            <w:pPr>
+              <w:pStyle w:val="Compact"/>
+              <w:jc w:val="right"/>
+            </w:pPr>
+            <w:r>
+              <w:t xml:space="preserve">55.9</w:t>
             </w:r>
           </w:p>
         </w:tc>
@@ -3938,55 +3983,55 @@
               <w:jc w:val="left"/>
             </w:pPr>
             <w:r>
-              <w:t xml:space="preserve">Stream</w:t>
-            </w:r>
-          </w:p>
-        </w:tc>
-        <w:tc>
-          <w:tcPr/>
-          <w:p>
-            <w:pPr>
-              <w:pStyle w:val="Compact"/>
-              <w:jc w:val="right"/>
-            </w:pPr>
-            <w:r>
-              <w:t xml:space="preserve">816</w:t>
-            </w:r>
-          </w:p>
-        </w:tc>
-        <w:tc>
-          <w:tcPr/>
-          <w:p>
-            <w:pPr>
-              <w:pStyle w:val="Compact"/>
-              <w:jc w:val="right"/>
-            </w:pPr>
-            <w:r>
-              <w:t xml:space="preserve">0.022</w:t>
-            </w:r>
-          </w:p>
-        </w:tc>
-        <w:tc>
-          <w:tcPr/>
-          <w:p>
-            <w:pPr>
-              <w:pStyle w:val="Compact"/>
-              <w:jc w:val="right"/>
-            </w:pPr>
-            <w:r>
-              <w:t xml:space="preserve">24.4</w:t>
-            </w:r>
-          </w:p>
-        </w:tc>
-        <w:tc>
-          <w:tcPr/>
-          <w:p>
-            <w:pPr>
-              <w:pStyle w:val="Compact"/>
-              <w:jc w:val="right"/>
-            </w:pPr>
-            <w:r>
-              <w:t xml:space="preserve">24.4</w:t>
+              <w:t xml:space="preserve">Lake/Pond</w:t>
+            </w:r>
+          </w:p>
+        </w:tc>
+        <w:tc>
+          <w:tcPr/>
+          <w:p>
+            <w:pPr>
+              <w:pStyle w:val="Compact"/>
+              <w:jc w:val="right"/>
+            </w:pPr>
+            <w:r>
+              <w:t xml:space="preserve">130</w:t>
+            </w:r>
+          </w:p>
+        </w:tc>
+        <w:tc>
+          <w:tcPr/>
+          <w:p>
+            <w:pPr>
+              <w:pStyle w:val="Compact"/>
+              <w:jc w:val="right"/>
+            </w:pPr>
+            <w:r>
+              <w:t xml:space="preserve">0.000</w:t>
+            </w:r>
+          </w:p>
+        </w:tc>
+        <w:tc>
+          <w:tcPr/>
+          <w:p>
+            <w:pPr>
+              <w:pStyle w:val="Compact"/>
+              <w:jc w:val="right"/>
+            </w:pPr>
+            <w:r>
+              <w:t xml:space="preserve">55.9</w:t>
+            </w:r>
+          </w:p>
+        </w:tc>
+        <w:tc>
+          <w:tcPr/>
+          <w:p>
+            <w:pPr>
+              <w:pStyle w:val="Compact"/>
+              <w:jc w:val="right"/>
+            </w:pPr>
+            <w:r>
+              <w:t xml:space="preserve">55.9</w:t>
             </w:r>
           </w:p>
         </w:tc>
@@ -4012,43 +4057,43 @@
               <w:jc w:val="right"/>
             </w:pPr>
             <w:r>
-              <w:t xml:space="preserve">1056</w:t>
-            </w:r>
-          </w:p>
-        </w:tc>
-        <w:tc>
-          <w:tcPr/>
-          <w:p>
-            <w:pPr>
-              <w:pStyle w:val="Compact"/>
-              <w:jc w:val="right"/>
-            </w:pPr>
-            <w:r>
-              <w:t xml:space="preserve">0.022</w:t>
-            </w:r>
-          </w:p>
-        </w:tc>
-        <w:tc>
-          <w:tcPr/>
-          <w:p>
-            <w:pPr>
-              <w:pStyle w:val="Compact"/>
-              <w:jc w:val="right"/>
-            </w:pPr>
-            <w:r>
-              <w:t xml:space="preserve">24.4</w:t>
-            </w:r>
-          </w:p>
-        </w:tc>
-        <w:tc>
-          <w:tcPr/>
-          <w:p>
-            <w:pPr>
-              <w:pStyle w:val="Compact"/>
-              <w:jc w:val="right"/>
-            </w:pPr>
-            <w:r>
-              <w:t xml:space="preserve">24.4</w:t>
+              <w:t xml:space="preserve">1088</w:t>
+            </w:r>
+          </w:p>
+        </w:tc>
+        <w:tc>
+          <w:tcPr/>
+          <w:p>
+            <w:pPr>
+              <w:pStyle w:val="Compact"/>
+              <w:jc w:val="right"/>
+            </w:pPr>
+            <w:r>
+              <w:t xml:space="preserve">0.010</w:t>
+            </w:r>
+          </w:p>
+        </w:tc>
+        <w:tc>
+          <w:tcPr/>
+          <w:p>
+            <w:pPr>
+              <w:pStyle w:val="Compact"/>
+              <w:jc w:val="right"/>
+            </w:pPr>
+            <w:r>
+              <w:t xml:space="preserve">55.9</w:t>
+            </w:r>
+          </w:p>
+        </w:tc>
+        <w:tc>
+          <w:tcPr/>
+          <w:p>
+            <w:pPr>
+              <w:pStyle w:val="Compact"/>
+              <w:jc w:val="right"/>
+            </w:pPr>
+            <w:r>
+              <w:t xml:space="preserve">55.9</w:t>
             </w:r>
           </w:p>
         </w:tc>
@@ -4074,7 +4119,7 @@
               <w:jc w:val="right"/>
             </w:pPr>
             <w:r>
-              <w:t xml:space="preserve">338</w:t>
+              <w:t xml:space="preserve">462</w:t>
             </w:r>
           </w:p>
         </w:tc>
@@ -4098,19 +4143,19 @@
               <w:jc w:val="right"/>
             </w:pPr>
             <w:r>
-              <w:t xml:space="preserve">24.4</w:t>
-            </w:r>
-          </w:p>
-        </w:tc>
-        <w:tc>
-          <w:tcPr/>
-          <w:p>
-            <w:pPr>
-              <w:pStyle w:val="Compact"/>
-              <w:jc w:val="right"/>
-            </w:pPr>
-            <w:r>
-              <w:t xml:space="preserve">24.4</w:t>
+              <w:t xml:space="preserve">55.9</w:t>
+            </w:r>
+          </w:p>
+        </w:tc>
+        <w:tc>
+          <w:tcPr/>
+          <w:p>
+            <w:pPr>
+              <w:pStyle w:val="Compact"/>
+              <w:jc w:val="right"/>
+            </w:pPr>
+            <w:r>
+              <w:t xml:space="preserve">55.9</w:t>
             </w:r>
           </w:p>
         </w:tc>
@@ -4160,19 +4205,19 @@
               <w:jc w:val="right"/>
             </w:pPr>
             <w:r>
-              <w:t xml:space="preserve">24.4</w:t>
-            </w:r>
-          </w:p>
-        </w:tc>
-        <w:tc>
-          <w:tcPr/>
-          <w:p>
-            <w:pPr>
-              <w:pStyle w:val="Compact"/>
-              <w:jc w:val="right"/>
-            </w:pPr>
-            <w:r>
-              <w:t xml:space="preserve">24.4</w:t>
+              <w:t xml:space="preserve">55.9</w:t>
+            </w:r>
+          </w:p>
+        </w:tc>
+        <w:tc>
+          <w:tcPr/>
+          <w:p>
+            <w:pPr>
+              <w:pStyle w:val="Compact"/>
+              <w:jc w:val="right"/>
+            </w:pPr>
+            <w:r>
+              <w:t xml:space="preserve">55.9</w:t>
             </w:r>
           </w:p>
         </w:tc>
@@ -4222,19 +4267,19 @@
               <w:jc w:val="right"/>
             </w:pPr>
             <w:r>
-              <w:t xml:space="preserve">24.4</w:t>
-            </w:r>
-          </w:p>
-        </w:tc>
-        <w:tc>
-          <w:tcPr/>
-          <w:p>
-            <w:pPr>
-              <w:pStyle w:val="Compact"/>
-              <w:jc w:val="right"/>
-            </w:pPr>
-            <w:r>
-              <w:t xml:space="preserve">24.4</w:t>
+              <w:t xml:space="preserve">55.9</w:t>
+            </w:r>
+          </w:p>
+        </w:tc>
+        <w:tc>
+          <w:tcPr/>
+          <w:p>
+            <w:pPr>
+              <w:pStyle w:val="Compact"/>
+              <w:jc w:val="right"/>
+            </w:pPr>
+            <w:r>
+              <w:t xml:space="preserve">55.9</w:t>
             </w:r>
           </w:p>
         </w:tc>
@@ -4380,7 +4425,7 @@
         <w:pStyle w:val="FirstParagraph"/>
       </w:pPr>
       <w:r>
-        <w:t xml:space="preserve">These static maps can be quickly plotted with</w:t>
+        <w:t xml:space="preserve">These static maps can be quickly plotted with the convenience function</w:t>
       </w:r>
       <w:r>
         <w:t xml:space="preserve"> </w:t>
@@ -4473,7 +4518,7 @@
       <w:r>
         <w:drawing>
           <wp:inline>
-            <wp:extent cx="4620126" cy="3696101"/>
+            <wp:extent cx="5544151" cy="4427621"/>
             <wp:effectExtent b="0" l="0" r="0" t="0"/>
             <wp:docPr descr="Figure 1: Nitrogen Removal Efficiency (range 0 to 1) for the Niantic River HUC-12, showing the estimated percentage of N removed within three types of landscape N sinks - wetlands, streams, lakes/ponds/reservoirs." title="" id="30" name="Picture"/>
             <a:graphic>
@@ -4494,7 +4539,7 @@
                   <pic:spPr bwMode="auto">
                     <a:xfrm>
                       <a:off x="0" y="0"/>
-                      <a:ext cx="4620126" cy="3696101"/>
+                      <a:ext cx="5544151" cy="4427621"/>
                     </a:xfrm>
                     <a:prstGeom prst="rect">
                       <a:avLst/>
@@ -4569,7 +4614,7 @@
       <w:r>
         <w:drawing>
           <wp:inline>
-            <wp:extent cx="4620126" cy="3696101"/>
+            <wp:extent cx="5544151" cy="4427621"/>
             <wp:effectExtent b="0" l="0" r="0" t="0"/>
             <wp:docPr descr="Figure 2: Nitrogen Transport Index (range 0 to 100%) for the Niantic River HUC-12, showing the estimated percentage of N originating at a given location within a watershed that is expected to reach downstream receiving waters, such as a coastal embayment." title="" id="33" name="Picture"/>
             <a:graphic>
@@ -4590,7 +4635,7 @@
                   <pic:spPr bwMode="auto">
                     <a:xfrm>
                       <a:off x="0" y="0"/>
-                      <a:ext cx="4620126" cy="3696101"/>
+                      <a:ext cx="5544151" cy="4427621"/>
                     </a:xfrm>
                     <a:prstGeom prst="rect">
                       <a:avLst/>
@@ -4665,7 +4710,7 @@
       <w:r>
         <w:drawing>
           <wp:inline>
-            <wp:extent cx="4620126" cy="3696101"/>
+            <wp:extent cx="5544151" cy="4427621"/>
             <wp:effectExtent b="0" l="0" r="0" t="0"/>
             <wp:docPr descr="Figure 3: Nitrogen Delivery Index (range 0 to 100%) for the Niantic River HUC-12, showing a relative measure of the estimated N being transported from a location within a mapped watershed to receiving waters. N loading estimates are based on land cover classes, making use of peer-reviewed published data, and normalized, with a range of 0 to 1. These N loading factors are then multiplied by the N Transport Efficiency (range 0 to 100) from a given location within a watershed, to arrive at the NDI." title="" id="36" name="Picture"/>
             <a:graphic>
@@ -4686,7 +4731,7 @@
                   <pic:spPr bwMode="auto">
                     <a:xfrm>
                       <a:off x="0" y="0"/>
-                      <a:ext cx="4620126" cy="3696101"/>
+                      <a:ext cx="5544151" cy="4427621"/>
                     </a:xfrm>
                     <a:prstGeom prst="rect">
                       <a:avLst/>
@@ -4950,7 +4995,51 @@
         <w:pStyle w:val="FirstParagraph"/>
       </w:pPr>
       <w:r>
-        <w:t xml:space="preserve">N-Sink was designed for catchments where surface and groundwater flow paths are not highly manipulated. In settings where substantial storm water conveyance networks or extensive subsurface agricultural drainage bypasses the processes within wetland ecosystems, the removal of N in riparian zones is likely to be overstated. The variation in loading associated with different agricultural practices, density of unsewered development and inputs from wastewater treatment plants are not encompassed in the default loading index. Thus the numeric outputs of the tool focus on metrics suitable for planning purposes, such as percent removal of N from source to receiving water and relative intensity of loading from different locations. It is not intended to replace high-resolution models that rely on long term weather records and incorporate detailed spatial data on N loading, within-field transport or variable source hydrology (e.g., Easton</w:t>
+        <w:t xml:space="preserve">N-Sink was designed for catchments where surface and groundwater flow paths are not highly manipulated. In settings where substantial storm water conveyance networks or extensive subsurface agricultural drainage are present, flow can bypass the removal processes within wetland ecosystems</w:t>
+      </w:r>
+      <w:r>
+        <w:t xml:space="preserve"> </w:t>
+      </w:r>
+      <w:r>
+        <w:t xml:space="preserve">(Gold et al. 2001)</w:t>
+      </w:r>
+      <w:r>
+        <w:t xml:space="preserve">. In these situations first-order streams may be channelized, leading to higher velocities than in undisturbed channels and the N-Sink estimates of removal may be overstated.N-Sink does not account for nitrogen removal from high permeability (e.g., sand and gravel) unconfined aquifers along the coastal margin. Here, nitrogen-enriched groundwater may enter estuaries directly as submarine discharge rather than via baseflow to stream networks</w:t>
+      </w:r>
+      <w:r>
+        <w:t xml:space="preserve"> </w:t>
+      </w:r>
+      <w:r>
+        <w:t xml:space="preserve">(Nowicki and Gold 2008)</w:t>
+      </w:r>
+      <w:r>
+        <w:t xml:space="preserve">, requiring site specific assessments to evaluate N removal in salt marshes or as upwelling into the seabed</w:t>
+      </w:r>
+      <w:r>
+        <w:t xml:space="preserve"> </w:t>
+      </w:r>
+      <w:r>
+        <w:t xml:space="preserve">(Addy et al. 2005, Robinson et al. 2018)</w:t>
+      </w:r>
+      <w:r>
+        <w:t xml:space="preserve">. These situations have been estimated to account for approximately 6% of freshwater inputs to estuaries globally and in areas of New England</w:t>
+      </w:r>
+      <w:r>
+        <w:t xml:space="preserve"> </w:t>
+      </w:r>
+      <w:r>
+        <w:t xml:space="preserve">(Burnett et al. 2003, Nowicki and Gold 2008)</w:t>
+      </w:r>
+      <w:r>
+        <w:t xml:space="preserve">.</w:t>
+      </w:r>
+    </w:p>
+    <w:p>
+      <w:pPr>
+        <w:pStyle w:val="BodyText"/>
+      </w:pPr>
+      <w:r>
+        <w:t xml:space="preserve">The variation in loading associated with different agricultural practices, density of unsewered development and inputs from wastewater treatment plants are not encompassed in the default loading index. Thus the numeric outputs of the tool focus on metrics suitable for planning purposes, such as percent removal of N from source to receiving water and relative intensity of loading from different locations. It is not intended to replace high-resolution models that rely on long term weather records and incorporate detailed spatial data on N loading, within-field transport or variable source hydrology (e.g., Easton</w:t>
       </w:r>
       <w:r>
         <w:t xml:space="preserve"> </w:t>
@@ -4959,12 +5048,12 @@
         <w:t xml:space="preserve">(2008)</w:t>
       </w:r>
       <w:r>
-        <w:t xml:space="preserve">). Instead, N-Sink combines widely available datasets for waterway networks, soils and land cover with nitrogen dynamics developed for these datasets to highlight major sources and sinks of nitrogen within a watershed context.</w:t>
+        <w:t xml:space="preserve">)). Instead, N-Sink combines widely available datasets for waterway networks, soils and land cover with nitrogen dynamics developed for these datasets to highlight major sources and sinks of nitrogen within a watershed context.</w:t>
       </w:r>
     </w:p>
     <w:bookmarkEnd w:id="43"/>
     <w:bookmarkEnd w:id="44"/>
-    <w:bookmarkStart w:id="56" w:name="use-examples"/>
+    <w:bookmarkStart w:id="59" w:name="use-examples"/>
     <w:p>
       <w:pPr>
         <w:pStyle w:val="Heading1"/>
@@ -4998,6 +5087,54 @@
         <w:rPr>
           <w:rStyle w:val="CommentTok"/>
         </w:rPr>
+        <w:t xml:space="preserve"># Plot watershed with base R</w:t>
+      </w:r>
+      <w:r>
+        <w:br/>
+      </w:r>
+      <w:r>
+        <w:rPr>
+          <w:rStyle w:val="FunctionTok"/>
+        </w:rPr>
+        <w:t xml:space="preserve">plot</w:t>
+      </w:r>
+      <w:r>
+        <w:rPr>
+          <w:rStyle w:val="NormalTok"/>
+        </w:rPr>
+        <w:t xml:space="preserve">(</w:t>
+      </w:r>
+      <w:r>
+        <w:rPr>
+          <w:rStyle w:val="FunctionTok"/>
+        </w:rPr>
+        <w:t xml:space="preserve">st_geometry</w:t>
+      </w:r>
+      <w:r>
+        <w:rPr>
+          <w:rStyle w:val="NormalTok"/>
+        </w:rPr>
+        <w:t xml:space="preserve">(niantic_data</w:t>
+      </w:r>
+      <w:r>
+        <w:rPr>
+          <w:rStyle w:val="SpecialCharTok"/>
+        </w:rPr>
+        <w:t xml:space="preserve">$</w:t>
+      </w:r>
+      <w:r>
+        <w:rPr>
+          <w:rStyle w:val="NormalTok"/>
+        </w:rPr>
+        <w:t xml:space="preserve">huc))</w:t>
+      </w:r>
+      <w:r>
+        <w:br/>
+      </w:r>
+      <w:r>
+        <w:rPr>
+          <w:rStyle w:val="CommentTok"/>
+        </w:rPr>
         <w:t xml:space="preserve"># Select location on map for starting point using cursor and click</w:t>
       </w:r>
       <w:r>
@@ -5188,6 +5325,78 @@
           <w:rStyle w:val="NormalTok"/>
         </w:rPr>
         <w:t xml:space="preserve">(start_loc, niantic_data)</w:t>
+      </w:r>
+      <w:r>
+        <w:br/>
+      </w:r>
+      <w:r>
+        <w:rPr>
+          <w:rStyle w:val="CommentTok"/>
+        </w:rPr>
+        <w:t xml:space="preserve"># Plot flowpath</w:t>
+      </w:r>
+      <w:r>
+        <w:br/>
+      </w:r>
+      <w:r>
+        <w:rPr>
+          <w:rStyle w:val="FunctionTok"/>
+        </w:rPr>
+        <w:t xml:space="preserve">plot</w:t>
+      </w:r>
+      <w:r>
+        <w:rPr>
+          <w:rStyle w:val="NormalTok"/>
+        </w:rPr>
+        <w:t xml:space="preserve">(</w:t>
+      </w:r>
+      <w:r>
+        <w:rPr>
+          <w:rStyle w:val="FunctionTok"/>
+        </w:rPr>
+        <w:t xml:space="preserve">st_geometry</w:t>
+      </w:r>
+      <w:r>
+        <w:rPr>
+          <w:rStyle w:val="NormalTok"/>
+        </w:rPr>
+        <w:t xml:space="preserve">(niantic_fp</w:t>
+      </w:r>
+      <w:r>
+        <w:rPr>
+          <w:rStyle w:val="SpecialCharTok"/>
+        </w:rPr>
+        <w:t xml:space="preserve">$</w:t>
+      </w:r>
+      <w:r>
+        <w:rPr>
+          <w:rStyle w:val="NormalTok"/>
+        </w:rPr>
+        <w:t xml:space="preserve">flowpath_network), </w:t>
+      </w:r>
+      <w:r>
+        <w:rPr>
+          <w:rStyle w:val="AttributeTok"/>
+        </w:rPr>
+        <w:t xml:space="preserve">add =</w:t>
+      </w:r>
+      <w:r>
+        <w:rPr>
+          <w:rStyle w:val="NormalTok"/>
+        </w:rPr>
+        <w:t xml:space="preserve"> </w:t>
+      </w:r>
+      <w:r>
+        <w:rPr>
+          <w:rStyle w:val="ConstantTok"/>
+        </w:rPr>
+        <w:t xml:space="preserve">TRUE</w:t>
+      </w:r>
+      <w:r>
+        <w:rPr>
+          <w:rStyle w:val="NormalTok"/>
+        </w:rPr>
+        <w:t xml:space="preserve">)</w:t>
       </w:r>
       <w:r>
         <w:br/>
@@ -5304,7 +5513,7 @@
       <w:r>
         <w:drawing>
           <wp:inline>
-            <wp:extent cx="4620126" cy="3696101"/>
+            <wp:extent cx="5943600" cy="7924799"/>
             <wp:effectExtent b="0" l="0" r="0" t="0"/>
             <wp:docPr descr="Figure 4: Flowpaths originating from two nearby locations within the Niantic River HUC-12 with differing N removal estimates. Hydrofeatures are pictured on the Nitrogen Transport Index map." title="" id="46" name="Picture"/>
             <a:graphic>
@@ -5325,7 +5534,7 @@
                   <pic:spPr bwMode="auto">
                     <a:xfrm>
                       <a:off x="0" y="0"/>
-                      <a:ext cx="4620126" cy="3696101"/>
+                      <a:ext cx="5943600" cy="7924799"/>
                     </a:xfrm>
                     <a:prstGeom prst="rect">
                       <a:avLst/>
@@ -5460,19 +5669,19 @@
               <w:jc w:val="right"/>
             </w:pPr>
             <w:r>
-              <w:t xml:space="preserve">336</w:t>
-            </w:r>
-          </w:p>
-        </w:tc>
-        <w:tc>
-          <w:tcPr/>
-          <w:p>
-            <w:pPr>
-              <w:pStyle w:val="Compact"/>
-              <w:jc w:val="right"/>
-            </w:pPr>
-            <w:r>
-              <w:t xml:space="preserve">44.000</w:t>
+              <w:t xml:space="preserve">287</w:t>
+            </w:r>
+          </w:p>
+        </w:tc>
+        <w:tc>
+          <w:tcPr/>
+          <w:p>
+            <w:pPr>
+              <w:pStyle w:val="Compact"/>
+              <w:jc w:val="right"/>
+            </w:pPr>
+            <w:r>
+              <w:t xml:space="preserve">4.390</w:t>
             </w:r>
           </w:p>
         </w:tc>
@@ -5496,7 +5705,7 @@
               <w:jc w:val="right"/>
             </w:pPr>
             <w:r>
-              <w:t xml:space="preserve">56.0</w:t>
+              <w:t xml:space="preserve">95.6</w:t>
             </w:r>
           </w:p>
         </w:tc>
@@ -5510,55 +5719,55 @@
               <w:jc w:val="left"/>
             </w:pPr>
             <w:r>
-              <w:t xml:space="preserve">Stream</w:t>
-            </w:r>
-          </w:p>
-        </w:tc>
-        <w:tc>
-          <w:tcPr/>
-          <w:p>
-            <w:pPr>
-              <w:pStyle w:val="Compact"/>
-              <w:jc w:val="right"/>
-            </w:pPr>
-            <w:r>
-              <w:t xml:space="preserve">1518</w:t>
-            </w:r>
-          </w:p>
-        </w:tc>
-        <w:tc>
-          <w:tcPr/>
-          <w:p>
-            <w:pPr>
-              <w:pStyle w:val="Compact"/>
-              <w:jc w:val="right"/>
-            </w:pPr>
-            <w:r>
-              <w:t xml:space="preserve">0.120</w:t>
-            </w:r>
-          </w:p>
-        </w:tc>
-        <w:tc>
-          <w:tcPr/>
-          <w:p>
-            <w:pPr>
-              <w:pStyle w:val="Compact"/>
-              <w:jc w:val="right"/>
-            </w:pPr>
-            <w:r>
-              <w:t xml:space="preserve">56.0</w:t>
-            </w:r>
-          </w:p>
-        </w:tc>
-        <w:tc>
-          <w:tcPr/>
-          <w:p>
-            <w:pPr>
-              <w:pStyle w:val="Compact"/>
-              <w:jc w:val="right"/>
-            </w:pPr>
-            <w:r>
-              <w:t xml:space="preserve">55.9</w:t>
+              <w:t xml:space="preserve">No Removal</w:t>
+            </w:r>
+          </w:p>
+        </w:tc>
+        <w:tc>
+          <w:tcPr/>
+          <w:p>
+            <w:pPr>
+              <w:pStyle w:val="Compact"/>
+              <w:jc w:val="right"/>
+            </w:pPr>
+            <w:r>
+              <w:t xml:space="preserve">276</w:t>
+            </w:r>
+          </w:p>
+        </w:tc>
+        <w:tc>
+          <w:tcPr/>
+          <w:p>
+            <w:pPr>
+              <w:pStyle w:val="Compact"/>
+              <w:jc w:val="right"/>
+            </w:pPr>
+            <w:r>
+              <w:t xml:space="preserve">0.000</w:t>
+            </w:r>
+          </w:p>
+        </w:tc>
+        <w:tc>
+          <w:tcPr/>
+          <w:p>
+            <w:pPr>
+              <w:pStyle w:val="Compact"/>
+              <w:jc w:val="right"/>
+            </w:pPr>
+            <w:r>
+              <w:t xml:space="preserve">95.6</w:t>
+            </w:r>
+          </w:p>
+        </w:tc>
+        <w:tc>
+          <w:tcPr/>
+          <w:p>
+            <w:pPr>
+              <w:pStyle w:val="Compact"/>
+              <w:jc w:val="right"/>
+            </w:pPr>
+            <w:r>
+              <w:t xml:space="preserve">95.6</w:t>
             </w:r>
           </w:p>
         </w:tc>
@@ -5572,55 +5781,55 @@
               <w:jc w:val="left"/>
             </w:pPr>
             <w:r>
-              <w:t xml:space="preserve">Stream</w:t>
-            </w:r>
-          </w:p>
-        </w:tc>
-        <w:tc>
-          <w:tcPr/>
-          <w:p>
-            <w:pPr>
-              <w:pStyle w:val="Compact"/>
-              <w:jc w:val="right"/>
-            </w:pPr>
-            <w:r>
-              <w:t xml:space="preserve">462</w:t>
-            </w:r>
-          </w:p>
-        </w:tc>
-        <w:tc>
-          <w:tcPr/>
-          <w:p>
-            <w:pPr>
-              <w:pStyle w:val="Compact"/>
-              <w:jc w:val="right"/>
-            </w:pPr>
-            <w:r>
-              <w:t xml:space="preserve">0.007</w:t>
-            </w:r>
-          </w:p>
-        </w:tc>
-        <w:tc>
-          <w:tcPr/>
-          <w:p>
-            <w:pPr>
-              <w:pStyle w:val="Compact"/>
-              <w:jc w:val="right"/>
-            </w:pPr>
-            <w:r>
-              <w:t xml:space="preserve">55.9</w:t>
-            </w:r>
-          </w:p>
-        </w:tc>
-        <w:tc>
-          <w:tcPr/>
-          <w:p>
-            <w:pPr>
-              <w:pStyle w:val="Compact"/>
-              <w:jc w:val="right"/>
-            </w:pPr>
-            <w:r>
-              <w:t xml:space="preserve">55.9</w:t>
+              <w:t xml:space="preserve">Lake/Pond</w:t>
+            </w:r>
+          </w:p>
+        </w:tc>
+        <w:tc>
+          <w:tcPr/>
+          <w:p>
+            <w:pPr>
+              <w:pStyle w:val="Compact"/>
+              <w:jc w:val="right"/>
+            </w:pPr>
+            <w:r>
+              <w:t xml:space="preserve">84</w:t>
+            </w:r>
+          </w:p>
+        </w:tc>
+        <w:tc>
+          <w:tcPr/>
+          <w:p>
+            <w:pPr>
+              <w:pStyle w:val="Compact"/>
+              <w:jc w:val="right"/>
+            </w:pPr>
+            <w:r>
+              <w:t xml:space="preserve">41.400</w:t>
+            </w:r>
+          </w:p>
+        </w:tc>
+        <w:tc>
+          <w:tcPr/>
+          <w:p>
+            <w:pPr>
+              <w:pStyle w:val="Compact"/>
+              <w:jc w:val="right"/>
+            </w:pPr>
+            <w:r>
+              <w:t xml:space="preserve">95.6</w:t>
+            </w:r>
+          </w:p>
+        </w:tc>
+        <w:tc>
+          <w:tcPr/>
+          <w:p>
+            <w:pPr>
+              <w:pStyle w:val="Compact"/>
+              <w:jc w:val="right"/>
+            </w:pPr>
+            <w:r>
+              <w:t xml:space="preserve">56.0</w:t>
             </w:r>
           </w:p>
         </w:tc>
@@ -5646,43 +5855,43 @@
               <w:jc w:val="right"/>
             </w:pPr>
             <w:r>
-              <w:t xml:space="preserve">1202</w:t>
-            </w:r>
-          </w:p>
-        </w:tc>
-        <w:tc>
-          <w:tcPr/>
-          <w:p>
-            <w:pPr>
-              <w:pStyle w:val="Compact"/>
-              <w:jc w:val="right"/>
-            </w:pPr>
-            <w:r>
-              <w:t xml:space="preserve">0.016</w:t>
-            </w:r>
-          </w:p>
-        </w:tc>
-        <w:tc>
-          <w:tcPr/>
-          <w:p>
-            <w:pPr>
-              <w:pStyle w:val="Compact"/>
-              <w:jc w:val="right"/>
-            </w:pPr>
-            <w:r>
-              <w:t xml:space="preserve">55.9</w:t>
-            </w:r>
-          </w:p>
-        </w:tc>
-        <w:tc>
-          <w:tcPr/>
-          <w:p>
-            <w:pPr>
-              <w:pStyle w:val="Compact"/>
-              <w:jc w:val="right"/>
-            </w:pPr>
-            <w:r>
-              <w:t xml:space="preserve">55.9</w:t>
+              <w:t xml:space="preserve">61</w:t>
+            </w:r>
+          </w:p>
+        </w:tc>
+        <w:tc>
+          <w:tcPr/>
+          <w:p>
+            <w:pPr>
+              <w:pStyle w:val="Compact"/>
+              <w:jc w:val="right"/>
+            </w:pPr>
+            <w:r>
+              <w:t xml:space="preserve">0.005</w:t>
+            </w:r>
+          </w:p>
+        </w:tc>
+        <w:tc>
+          <w:tcPr/>
+          <w:p>
+            <w:pPr>
+              <w:pStyle w:val="Compact"/>
+              <w:jc w:val="right"/>
+            </w:pPr>
+            <w:r>
+              <w:t xml:space="preserve">56.0</w:t>
+            </w:r>
+          </w:p>
+        </w:tc>
+        <w:tc>
+          <w:tcPr/>
+          <w:p>
+            <w:pPr>
+              <w:pStyle w:val="Compact"/>
+              <w:jc w:val="right"/>
+            </w:pPr>
+            <w:r>
+              <w:t xml:space="preserve">56.0</w:t>
             </w:r>
           </w:p>
         </w:tc>
@@ -5696,55 +5905,55 @@
               <w:jc w:val="left"/>
             </w:pPr>
             <w:r>
-              <w:t xml:space="preserve">Stream</w:t>
-            </w:r>
-          </w:p>
-        </w:tc>
-        <w:tc>
-          <w:tcPr/>
-          <w:p>
-            <w:pPr>
-              <w:pStyle w:val="Compact"/>
-              <w:jc w:val="right"/>
-            </w:pPr>
-            <w:r>
-              <w:t xml:space="preserve">653</w:t>
-            </w:r>
-          </w:p>
-        </w:tc>
-        <w:tc>
-          <w:tcPr/>
-          <w:p>
-            <w:pPr>
-              <w:pStyle w:val="Compact"/>
-              <w:jc w:val="right"/>
-            </w:pPr>
-            <w:r>
-              <w:t xml:space="preserve">0.007</w:t>
-            </w:r>
-          </w:p>
-        </w:tc>
-        <w:tc>
-          <w:tcPr/>
-          <w:p>
-            <w:pPr>
-              <w:pStyle w:val="Compact"/>
-              <w:jc w:val="right"/>
-            </w:pPr>
-            <w:r>
-              <w:t xml:space="preserve">55.9</w:t>
-            </w:r>
-          </w:p>
-        </w:tc>
-        <w:tc>
-          <w:tcPr/>
-          <w:p>
-            <w:pPr>
-              <w:pStyle w:val="Compact"/>
-              <w:jc w:val="right"/>
-            </w:pPr>
-            <w:r>
-              <w:t xml:space="preserve">55.9</w:t>
+              <w:t xml:space="preserve">Lake/Pond</w:t>
+            </w:r>
+          </w:p>
+        </w:tc>
+        <w:tc>
+          <w:tcPr/>
+          <w:p>
+            <w:pPr>
+              <w:pStyle w:val="Compact"/>
+              <w:jc w:val="right"/>
+            </w:pPr>
+            <w:r>
+              <w:t xml:space="preserve">2170</w:t>
+            </w:r>
+          </w:p>
+        </w:tc>
+        <w:tc>
+          <w:tcPr/>
+          <w:p>
+            <w:pPr>
+              <w:pStyle w:val="Compact"/>
+              <w:jc w:val="right"/>
+            </w:pPr>
+            <w:r>
+              <w:t xml:space="preserve">56.300</w:t>
+            </w:r>
+          </w:p>
+        </w:tc>
+        <w:tc>
+          <w:tcPr/>
+          <w:p>
+            <w:pPr>
+              <w:pStyle w:val="Compact"/>
+              <w:jc w:val="right"/>
+            </w:pPr>
+            <w:r>
+              <w:t xml:space="preserve">56.0</w:t>
+            </w:r>
+          </w:p>
+        </w:tc>
+        <w:tc>
+          <w:tcPr/>
+          <w:p>
+            <w:pPr>
+              <w:pStyle w:val="Compact"/>
+              <w:jc w:val="right"/>
+            </w:pPr>
+            <w:r>
+              <w:t xml:space="preserve">24.5</w:t>
             </w:r>
           </w:p>
         </w:tc>
@@ -5770,43 +5979,43 @@
               <w:jc w:val="right"/>
             </w:pPr>
             <w:r>
-              <w:t xml:space="preserve">77</w:t>
-            </w:r>
-          </w:p>
-        </w:tc>
-        <w:tc>
-          <w:tcPr/>
-          <w:p>
-            <w:pPr>
-              <w:pStyle w:val="Compact"/>
-              <w:jc w:val="right"/>
-            </w:pPr>
-            <w:r>
-              <w:t xml:space="preserve">0.002</w:t>
-            </w:r>
-          </w:p>
-        </w:tc>
-        <w:tc>
-          <w:tcPr/>
-          <w:p>
-            <w:pPr>
-              <w:pStyle w:val="Compact"/>
-              <w:jc w:val="right"/>
-            </w:pPr>
-            <w:r>
-              <w:t xml:space="preserve">55.9</w:t>
-            </w:r>
-          </w:p>
-        </w:tc>
-        <w:tc>
-          <w:tcPr/>
-          <w:p>
-            <w:pPr>
-              <w:pStyle w:val="Compact"/>
-              <w:jc w:val="right"/>
-            </w:pPr>
-            <w:r>
-              <w:t xml:space="preserve">55.9</w:t>
+              <w:t xml:space="preserve">316</w:t>
+            </w:r>
+          </w:p>
+        </w:tc>
+        <w:tc>
+          <w:tcPr/>
+          <w:p>
+            <w:pPr>
+              <w:pStyle w:val="Compact"/>
+              <w:jc w:val="right"/>
+            </w:pPr>
+            <w:r>
+              <w:t xml:space="preserve">0.022</w:t>
+            </w:r>
+          </w:p>
+        </w:tc>
+        <w:tc>
+          <w:tcPr/>
+          <w:p>
+            <w:pPr>
+              <w:pStyle w:val="Compact"/>
+              <w:jc w:val="right"/>
+            </w:pPr>
+            <w:r>
+              <w:t xml:space="preserve">24.5</w:t>
+            </w:r>
+          </w:p>
+        </w:tc>
+        <w:tc>
+          <w:tcPr/>
+          <w:p>
+            <w:pPr>
+              <w:pStyle w:val="Compact"/>
+              <w:jc w:val="right"/>
+            </w:pPr>
+            <w:r>
+              <w:t xml:space="preserve">24.5</w:t>
             </w:r>
           </w:p>
         </w:tc>
@@ -5832,43 +6041,43 @@
               <w:jc w:val="right"/>
             </w:pPr>
             <w:r>
-              <w:t xml:space="preserve">2164</w:t>
-            </w:r>
-          </w:p>
-        </w:tc>
-        <w:tc>
-          <w:tcPr/>
-          <w:p>
-            <w:pPr>
-              <w:pStyle w:val="Compact"/>
-              <w:jc w:val="right"/>
-            </w:pPr>
-            <w:r>
-              <w:t xml:space="preserve">0.041</w:t>
-            </w:r>
-          </w:p>
-        </w:tc>
-        <w:tc>
-          <w:tcPr/>
-          <w:p>
-            <w:pPr>
-              <w:pStyle w:val="Compact"/>
-              <w:jc w:val="right"/>
-            </w:pPr>
-            <w:r>
-              <w:t xml:space="preserve">55.9</w:t>
-            </w:r>
-          </w:p>
-        </w:tc>
-        <w:tc>
-          <w:tcPr/>
-          <w:p>
-            <w:pPr>
-              <w:pStyle w:val="Compact"/>
-              <w:jc w:val="right"/>
-            </w:pPr>
-            <w:r>
-              <w:t xml:space="preserve">55.9</w:t>
+              <w:t xml:space="preserve">2480</w:t>
+            </w:r>
+          </w:p>
+        </w:tc>
+        <w:tc>
+          <w:tcPr/>
+          <w:p>
+            <w:pPr>
+              <w:pStyle w:val="Compact"/>
+              <w:jc w:val="right"/>
+            </w:pPr>
+            <w:r>
+              <w:t xml:space="preserve">0.076</w:t>
+            </w:r>
+          </w:p>
+        </w:tc>
+        <w:tc>
+          <w:tcPr/>
+          <w:p>
+            <w:pPr>
+              <w:pStyle w:val="Compact"/>
+              <w:jc w:val="right"/>
+            </w:pPr>
+            <w:r>
+              <w:t xml:space="preserve">24.5</w:t>
+            </w:r>
+          </w:p>
+        </w:tc>
+        <w:tc>
+          <w:tcPr/>
+          <w:p>
+            <w:pPr>
+              <w:pStyle w:val="Compact"/>
+              <w:jc w:val="right"/>
+            </w:pPr>
+            <w:r>
+              <w:t xml:space="preserve">24.4</w:t>
             </w:r>
           </w:p>
         </w:tc>
@@ -5882,55 +6091,55 @@
               <w:jc w:val="left"/>
             </w:pPr>
             <w:r>
-              <w:t xml:space="preserve">Stream</w:t>
-            </w:r>
-          </w:p>
-        </w:tc>
-        <w:tc>
-          <w:tcPr/>
-          <w:p>
-            <w:pPr>
-              <w:pStyle w:val="Compact"/>
-              <w:jc w:val="right"/>
-            </w:pPr>
-            <w:r>
-              <w:t xml:space="preserve">2246</w:t>
-            </w:r>
-          </w:p>
-        </w:tc>
-        <w:tc>
-          <w:tcPr/>
-          <w:p>
-            <w:pPr>
-              <w:pStyle w:val="Compact"/>
-              <w:jc w:val="right"/>
-            </w:pPr>
-            <w:r>
-              <w:t xml:space="preserve">0.024</w:t>
-            </w:r>
-          </w:p>
-        </w:tc>
-        <w:tc>
-          <w:tcPr/>
-          <w:p>
-            <w:pPr>
-              <w:pStyle w:val="Compact"/>
-              <w:jc w:val="right"/>
-            </w:pPr>
-            <w:r>
-              <w:t xml:space="preserve">55.9</w:t>
-            </w:r>
-          </w:p>
-        </w:tc>
-        <w:tc>
-          <w:tcPr/>
-          <w:p>
-            <w:pPr>
-              <w:pStyle w:val="Compact"/>
-              <w:jc w:val="right"/>
-            </w:pPr>
-            <w:r>
-              <w:t xml:space="preserve">55.9</w:t>
+              <w:t xml:space="preserve">Lake/Pond</w:t>
+            </w:r>
+          </w:p>
+        </w:tc>
+        <w:tc>
+          <w:tcPr/>
+          <w:p>
+            <w:pPr>
+              <w:pStyle w:val="Compact"/>
+              <w:jc w:val="right"/>
+            </w:pPr>
+            <w:r>
+              <w:t xml:space="preserve">167</w:t>
+            </w:r>
+          </w:p>
+        </w:tc>
+        <w:tc>
+          <w:tcPr/>
+          <w:p>
+            <w:pPr>
+              <w:pStyle w:val="Compact"/>
+              <w:jc w:val="right"/>
+            </w:pPr>
+            <w:r>
+              <w:t xml:space="preserve">0.000</w:t>
+            </w:r>
+          </w:p>
+        </w:tc>
+        <w:tc>
+          <w:tcPr/>
+          <w:p>
+            <w:pPr>
+              <w:pStyle w:val="Compact"/>
+              <w:jc w:val="right"/>
+            </w:pPr>
+            <w:r>
+              <w:t xml:space="preserve">24.4</w:t>
+            </w:r>
+          </w:p>
+        </w:tc>
+        <w:tc>
+          <w:tcPr/>
+          <w:p>
+            <w:pPr>
+              <w:pStyle w:val="Compact"/>
+              <w:jc w:val="right"/>
+            </w:pPr>
+            <w:r>
+              <w:t xml:space="preserve">24.4</w:t>
             </w:r>
           </w:p>
         </w:tc>
@@ -5944,55 +6153,55 @@
               <w:jc w:val="left"/>
             </w:pPr>
             <w:r>
-              <w:t xml:space="preserve">Lake/Pond</w:t>
-            </w:r>
-          </w:p>
-        </w:tc>
-        <w:tc>
-          <w:tcPr/>
-          <w:p>
-            <w:pPr>
-              <w:pStyle w:val="Compact"/>
-              <w:jc w:val="right"/>
-            </w:pPr>
-            <w:r>
-              <w:t xml:space="preserve">130</w:t>
-            </w:r>
-          </w:p>
-        </w:tc>
-        <w:tc>
-          <w:tcPr/>
-          <w:p>
-            <w:pPr>
-              <w:pStyle w:val="Compact"/>
-              <w:jc w:val="right"/>
-            </w:pPr>
-            <w:r>
-              <w:t xml:space="preserve">0.000</w:t>
-            </w:r>
-          </w:p>
-        </w:tc>
-        <w:tc>
-          <w:tcPr/>
-          <w:p>
-            <w:pPr>
-              <w:pStyle w:val="Compact"/>
-              <w:jc w:val="right"/>
-            </w:pPr>
-            <w:r>
-              <w:t xml:space="preserve">55.9</w:t>
-            </w:r>
-          </w:p>
-        </w:tc>
-        <w:tc>
-          <w:tcPr/>
-          <w:p>
-            <w:pPr>
-              <w:pStyle w:val="Compact"/>
-              <w:jc w:val="right"/>
-            </w:pPr>
-            <w:r>
-              <w:t xml:space="preserve">55.9</w:t>
+              <w:t xml:space="preserve">Stream</w:t>
+            </w:r>
+          </w:p>
+        </w:tc>
+        <w:tc>
+          <w:tcPr/>
+          <w:p>
+            <w:pPr>
+              <w:pStyle w:val="Compact"/>
+              <w:jc w:val="right"/>
+            </w:pPr>
+            <w:r>
+              <w:t xml:space="preserve">816</w:t>
+            </w:r>
+          </w:p>
+        </w:tc>
+        <w:tc>
+          <w:tcPr/>
+          <w:p>
+            <w:pPr>
+              <w:pStyle w:val="Compact"/>
+              <w:jc w:val="right"/>
+            </w:pPr>
+            <w:r>
+              <w:t xml:space="preserve">0.022</w:t>
+            </w:r>
+          </w:p>
+        </w:tc>
+        <w:tc>
+          <w:tcPr/>
+          <w:p>
+            <w:pPr>
+              <w:pStyle w:val="Compact"/>
+              <w:jc w:val="right"/>
+            </w:pPr>
+            <w:r>
+              <w:t xml:space="preserve">24.4</w:t>
+            </w:r>
+          </w:p>
+        </w:tc>
+        <w:tc>
+          <w:tcPr/>
+          <w:p>
+            <w:pPr>
+              <w:pStyle w:val="Compact"/>
+              <w:jc w:val="right"/>
+            </w:pPr>
+            <w:r>
+              <w:t xml:space="preserve">24.4</w:t>
             </w:r>
           </w:p>
         </w:tc>
@@ -6018,43 +6227,43 @@
               <w:jc w:val="right"/>
             </w:pPr>
             <w:r>
-              <w:t xml:space="preserve">1088</w:t>
-            </w:r>
-          </w:p>
-        </w:tc>
-        <w:tc>
-          <w:tcPr/>
-          <w:p>
-            <w:pPr>
-              <w:pStyle w:val="Compact"/>
-              <w:jc w:val="right"/>
-            </w:pPr>
-            <w:r>
-              <w:t xml:space="preserve">0.010</w:t>
-            </w:r>
-          </w:p>
-        </w:tc>
-        <w:tc>
-          <w:tcPr/>
-          <w:p>
-            <w:pPr>
-              <w:pStyle w:val="Compact"/>
-              <w:jc w:val="right"/>
-            </w:pPr>
-            <w:r>
-              <w:t xml:space="preserve">55.9</w:t>
-            </w:r>
-          </w:p>
-        </w:tc>
-        <w:tc>
-          <w:tcPr/>
-          <w:p>
-            <w:pPr>
-              <w:pStyle w:val="Compact"/>
-              <w:jc w:val="right"/>
-            </w:pPr>
-            <w:r>
-              <w:t xml:space="preserve">55.9</w:t>
+              <w:t xml:space="preserve">1056</w:t>
+            </w:r>
+          </w:p>
+        </w:tc>
+        <w:tc>
+          <w:tcPr/>
+          <w:p>
+            <w:pPr>
+              <w:pStyle w:val="Compact"/>
+              <w:jc w:val="right"/>
+            </w:pPr>
+            <w:r>
+              <w:t xml:space="preserve">0.022</w:t>
+            </w:r>
+          </w:p>
+        </w:tc>
+        <w:tc>
+          <w:tcPr/>
+          <w:p>
+            <w:pPr>
+              <w:pStyle w:val="Compact"/>
+              <w:jc w:val="right"/>
+            </w:pPr>
+            <w:r>
+              <w:t xml:space="preserve">24.4</w:t>
+            </w:r>
+          </w:p>
+        </w:tc>
+        <w:tc>
+          <w:tcPr/>
+          <w:p>
+            <w:pPr>
+              <w:pStyle w:val="Compact"/>
+              <w:jc w:val="right"/>
+            </w:pPr>
+            <w:r>
+              <w:t xml:space="preserve">24.4</w:t>
             </w:r>
           </w:p>
         </w:tc>
@@ -6080,7 +6289,7 @@
               <w:jc w:val="right"/>
             </w:pPr>
             <w:r>
-              <w:t xml:space="preserve">462</w:t>
+              <w:t xml:space="preserve">338</w:t>
             </w:r>
           </w:p>
         </w:tc>
@@ -6104,19 +6313,19 @@
               <w:jc w:val="right"/>
             </w:pPr>
             <w:r>
-              <w:t xml:space="preserve">55.9</w:t>
-            </w:r>
-          </w:p>
-        </w:tc>
-        <w:tc>
-          <w:tcPr/>
-          <w:p>
-            <w:pPr>
-              <w:pStyle w:val="Compact"/>
-              <w:jc w:val="right"/>
-            </w:pPr>
-            <w:r>
-              <w:t xml:space="preserve">55.9</w:t>
+              <w:t xml:space="preserve">24.4</w:t>
+            </w:r>
+          </w:p>
+        </w:tc>
+        <w:tc>
+          <w:tcPr/>
+          <w:p>
+            <w:pPr>
+              <w:pStyle w:val="Compact"/>
+              <w:jc w:val="right"/>
+            </w:pPr>
+            <w:r>
+              <w:t xml:space="preserve">24.4</w:t>
             </w:r>
           </w:p>
         </w:tc>
@@ -6166,19 +6375,19 @@
               <w:jc w:val="right"/>
             </w:pPr>
             <w:r>
-              <w:t xml:space="preserve">55.9</w:t>
-            </w:r>
-          </w:p>
-        </w:tc>
-        <w:tc>
-          <w:tcPr/>
-          <w:p>
-            <w:pPr>
-              <w:pStyle w:val="Compact"/>
-              <w:jc w:val="right"/>
-            </w:pPr>
-            <w:r>
-              <w:t xml:space="preserve">55.9</w:t>
+              <w:t xml:space="preserve">24.4</w:t>
+            </w:r>
+          </w:p>
+        </w:tc>
+        <w:tc>
+          <w:tcPr/>
+          <w:p>
+            <w:pPr>
+              <w:pStyle w:val="Compact"/>
+              <w:jc w:val="right"/>
+            </w:pPr>
+            <w:r>
+              <w:t xml:space="preserve">24.4</w:t>
             </w:r>
           </w:p>
         </w:tc>
@@ -6228,26 +6437,26 @@
               <w:jc w:val="right"/>
             </w:pPr>
             <w:r>
-              <w:t xml:space="preserve">55.9</w:t>
-            </w:r>
-          </w:p>
-        </w:tc>
-        <w:tc>
-          <w:tcPr/>
-          <w:p>
-            <w:pPr>
-              <w:pStyle w:val="Compact"/>
-              <w:jc w:val="right"/>
-            </w:pPr>
-            <w:r>
-              <w:t xml:space="preserve">55.9</w:t>
+              <w:t xml:space="preserve">24.4</w:t>
+            </w:r>
+          </w:p>
+        </w:tc>
+        <w:tc>
+          <w:tcPr/>
+          <w:p>
+            <w:pPr>
+              <w:pStyle w:val="Compact"/>
+              <w:jc w:val="right"/>
+            </w:pPr>
+            <w:r>
+              <w:t xml:space="preserve">24.4</w:t>
             </w:r>
           </w:p>
         </w:tc>
       </w:tr>
     </w:tbl>
     <w:bookmarkEnd w:id="48"/>
-    <w:bookmarkStart w:id="55" w:name="Xf1fc4994873ce88c06927a93ce210fd56c5edf2"/>
+    <w:bookmarkStart w:id="58" w:name="Xf1fc4994873ce88c06927a93ce210fd56c5edf2"/>
     <w:p>
       <w:pPr>
         <w:pStyle w:val="Heading2"/>
@@ -6261,7 +6470,7 @@
         <w:pStyle w:val="FirstParagraph"/>
       </w:pPr>
       <w:r>
-        <w:t xml:space="preserve">The maps produced by N-Sink can helpl prioritize source controls, sink protection and/or restoration. For example, many wetlands are considered</w:t>
+        <w:t xml:space="preserve">The maps produced by N-Sink can help prioritize source controls, sink protection and/or restoration. For example, many wetlands are considered</w:t>
       </w:r>
       <w:r>
         <w:t xml:space="preserve"> </w:t>
@@ -6342,7 +6551,7 @@
       <w:r>
         <w:drawing>
           <wp:inline>
-            <wp:extent cx="4620126" cy="3696101"/>
+            <wp:extent cx="5544151" cy="4427621"/>
             <wp:effectExtent b="0" l="0" r="0" t="0"/>
             <wp:docPr descr="Figure 5A: Land cover within an area of interest in the Niantic River HUC-12, highlighting two similarly developed areas (Table 3)." title="" id="50" name="Picture"/>
             <a:graphic>
@@ -6363,7 +6572,7 @@
                   <pic:spPr bwMode="auto">
                     <a:xfrm>
                       <a:off x="0" y="0"/>
-                      <a:ext cx="4620126" cy="3696101"/>
+                      <a:ext cx="5544151" cy="4427621"/>
                     </a:xfrm>
                     <a:prstGeom prst="rect">
                       <a:avLst/>
@@ -6644,22 +6853,14 @@
     </w:tbl>
     <w:p>
       <w:pPr>
-        <w:pStyle w:val="BodyText"/>
-      </w:pPr>
-      <w:r>
-        <w:t xml:space="preserve">An analysis of N delivery from these two similarly developed areas, however, show the western area is leakier than the eastern area, as assessed by summing the delivery index values (Figure 5B; West = 15759, East = 6770), suggesting that N source controls within the western development might be considered.</w:t>
-      </w:r>
-    </w:p>
-    <w:p>
-      <w:pPr>
         <w:pStyle w:val="CaptionedFigure"/>
       </w:pPr>
       <w:r>
         <w:drawing>
           <wp:inline>
-            <wp:extent cx="4620126" cy="3696101"/>
+            <wp:extent cx="5544151" cy="4427621"/>
             <wp:effectExtent b="0" l="0" r="0" t="0"/>
-            <wp:docPr descr="Figure 5B: Nitrogen Delivery Index within an area of interest in the Niantic River HUC-12, highlighting two similarly developed areas. Hotter colors denote higher N delivery based on normalized loading from different land covers multiplied by the N Transport Efficiency." title="" id="53" name="Picture"/>
+            <wp:docPr descr="Figure 5B: Nitrogen Transport Index within an area of interest in the Niantic River HUC-12, highlighting two similarly developed areas." title="" id="53" name="Picture"/>
             <a:graphic>
               <a:graphicData uri="http://schemas.openxmlformats.org/drawingml/2006/picture">
                 <pic:pic>
@@ -6678,7 +6879,7 @@
                   <pic:spPr bwMode="auto">
                     <a:xfrm>
                       <a:off x="0" y="0"/>
-                      <a:ext cx="4620126" cy="3696101"/>
+                      <a:ext cx="5544151" cy="4427621"/>
                     </a:xfrm>
                     <a:prstGeom prst="rect">
                       <a:avLst/>
@@ -6702,7 +6903,70 @@
         <w:pStyle w:val="ImageCaption"/>
       </w:pPr>
       <w:r>
-        <w:t xml:space="preserve">Figure 5B: Nitrogen Delivery Index within an area of interest in the Niantic River HUC-12, highlighting two similarly developed areas. Hotter colors denote higher N delivery based on normalized loading from different land covers multiplied by the N Transport Efficiency.</w:t>
+        <w:t xml:space="preserve">Figure 5B: Nitrogen Transport Index within an area of interest in the Niantic River HUC-12, highlighting two similarly developed areas.</w:t>
+      </w:r>
+    </w:p>
+    <w:p>
+      <w:pPr>
+        <w:pStyle w:val="BodyText"/>
+      </w:pPr>
+      <w:r>
+        <w:t xml:space="preserve">An analysis of N delivery from these two similarly developed areas (average N loading index of developed areas: West = 0.57; East = 0.56), show the western area may contribute more N loading to the estuary than the eastern area, with the average delivery index value of the western area (41) almost 80% higher than the eastern area (23; Figure 5c), suggesting a greater need for N source controls within the western development.</w:t>
+      </w:r>
+    </w:p>
+    <w:p>
+      <w:pPr>
+        <w:pStyle w:val="CaptionedFigure"/>
+      </w:pPr>
+      <w:r>
+        <w:drawing>
+          <wp:inline>
+            <wp:extent cx="5544151" cy="4427621"/>
+            <wp:effectExtent b="0" l="0" r="0" t="0"/>
+            <wp:docPr descr="Figure 5C: Nitrogen Delivery Index within an area of interest in the Niantic River HUC-12, highlighting two similarly developed areas. Darker colors denote higher N delivery based on normalized loading from different land covers multiplied by the N Transport Efficiency." title="" id="56" name="Picture"/>
+            <a:graphic>
+              <a:graphicData uri="http://schemas.openxmlformats.org/drawingml/2006/picture">
+                <pic:pic>
+                  <pic:nvPicPr>
+                    <pic:cNvPr descr="manuscript_files/figure-docx/plot5c-1.png" id="57" name="Picture"/>
+                    <pic:cNvPicPr>
+                      <a:picLocks noChangeArrowheads="1" noChangeAspect="1"/>
+                    </pic:cNvPicPr>
+                  </pic:nvPicPr>
+                  <pic:blipFill>
+                    <a:blip r:embed="rId55"/>
+                    <a:stretch>
+                      <a:fillRect/>
+                    </a:stretch>
+                  </pic:blipFill>
+                  <pic:spPr bwMode="auto">
+                    <a:xfrm>
+                      <a:off x="0" y="0"/>
+                      <a:ext cx="5544151" cy="4427621"/>
+                    </a:xfrm>
+                    <a:prstGeom prst="rect">
+                      <a:avLst/>
+                    </a:prstGeom>
+                    <a:noFill/>
+                    <a:ln w="9525">
+                      <a:noFill/>
+                      <a:headEnd/>
+                      <a:tailEnd/>
+                    </a:ln>
+                  </pic:spPr>
+                </pic:pic>
+              </a:graphicData>
+            </a:graphic>
+          </wp:inline>
+        </w:drawing>
+      </w:r>
+    </w:p>
+    <w:p>
+      <w:pPr>
+        <w:pStyle w:val="ImageCaption"/>
+      </w:pPr>
+      <w:r>
+        <w:t xml:space="preserve">Figure 5C: Nitrogen Delivery Index within an area of interest in the Niantic River HUC-12, highlighting two similarly developed areas. Darker colors denote higher N delivery based on normalized loading from different land covers multiplied by the N Transport Efficiency.</w:t>
       </w:r>
     </w:p>
     <w:p>
@@ -6730,9 +6994,9 @@
         <w:t xml:space="preserve">on the N-Sink website.</w:t>
       </w:r>
     </w:p>
-    <w:bookmarkEnd w:id="55"/>
-    <w:bookmarkEnd w:id="56"/>
-    <w:bookmarkStart w:id="57" w:name="conclusions"/>
+    <w:bookmarkEnd w:id="58"/>
+    <w:bookmarkEnd w:id="59"/>
+    <w:bookmarkStart w:id="60" w:name="conclusions"/>
     <w:p>
       <w:pPr>
         <w:pStyle w:val="Heading1"/>
@@ -6786,8 +7050,8 @@
         <w:t xml:space="preserve">N-Sink is a decision support tool and was created to be a useful, easy way for local land use managers to explore the relationship between land use and nitrogen pollution in their waters. Local decision-makers that have prioritized nitrogen mitigation in their long-term planning efforts can use this tool to help them better understand the potential impact of proposed development projects and zoning variances. Similarly, land trusts and other NGOs interested in N mitigation can use this tool to identify high priority areas for acquisition or restoration.</w:t>
       </w:r>
     </w:p>
-    <w:bookmarkEnd w:id="57"/>
-    <w:bookmarkStart w:id="79" w:name="bibliography"/>
+    <w:bookmarkEnd w:id="60"/>
+    <w:bookmarkStart w:id="87" w:name="bibliography"/>
     <w:p>
       <w:pPr>
         <w:pStyle w:val="Heading1"/>
@@ -6796,18 +7060,28 @@
         <w:t xml:space="preserve">Bibliography</w:t>
       </w:r>
     </w:p>
-    <w:bookmarkStart w:id="78" w:name="refs"/>
-    <w:bookmarkStart w:id="58" w:name="ref-alexander2007role"/>
+    <w:bookmarkStart w:id="86" w:name="refs"/>
+    <w:bookmarkStart w:id="61" w:name="ref-addy2005denitrification"/>
     <w:p>
       <w:pPr>
         <w:pStyle w:val="Bibliography"/>
       </w:pPr>
       <w:r>
+        <w:t xml:space="preserve">Addy, K., A. Gold, B. Nowicki, J. McKenna, M. Stolt, and P. Groffman. 2005. Denitrification capacity in a subterranean estuary below a rhode island fringing salt marsh. Estuaries 28:896–908.</w:t>
+      </w:r>
+    </w:p>
+    <w:bookmarkEnd w:id="61"/>
+    <w:bookmarkStart w:id="62" w:name="ref-alexander2007role"/>
+    <w:p>
+      <w:pPr>
+        <w:pStyle w:val="Bibliography"/>
+      </w:pPr>
+      <w:r>
         <w:t xml:space="preserve">Alexander, R. B., E. W. Boyer, R. A. Smith, G. E. Schwarz, and R. B. Moore. 2007. The role of headwater streams in downstream water quality 1. JAWRA Journal of the American Water Resources Association 43:41–59.</w:t>
       </w:r>
     </w:p>
-    <w:bookmarkEnd w:id="58"/>
-    <w:bookmarkStart w:id="59" w:name="ref-berelson2004mapping"/>
+    <w:bookmarkEnd w:id="62"/>
+    <w:bookmarkStart w:id="63" w:name="ref-berelson2004mapping"/>
     <w:p>
       <w:pPr>
         <w:pStyle w:val="Bibliography"/>
@@ -6816,8 +7090,8 @@
         <w:t xml:space="preserve">Berelson, W. L., P. A. Caffrey, and J. D. Hamerlinck. 2004. Mapping hydrologic units for the national watershed boundary dataset 1. JAWRA Journal of the American Water Resources Association 40:1231–1246.</w:t>
       </w:r>
     </w:p>
-    <w:bookmarkEnd w:id="59"/>
-    <w:bookmarkStart w:id="60" w:name="ref-buchanan2013hydrological"/>
+    <w:bookmarkEnd w:id="63"/>
+    <w:bookmarkStart w:id="64" w:name="ref-buchanan2013hydrological"/>
     <w:p>
       <w:pPr>
         <w:pStyle w:val="Bibliography"/>
@@ -6826,28 +7100,48 @@
         <w:t xml:space="preserve">Buchanan, B., K. Falbo, R. Schneider, Z. Easton, and M. Walter. 2013. Hydrological impact of roadside ditches in an agricultural watershed in central new york: Implications for non-point source pollutant transport. Hydrological processes 27:2422–2437.</w:t>
       </w:r>
     </w:p>
-    <w:bookmarkEnd w:id="60"/>
-    <w:bookmarkStart w:id="61" w:name="ref-easton2008re"/>
+    <w:bookmarkEnd w:id="64"/>
+    <w:bookmarkStart w:id="65" w:name="ref-burnett2003groundwater"/>
     <w:p>
       <w:pPr>
         <w:pStyle w:val="Bibliography"/>
       </w:pPr>
       <w:r>
+        <w:t xml:space="preserve">Burnett, W. C., H. Bokuniewicz, M. Huettel, W. S. Moore, and M. Taniguchi. 2003. Groundwater and pore water inputs to the coastal zone. Biogeochemistry 66:3–33.</w:t>
+      </w:r>
+    </w:p>
+    <w:bookmarkEnd w:id="65"/>
+    <w:bookmarkStart w:id="66" w:name="ref-easton2008re"/>
+    <w:p>
+      <w:pPr>
+        <w:pStyle w:val="Bibliography"/>
+      </w:pPr>
+      <w:r>
         <w:t xml:space="preserve">Easton, Z. M., D. R. Fuka, M. T. Walter, D. M. Cowan, E. M. Schneiderman, and T. S. Steenhuis. 2008. Re-conceptualizing the soil and water assessment tool (SWAT) model to predict runoff from variable source areas. Journal of hydrology 348:279–291.</w:t>
       </w:r>
     </w:p>
-    <w:bookmarkEnd w:id="61"/>
-    <w:bookmarkStart w:id="62" w:name="ref-hampton2019residence"/>
+    <w:bookmarkEnd w:id="66"/>
+    <w:bookmarkStart w:id="67" w:name="ref-gold2001landscape"/>
     <w:p>
       <w:pPr>
         <w:pStyle w:val="Bibliography"/>
       </w:pPr>
       <w:r>
+        <w:t xml:space="preserve">Gold, A. J., P. M. Groffman, K. Addy, D. Kellogg, M. Stolt, and A. E. Rosenblatt. 2001. Landscape attributes as controls on groithd water nitrate removal capacity of riparian zones 1. JAWRA Journal of the American Water Resources Association 37:1457–1464.</w:t>
+      </w:r>
+    </w:p>
+    <w:bookmarkEnd w:id="67"/>
+    <w:bookmarkStart w:id="68" w:name="ref-hampton2019residence"/>
+    <w:p>
+      <w:pPr>
+        <w:pStyle w:val="Bibliography"/>
+      </w:pPr>
+      <w:r>
         <w:t xml:space="preserve">Hampton, T. B., J. P. Zarnetske, M. A. Briggs, K. Singha, J. W. Harvey, F. D. Day-Lewis, F. MahmoodPoor Dehkordy, and J. W. Lane. 2019. Residence time controls on the fate of nitrogen in flow-through lakebed sediments. Journal of Geophysical Research: Biogeosciences 124:689–707.</w:t>
       </w:r>
     </w:p>
-    <w:bookmarkEnd w:id="62"/>
-    <w:bookmarkStart w:id="63" w:name="ref-hollister2022nsink"/>
+    <w:bookmarkEnd w:id="68"/>
+    <w:bookmarkStart w:id="69" w:name="ref-hollister2022nsink"/>
     <w:p>
       <w:pPr>
         <w:pStyle w:val="Bibliography"/>
@@ -6856,8 +7150,8 @@
         <w:t xml:space="preserve">Hollister, J. W., D. Q. Kellogg, Q. Lei-Parent, E. Wilson, C. Chadwick, D. Dickson, A. Gold, and C. Arnold. 2022. Nsink: An r package for flow path nitrogen removal estimation. Journal of Open Source Software 7:4039.</w:t>
       </w:r>
     </w:p>
-    <w:bookmarkEnd w:id="63"/>
-    <w:bookmarkStart w:id="64" w:name="ref-howarth2006nitrogen"/>
+    <w:bookmarkEnd w:id="69"/>
+    <w:bookmarkStart w:id="70" w:name="ref-howarth2006nitrogen"/>
     <w:p>
       <w:pPr>
         <w:pStyle w:val="Bibliography"/>
@@ -6866,8 +7160,8 @@
         <w:t xml:space="preserve">Howarth, R. W., and R. Marino. 2006. Nitrogen as the limiting nutrient for eutrophication in coastal marine ecosystems: Evolving views over three decades. Limnology and Oceanography 51:364–376.</w:t>
       </w:r>
     </w:p>
-    <w:bookmarkEnd w:id="64"/>
-    <w:bookmarkStart w:id="65" w:name="ref-jin2019overall"/>
+    <w:bookmarkEnd w:id="70"/>
+    <w:bookmarkStart w:id="71" w:name="ref-jin2019overall"/>
     <w:p>
       <w:pPr>
         <w:pStyle w:val="Bibliography"/>
@@ -6876,8 +7170,8 @@
         <w:t xml:space="preserve">Jin, S., C. Homer, L. Yang, P. Danielson, J. Dewitz, C. Li, Z. Zhu, G. Xian, and D. Howard. 2019. Overall methodology design for the united states national land cover database 2016 products. Remote Sensing 11:2971.</w:t>
       </w:r>
     </w:p>
-    <w:bookmarkEnd w:id="65"/>
-    <w:bookmarkStart w:id="66" w:name="ref-kellogg2010geospatial"/>
+    <w:bookmarkEnd w:id="71"/>
+    <w:bookmarkStart w:id="72" w:name="ref-kellogg2010geospatial"/>
     <w:p>
       <w:pPr>
         <w:pStyle w:val="Bibliography"/>
@@ -6886,8 +7180,8 @@
         <w:t xml:space="preserve">Kellogg, D., A. J. Gold, S. Cox, K. Addy, and P. V. August. 2010. A geospatial approach for assessing denitrification sinks within lower-order catchments. Ecological Engineering 36:1596–1606.</w:t>
       </w:r>
     </w:p>
-    <w:bookmarkEnd w:id="66"/>
-    <w:bookmarkStart w:id="67" w:name="ref-klocker2009nitrogen"/>
+    <w:bookmarkEnd w:id="72"/>
+    <w:bookmarkStart w:id="73" w:name="ref-klocker2009nitrogen"/>
     <w:p>
       <w:pPr>
         <w:pStyle w:val="Bibliography"/>
@@ -6896,8 +7190,8 @@
         <w:t xml:space="preserve">Klocker, C. A., S. S. Kaushal, P. M. Groffman, P. M. Mayer, and R. P. Morgan. 2009. Nitrogen uptake and denitrification in restored and unrestored streams in urban maryland, USA. Aquatic Sciences 71:411–424.</w:t>
       </w:r>
     </w:p>
-    <w:bookmarkEnd w:id="67"/>
-    <w:bookmarkStart w:id="68" w:name="ref-mayer2007meta"/>
+    <w:bookmarkEnd w:id="73"/>
+    <w:bookmarkStart w:id="74" w:name="ref-mayer2007meta"/>
     <w:p>
       <w:pPr>
         <w:pStyle w:val="Bibliography"/>
@@ -6906,8 +7200,8 @@
         <w:t xml:space="preserve">Mayer, P. M., S. K. Reynolds Jr, M. D. McCutchen, and T. J. Canfield. 2007. Meta-analysis of nitrogen removal in riparian buffers. Journal of environmental quality 36:1172–1180.</w:t>
       </w:r>
     </w:p>
-    <w:bookmarkEnd w:id="68"/>
-    <w:bookmarkStart w:id="69" w:name="ref-mengistu2020wetland"/>
+    <w:bookmarkEnd w:id="74"/>
+    <w:bookmarkStart w:id="75" w:name="ref-mengistu2020wetland"/>
     <w:p>
       <w:pPr>
         <w:pStyle w:val="Bibliography"/>
@@ -6916,8 +7210,8 @@
         <w:t xml:space="preserve">Mengistu, S. G., H. E. Golden, C. R. Lane, J. R. Christensen, M. L. Wine, E. D’Amico, A. Prues, S. G. Leibowitz, J. E. Compton, M. H. Weber, and others. 2020. Wetland flowpaths mediate nitrogen and phosphorus concentrations across the upper mississippi river basin. JAWRA Journal of the American Water Resources Association.</w:t>
       </w:r>
     </w:p>
-    <w:bookmarkEnd w:id="69"/>
-    <w:bookmarkStart w:id="70" w:name="ref-moore2019user"/>
+    <w:bookmarkEnd w:id="75"/>
+    <w:bookmarkStart w:id="76" w:name="ref-moore2019user"/>
     <w:p>
       <w:pPr>
         <w:pStyle w:val="Bibliography"/>
@@ -6926,8 +7220,8 @@
         <w:t xml:space="preserve">Moore, R. B., L. D. McKay, A. H. Rea, T. R. Bondelid, C. V. Price, T. G. Dewald, and C. M. Johnston. 2019. User’s guide for the national hydrography dataset plus (NHDPlus) high resolution. US Geological Survey.</w:t>
       </w:r>
     </w:p>
-    <w:bookmarkEnd w:id="70"/>
-    <w:bookmarkStart w:id="71" w:name="ref-neal2018coastal"/>
+    <w:bookmarkEnd w:id="76"/>
+    <w:bookmarkStart w:id="77" w:name="ref-neal2018coastal"/>
     <w:p>
       <w:pPr>
         <w:pStyle w:val="Bibliography"/>
@@ -6936,8 +7230,8 @@
         <w:t xml:space="preserve">Neal, W. J., O. H. Pilkey, J. A. G. Cooper, and N. J. Longo. 2018. Why coastal regulations fail. Ocean &amp; coastal management 156:21–34.</w:t>
       </w:r>
     </w:p>
-    <w:bookmarkEnd w:id="71"/>
-    <w:bookmarkStart w:id="72" w:name="ref-nixon1995coastal"/>
+    <w:bookmarkEnd w:id="77"/>
+    <w:bookmarkStart w:id="78" w:name="ref-nixon1995coastal"/>
     <w:p>
       <w:pPr>
         <w:pStyle w:val="Bibliography"/>
@@ -6946,19 +7240,29 @@
         <w:t xml:space="preserve">Nixon, S. W. 1995. Coastal marine eutrophication: A definition, social causes, and future concerns. Ophelia 41:199–219.</w:t>
       </w:r>
     </w:p>
-    <w:bookmarkEnd w:id="72"/>
-    <w:bookmarkStart w:id="74" w:name="ref-R"/>
+    <w:bookmarkEnd w:id="78"/>
+    <w:bookmarkStart w:id="79" w:name="ref-nowicki2008groundwater"/>
     <w:p>
       <w:pPr>
         <w:pStyle w:val="Bibliography"/>
       </w:pPr>
       <w:r>
+        <w:t xml:space="preserve">Nowicki, B. L., and A. J. Gold. 2008. Groundwater nitrogen transport and input along the narragansett bay coastal margin. Science for Ecosystem-based Management: Narragansett Bay in the 21 st Century:67–100.</w:t>
+      </w:r>
+    </w:p>
+    <w:bookmarkEnd w:id="79"/>
+    <w:bookmarkStart w:id="81" w:name="ref-R"/>
+    <w:p>
+      <w:pPr>
+        <w:pStyle w:val="Bibliography"/>
+      </w:pPr>
+      <w:r>
         <w:t xml:space="preserve">R Core Team. 2022.</w:t>
       </w:r>
       <w:r>
         <w:t xml:space="preserve"> </w:t>
       </w:r>
-      <w:hyperlink r:id="rId73">
+      <w:hyperlink r:id="rId80">
         <w:r>
           <w:rPr>
             <w:rStyle w:val="Hyperlink"/>
@@ -6970,18 +7274,28 @@
         <w:t xml:space="preserve">. R Foundation for Statistical Computing, Vienna, Austria.</w:t>
       </w:r>
     </w:p>
-    <w:bookmarkEnd w:id="74"/>
-    <w:bookmarkStart w:id="75" w:name="ref-ryther1971nitrogen"/>
+    <w:bookmarkEnd w:id="81"/>
+    <w:bookmarkStart w:id="82" w:name="ref-robinson2018groundwater"/>
     <w:p>
       <w:pPr>
         <w:pStyle w:val="Bibliography"/>
       </w:pPr>
       <w:r>
+        <w:t xml:space="preserve">Robinson, C. E., P. Xin, I. R. Santos, M. A. Charette, L. Li, and D. A. Barry. 2018. Groundwater dynamics in subterranean estuaries of coastal unconfined aquifers: Controls on submarine groundwater discharge and chemical inputs to the ocean. Advances in Water Resources 115:315–331.</w:t>
+      </w:r>
+    </w:p>
+    <w:bookmarkEnd w:id="82"/>
+    <w:bookmarkStart w:id="83" w:name="ref-ryther1971nitrogen"/>
+    <w:p>
+      <w:pPr>
+        <w:pStyle w:val="Bibliography"/>
+      </w:pPr>
+      <w:r>
         <w:t xml:space="preserve">Ryther, J. H., and W. M. Dunstan. 1971. Nitrogen, phosphorus, and eutrophication in the coastal marine environment. Science 171:1008–1013.</w:t>
       </w:r>
     </w:p>
-    <w:bookmarkEnd w:id="75"/>
-    <w:bookmarkStart w:id="76" w:name="ref-seitzinger2006denitrification"/>
+    <w:bookmarkEnd w:id="83"/>
+    <w:bookmarkStart w:id="84" w:name="ref-seitzinger2006denitrification"/>
     <w:p>
       <w:pPr>
         <w:pStyle w:val="Bibliography"/>
@@ -6990,8 +7304,8 @@
         <w:t xml:space="preserve">Seitzinger, S., J. A. Harrison, J. Böhlke, A. Bouwman, R. Lowrance, B. Peterson, C. Tobias, and G. V. Drecht. 2006. Denitrification across landscapes and waterscapes: A synthesis. Ecological applications 16:2064–2090.</w:t>
       </w:r>
     </w:p>
-    <w:bookmarkEnd w:id="76"/>
-    <w:bookmarkStart w:id="77" w:name="ref-soil2017web"/>
+    <w:bookmarkEnd w:id="84"/>
+    <w:bookmarkStart w:id="85" w:name="ref-soil2017web"/>
     <w:p>
       <w:pPr>
         <w:pStyle w:val="Bibliography"/>
@@ -7000,9 +7314,9 @@
         <w:t xml:space="preserve">Soil Survey Staff, U. 2017. Web soil survey.</w:t>
       </w:r>
     </w:p>
-    <w:bookmarkEnd w:id="77"/>
-    <w:bookmarkEnd w:id="78"/>
-    <w:bookmarkEnd w:id="79"/>
+    <w:bookmarkEnd w:id="85"/>
+    <w:bookmarkEnd w:id="86"/>
+    <w:bookmarkEnd w:id="87"/>
     <w:sectPr>
       <w:pgSz w:h="15840" w:w="12240"/>
       <w:pgMar w:bottom="1440" w:footer="720" w:gutter="0" w:header="720" w:left="1440" w:right="1440" w:top="1440"/>

</xml_diff>

<commit_message>
submission ready!  cache on, sessioninfo, akncowledgements, and code statement.
</commit_message>
<xml_diff>
--- a/manuscript/manuscript.docx
+++ b/manuscript/manuscript.docx
@@ -2204,7 +2204,7 @@
         <w:t xml:space="preserve">segment.</w:t>
       </w:r>
     </w:p>
-    <w:bookmarkStart w:id="21" w:name="introduction"/>
+    <w:bookmarkStart w:id="24" w:name="introduction"/>
     <w:p>
       <w:pPr>
         <w:pStyle w:val="Heading1"/>
@@ -2254,7 +2254,7 @@
         <w:t xml:space="preserve"> </w:t>
       </w:r>
       <w:r>
-        <w:t xml:space="preserve">(Hollister et al. 2022, R Core Team 2022)</w:t>
+        <w:t xml:space="preserve">(Hollister et al. 2022, R Core Team 2022a)</w:t>
       </w:r>
       <w:r>
         <w:t xml:space="preserve">. This watershed flow path approach provides a means to easily visualize the relative sensitivity of an area within a watershed that may require more aggressive N management at the source, protection of existing N retentive areas, or restoration and construction of downgradient N retentive areas that are needed to reduce N delivery to estuaries.</w:t>
@@ -2399,11 +2399,77 @@
         <w:t xml:space="preserve"> </w:t>
       </w:r>
       <w:r>
-        <w:t xml:space="preserve">integrate these data to make the application of complex hydrologic and biogeochemical processes accessible to end users and stakeholders in a visually clear and useful format. Here we describe the development of the package, and example workflow, and simple use applications to demonstrate the capabilities of the tools.</w:t>
-      </w:r>
-    </w:p>
-    <w:bookmarkEnd w:id="21"/>
-    <w:bookmarkStart w:id="44" w:name="methods"/>
+        <w:t xml:space="preserve">integrate these data to make the application of complex hydrologic and biogeochemical processes accessible to end users and stakeholders in a visually clear and useful format. Here we describe the development of the package, and example workflow, and simple use applications to demonstrate the capabilities of the tools. The code for this analysis is available from</w:t>
+      </w:r>
+      <w:r>
+        <w:t xml:space="preserve"> </w:t>
+      </w:r>
+      <w:hyperlink r:id="rId21">
+        <w:r>
+          <w:rPr>
+            <w:rStyle w:val="Hyperlink"/>
+          </w:rPr>
+          <w:t xml:space="preserve">https://github.com/USEPA/nsink_manuscript/</w:t>
+        </w:r>
+      </w:hyperlink>
+      <w:r>
+        <w:t xml:space="preserve"> </w:t>
+      </w:r>
+      <w:r>
+        <w:t xml:space="preserve">and is archived at</w:t>
+      </w:r>
+      <w:r>
+        <w:t xml:space="preserve"> </w:t>
+      </w:r>
+      <w:hyperlink r:id="rId22">
+        <w:r>
+          <w:rPr>
+            <w:rStyle w:val="Hyperlink"/>
+          </w:rPr>
+          <w:t xml:space="preserve">https://doi.org/10.5281/zenodo.8325360</w:t>
+        </w:r>
+      </w:hyperlink>
+      <w:r>
+        <w:t xml:space="preserve">. All analyses were conducted with R version 4.2.2 and details on R package versions and operating system used for this analysis are included in a file,</w:t>
+      </w:r>
+      <w:r>
+        <w:t xml:space="preserve"> </w:t>
+      </w:r>
+      <w:r>
+        <w:rPr>
+          <w:rStyle w:val="VerbatimChar"/>
+        </w:rPr>
+        <w:t xml:space="preserve">sessioninfo.txt</w:t>
+      </w:r>
+      <w:r>
+        <w:t xml:space="preserve"> </w:t>
+      </w:r>
+      <w:r>
+        <w:t xml:space="preserve">at</w:t>
+      </w:r>
+      <w:r>
+        <w:t xml:space="preserve"> </w:t>
+      </w:r>
+      <w:hyperlink r:id="rId23">
+        <w:r>
+          <w:rPr>
+            <w:rStyle w:val="Hyperlink"/>
+          </w:rPr>
+          <w:t xml:space="preserve">https://github.com/USEPA/ri_wq_trends/blob/master/sessioninfo.txt</w:t>
+        </w:r>
+      </w:hyperlink>
+      <w:r>
+        <w:t xml:space="preserve"> </w:t>
+      </w:r>
+      <w:r>
+        <w:t xml:space="preserve">(Grolemund and Wickham 2011, Xie 2014, 2015, 2023, Pebesma et al. 2016, 2016, Wickham 2016, Pebesma 2018, Müller 2020, Hollister et al. 2022, R Core Team 2022b, Bocinsky 2023, Hernangómez 2023, Hijmans 2023a, 2023b, Pebesma and Bivand 2023)</w:t>
+      </w:r>
+      <w:r>
+        <w:t xml:space="preserve">.</w:t>
+      </w:r>
+    </w:p>
+    <w:bookmarkEnd w:id="24"/>
+    <w:bookmarkStart w:id="47" w:name="methods"/>
     <w:p>
       <w:pPr>
         <w:pStyle w:val="Heading1"/>
@@ -2412,7 +2478,7 @@
         <w:t xml:space="preserve">Methods</w:t>
       </w:r>
     </w:p>
-    <w:bookmarkStart w:id="23" w:name="development-of-the-r-package-nsink"/>
+    <w:bookmarkStart w:id="26" w:name="development-of-the-r-package-nsink"/>
     <w:p>
       <w:pPr>
         <w:pStyle w:val="Heading2"/>
@@ -2554,7 +2620,7 @@
       <w:r>
         <w:t xml:space="preserve"> </w:t>
       </w:r>
-      <w:hyperlink r:id="rId22">
+      <w:hyperlink r:id="rId25">
         <w:r>
           <w:rPr>
             <w:rStyle w:val="Hyperlink"/>
@@ -2578,8 +2644,8 @@
         <w:t xml:space="preserve">.</w:t>
       </w:r>
     </w:p>
-    <w:bookmarkEnd w:id="23"/>
-    <w:bookmarkStart w:id="24" w:name="using-the-nsink-package"/>
+    <w:bookmarkEnd w:id="26"/>
+    <w:bookmarkStart w:id="27" w:name="using-the-nsink-package"/>
     <w:p>
       <w:pPr>
         <w:pStyle w:val="Heading2"/>
@@ -2930,8 +2996,8 @@
         </w:tc>
       </w:tr>
     </w:tbl>
-    <w:bookmarkEnd w:id="24"/>
-    <w:bookmarkStart w:id="25" w:name="download-the-data"/>
+    <w:bookmarkEnd w:id="27"/>
+    <w:bookmarkStart w:id="28" w:name="download-the-data"/>
     <w:p>
       <w:pPr>
         <w:pStyle w:val="Heading2"/>
@@ -3030,11 +3096,11 @@
         <w:t xml:space="preserve"> </w:t>
       </w:r>
       <w:r>
-        <w:t xml:space="preserve">package utilizes widely available data from several U.S. Federal Government sources and as of 2023-09-05 no authentication is required to access these sources. The HUC ID is required and users may specify a path for storing the data as well as indicate whether or not to download the data again if they already exist in the data directory.</w:t>
-      </w:r>
-    </w:p>
-    <w:bookmarkEnd w:id="25"/>
-    <w:bookmarkStart w:id="26" w:name="prepare-the-data"/>
+        <w:t xml:space="preserve">package utilizes widely available data from several U.S. Federal Government sources and as of 2023-09-07 no authentication is required to access these sources. The HUC ID is required and users may specify a path for storing the data as well as indicate whether or not to download the data again if they already exist in the data directory.</w:t>
+      </w:r>
+    </w:p>
+    <w:bookmarkEnd w:id="28"/>
+    <w:bookmarkStart w:id="29" w:name="prepare-the-data"/>
     <w:p>
       <w:pPr>
         <w:pStyle w:val="Heading2"/>
@@ -3172,8 +3238,8 @@
         <w:t xml:space="preserve">(a specific data format in R) with all required data for subsequent N-Sink analyses.</w:t>
       </w:r>
     </w:p>
-    <w:bookmarkEnd w:id="26"/>
-    <w:bookmarkStart w:id="27" w:name="calculate-n-removal"/>
+    <w:bookmarkEnd w:id="29"/>
+    <w:bookmarkStart w:id="30" w:name="calculate-n-removal"/>
     <w:p>
       <w:pPr>
         <w:pStyle w:val="Heading2"/>
@@ -3268,8 +3334,8 @@
         <w:t xml:space="preserve">network_removal: Contains removal along the NHD Plus flow network. Removal is calculated separately for streams and waterbodies (i.e., lakes and reservoirs).</w:t>
       </w:r>
     </w:p>
-    <w:bookmarkEnd w:id="27"/>
-    <w:bookmarkStart w:id="28" w:name="generate-and-summarize-flowpaths"/>
+    <w:bookmarkEnd w:id="30"/>
+    <w:bookmarkStart w:id="31" w:name="generate-and-summarize-flowpaths"/>
     <w:p>
       <w:pPr>
         <w:pStyle w:val="Heading2"/>
@@ -4285,8 +4351,8 @@
         </w:tc>
       </w:tr>
     </w:tbl>
-    <w:bookmarkEnd w:id="28"/>
-    <w:bookmarkStart w:id="38" w:name="static-maps"/>
+    <w:bookmarkEnd w:id="31"/>
+    <w:bookmarkStart w:id="41" w:name="static-maps"/>
     <w:p>
       <w:pPr>
         <w:pStyle w:val="Heading2"/>
@@ -4545,57 +4611,12 @@
           <wp:inline>
             <wp:extent cx="5544151" cy="4427621"/>
             <wp:effectExtent b="0" l="0" r="0" t="0"/>
-            <wp:docPr descr="Figure 1: Nitrogen Removal Efficiency (range 0 to 1) for the Niantic River HUC-12, showing the estimated percentage of N removed within three types of landscape N sinks - wetlands, streams, lakes/ponds/reservoirs." title="" id="30" name="Picture"/>
+            <wp:docPr descr="Figure 1: Nitrogen Removal Efficiency (range 0 to 1) for the Niantic River HUC-12, showing the estimated percentage of N removed within three types of landscape N sinks - wetlands, streams, lakes/ponds/reservoirs." title="" id="33" name="Picture"/>
             <a:graphic>
               <a:graphicData uri="http://schemas.openxmlformats.org/drawingml/2006/picture">
                 <pic:pic>
                   <pic:nvPicPr>
-                    <pic:cNvPr descr="manuscript_files/figure-docx/plot1-1.png" id="31" name="Picture"/>
-                    <pic:cNvPicPr>
-                      <a:picLocks noChangeArrowheads="1" noChangeAspect="1"/>
-                    </pic:cNvPicPr>
-                  </pic:nvPicPr>
-                  <pic:blipFill>
-                    <a:blip r:embed="rId29"/>
-                    <a:stretch>
-                      <a:fillRect/>
-                    </a:stretch>
-                  </pic:blipFill>
-                  <pic:spPr bwMode="auto">
-                    <a:xfrm>
-                      <a:off x="0" y="0"/>
-                      <a:ext cx="5544151" cy="4427621"/>
-                    </a:xfrm>
-                    <a:prstGeom prst="rect">
-                      <a:avLst/>
-                    </a:prstGeom>
-                    <a:noFill/>
-                    <a:ln w="9525">
-                      <a:noFill/>
-                      <a:headEnd/>
-                      <a:tailEnd/>
-                    </a:ln>
-                  </pic:spPr>
-                </pic:pic>
-              </a:graphicData>
-            </a:graphic>
-          </wp:inline>
-        </w:drawing>
-      </w:r>
-      <w:r>
-        <w:t xml:space="preserve"> </w:t>
-      </w:r>
-      <w:r>
-        <w:drawing>
-          <wp:inline>
-            <wp:extent cx="5544151" cy="4427621"/>
-            <wp:effectExtent b="0" l="0" r="0" t="0"/>
-            <wp:docPr descr="Figure 2: Nitrogen Transport Index (range 0 to 100%) for the Niantic River HUC-12, showing the estimated percentage of N originating at a given location within a watershed that is expected to reach downstream receiving waters, such as a coastal embayment." title="" id="33" name="Picture"/>
-            <a:graphic>
-              <a:graphicData uri="http://schemas.openxmlformats.org/drawingml/2006/picture">
-                <pic:pic>
-                  <pic:nvPicPr>
-                    <pic:cNvPr descr="manuscript_files/figure-docx/plot2-1.png" id="34" name="Picture"/>
+                    <pic:cNvPr descr="manuscript_files/figure-docx/plot1-1.png" id="34" name="Picture"/>
                     <pic:cNvPicPr>
                       <a:picLocks noChangeArrowheads="1" noChangeAspect="1"/>
                     </pic:cNvPicPr>
@@ -4635,12 +4656,12 @@
           <wp:inline>
             <wp:extent cx="5544151" cy="4427621"/>
             <wp:effectExtent b="0" l="0" r="0" t="0"/>
-            <wp:docPr descr="Figure 3: Nitrogen Delivery Index (range 0 to 100%) for the Niantic River HUC-12, showing a relative measure of the estimated N being transported from a location within a mapped watershed to receiving waters. N loading estimates are based on land cover classes, making use of peer-reviewed published data, and normalized, with a range of 0 to 1. These N loading factors are then multiplied by the N Transport Efficiency (range 0 to 100) from a given location within a watershed, to arrive at the NDI." title="" id="36" name="Picture"/>
+            <wp:docPr descr="Figure 2: Nitrogen Transport Index (range 0 to 100%) for the Niantic River HUC-12, showing the estimated percentage of N originating at a given location within a watershed that is expected to reach downstream receiving waters, such as a coastal embayment." title="" id="36" name="Picture"/>
             <a:graphic>
               <a:graphicData uri="http://schemas.openxmlformats.org/drawingml/2006/picture">
                 <pic:pic>
                   <pic:nvPicPr>
-                    <pic:cNvPr descr="manuscript_files/figure-docx/plot3-1.png" id="37" name="Picture"/>
+                    <pic:cNvPr descr="manuscript_files/figure-docx/plot2-1.png" id="37" name="Picture"/>
                     <pic:cNvPicPr>
                       <a:picLocks noChangeArrowheads="1" noChangeAspect="1"/>
                     </pic:cNvPicPr>
@@ -4672,9 +4693,54 @@
           </wp:inline>
         </w:drawing>
       </w:r>
-    </w:p>
-    <w:bookmarkEnd w:id="38"/>
-    <w:bookmarkStart w:id="40" w:name="convenience-function-to-build-it-all"/>
+      <w:r>
+        <w:t xml:space="preserve"> </w:t>
+      </w:r>
+      <w:r>
+        <w:drawing>
+          <wp:inline>
+            <wp:extent cx="5544151" cy="4427621"/>
+            <wp:effectExtent b="0" l="0" r="0" t="0"/>
+            <wp:docPr descr="Figure 3: Nitrogen Delivery Index (range 0 to 100%) for the Niantic River HUC-12, showing a relative measure of the estimated N being transported from a location within a mapped watershed to receiving waters. N loading estimates are based on land cover classes, making use of peer-reviewed published data, and normalized, with a range of 0 to 1. These N loading factors are then multiplied by the N Transport Efficiency (range 0 to 100) from a given location within a watershed, to arrive at the NDI." title="" id="39" name="Picture"/>
+            <a:graphic>
+              <a:graphicData uri="http://schemas.openxmlformats.org/drawingml/2006/picture">
+                <pic:pic>
+                  <pic:nvPicPr>
+                    <pic:cNvPr descr="manuscript_files/figure-docx/plot3-1.png" id="40" name="Picture"/>
+                    <pic:cNvPicPr>
+                      <a:picLocks noChangeArrowheads="1" noChangeAspect="1"/>
+                    </pic:cNvPicPr>
+                  </pic:nvPicPr>
+                  <pic:blipFill>
+                    <a:blip r:embed="rId38"/>
+                    <a:stretch>
+                      <a:fillRect/>
+                    </a:stretch>
+                  </pic:blipFill>
+                  <pic:spPr bwMode="auto">
+                    <a:xfrm>
+                      <a:off x="0" y="0"/>
+                      <a:ext cx="5544151" cy="4427621"/>
+                    </a:xfrm>
+                    <a:prstGeom prst="rect">
+                      <a:avLst/>
+                    </a:prstGeom>
+                    <a:noFill/>
+                    <a:ln w="9525">
+                      <a:noFill/>
+                      <a:headEnd/>
+                      <a:tailEnd/>
+                    </a:ln>
+                  </pic:spPr>
+                </pic:pic>
+              </a:graphicData>
+            </a:graphic>
+          </wp:inline>
+        </w:drawing>
+      </w:r>
+    </w:p>
+    <w:bookmarkEnd w:id="41"/>
+    <w:bookmarkStart w:id="43" w:name="convenience-function-to-build-it-all"/>
     <w:p>
       <w:pPr>
         <w:pStyle w:val="Heading2"/>
@@ -4746,7 +4812,7 @@
       <w:r>
         <w:t xml:space="preserve"> </w:t>
       </w:r>
-      <w:hyperlink r:id="rId39">
+      <w:hyperlink r:id="rId42">
         <w:r>
           <w:rPr>
             <w:rStyle w:val="Hyperlink"/>
@@ -4758,8 +4824,8 @@
         <w:t xml:space="preserve">. This app can be used to examine and better understand N movement through these HUC-12 catchments.</w:t>
       </w:r>
     </w:p>
-    <w:bookmarkEnd w:id="40"/>
-    <w:bookmarkStart w:id="41" w:name="changes-to-underlying-methodology"/>
+    <w:bookmarkEnd w:id="43"/>
+    <w:bookmarkStart w:id="44" w:name="changes-to-underlying-methodology"/>
     <w:p>
       <w:pPr>
         <w:pStyle w:val="Heading2"/>
@@ -4844,8 +4910,8 @@
         <w:t xml:space="preserve">as having 80% N removal. In the current version, N removal is cumulative as a flowpath intercepts hydric soils in any cell before encountering surface water.</w:t>
       </w:r>
     </w:p>
-    <w:bookmarkEnd w:id="41"/>
-    <w:bookmarkStart w:id="42" w:name="off-network-hydrology"/>
+    <w:bookmarkEnd w:id="44"/>
+    <w:bookmarkStart w:id="45" w:name="off-network-hydrology"/>
     <w:p>
       <w:pPr>
         <w:pStyle w:val="Heading2"/>
@@ -4895,8 +4961,8 @@
         <w:t xml:space="preserve">.</w:t>
       </w:r>
     </w:p>
-    <w:bookmarkEnd w:id="42"/>
-    <w:bookmarkStart w:id="43" w:name="caveats"/>
+    <w:bookmarkEnd w:id="45"/>
+    <w:bookmarkStart w:id="46" w:name="caveats"/>
     <w:p>
       <w:pPr>
         <w:pStyle w:val="Heading2"/>
@@ -4966,9 +5032,9 @@
         <w:t xml:space="preserve">)). Instead, N-Sink combines widely available datasets for waterway networks, soils and land cover with nitrogen dynamics developed for these datasets to highlight major sources and sinks of nitrogen within a watershed context.</w:t>
       </w:r>
     </w:p>
-    <w:bookmarkEnd w:id="43"/>
-    <w:bookmarkEnd w:id="44"/>
-    <w:bookmarkStart w:id="59" w:name="use-examples"/>
+    <w:bookmarkEnd w:id="46"/>
+    <w:bookmarkEnd w:id="47"/>
+    <w:bookmarkStart w:id="62" w:name="use-examples"/>
     <w:p>
       <w:pPr>
         <w:pStyle w:val="Heading1"/>
@@ -4977,7 +5043,7 @@
         <w:t xml:space="preserve">Use Examples</w:t>
       </w:r>
     </w:p>
-    <w:bookmarkStart w:id="48" w:name="X3493e969f42fe2a950ce611c5b33e91f24104a9"/>
+    <w:bookmarkStart w:id="51" w:name="X3493e969f42fe2a950ce611c5b33e91f24104a9"/>
     <w:p>
       <w:pPr>
         <w:pStyle w:val="Heading2"/>
@@ -5430,18 +5496,18 @@
           <wp:inline>
             <wp:extent cx="5943600" cy="7924799"/>
             <wp:effectExtent b="0" l="0" r="0" t="0"/>
-            <wp:docPr descr="Figure 4: Flowpaths originating from two nearby locations within the Niantic River HUC-12 with differing N removal estimates. Hydrofeatures are pictured on the Nitrogen Transport Index map." title="" id="46" name="Picture"/>
+            <wp:docPr descr="Figure 4: Flowpaths originating from two nearby locations within the Niantic River HUC-12 with differing N removal estimates. Hydrofeatures are pictured on the Nitrogen Transport Index map." title="" id="49" name="Picture"/>
             <a:graphic>
               <a:graphicData uri="http://schemas.openxmlformats.org/drawingml/2006/picture">
                 <pic:pic>
                   <pic:nvPicPr>
-                    <pic:cNvPr descr="manuscript_files/figure-docx/plot4-1.png" id="47" name="Picture"/>
+                    <pic:cNvPr descr="manuscript_files/figure-docx/plot4-1.png" id="50" name="Picture"/>
                     <pic:cNvPicPr>
                       <a:picLocks noChangeArrowheads="1" noChangeAspect="1"/>
                     </pic:cNvPicPr>
                   </pic:nvPicPr>
                   <pic:blipFill>
-                    <a:blip r:embed="rId45"/>
+                    <a:blip r:embed="rId48"/>
                     <a:stretch>
                       <a:fillRect/>
                     </a:stretch>
@@ -6370,8 +6436,8 @@
         </w:tc>
       </w:tr>
     </w:tbl>
-    <w:bookmarkEnd w:id="48"/>
-    <w:bookmarkStart w:id="58" w:name="Xf1fc4994873ce88c06927a93ce210fd56c5edf2"/>
+    <w:bookmarkEnd w:id="51"/>
+    <w:bookmarkStart w:id="61" w:name="Xf1fc4994873ce88c06927a93ce210fd56c5edf2"/>
     <w:p>
       <w:pPr>
         <w:pStyle w:val="Heading2"/>
@@ -6468,319 +6534,12 @@
           <wp:inline>
             <wp:extent cx="5544151" cy="4427621"/>
             <wp:effectExtent b="0" l="0" r="0" t="0"/>
-            <wp:docPr descr="Figure 5A: Land cover within an area of interest in the Niantic River HUC-12, highlighting two similarly developed areas (Table 3)." title="" id="50" name="Picture"/>
+            <wp:docPr descr="Figure 5A: Land cover within an area of interest in the Niantic River HUC-12, highlighting two similarly developed areas (Table 3)." title="" id="53" name="Picture"/>
             <a:graphic>
               <a:graphicData uri="http://schemas.openxmlformats.org/drawingml/2006/picture">
                 <pic:pic>
                   <pic:nvPicPr>
-                    <pic:cNvPr descr="manuscript_files/figure-docx/plot5a-1.png" id="51" name="Picture"/>
-                    <pic:cNvPicPr>
-                      <a:picLocks noChangeArrowheads="1" noChangeAspect="1"/>
-                    </pic:cNvPicPr>
-                  </pic:nvPicPr>
-                  <pic:blipFill>
-                    <a:blip r:embed="rId49"/>
-                    <a:stretch>
-                      <a:fillRect/>
-                    </a:stretch>
-                  </pic:blipFill>
-                  <pic:spPr bwMode="auto">
-                    <a:xfrm>
-                      <a:off x="0" y="0"/>
-                      <a:ext cx="5544151" cy="4427621"/>
-                    </a:xfrm>
-                    <a:prstGeom prst="rect">
-                      <a:avLst/>
-                    </a:prstGeom>
-                    <a:noFill/>
-                    <a:ln w="9525">
-                      <a:noFill/>
-                      <a:headEnd/>
-                      <a:tailEnd/>
-                    </a:ln>
-                  </pic:spPr>
-                </pic:pic>
-              </a:graphicData>
-            </a:graphic>
-          </wp:inline>
-        </w:drawing>
-      </w:r>
-    </w:p>
-    <w:p>
-      <w:pPr>
-        <w:pStyle w:val="ImageCaption"/>
-      </w:pPr>
-      <w:r>
-        <w:t xml:space="preserve">Figure 5A: Land cover within an area of interest in the Niantic River HUC-12, highlighting two similarly developed areas (Table 3).</w:t>
-      </w:r>
-    </w:p>
-    <w:p>
-      <w:pPr>
-        <w:pStyle w:val="TableCaption"/>
-      </w:pPr>
-      <w:r>
-        <w:t xml:space="preserve">Table 3: Summary of Land Cover in Highlighted Areas of Interest</w:t>
-      </w:r>
-    </w:p>
-    <w:tbl>
-      <w:tblPr>
-        <w:tblStyle w:val="Table"/>
-        <w:tblW w:type="auto" w:w="0"/>
-        <w:tblLook w:firstRow="1" w:lastRow="0" w:firstColumn="0" w:lastColumn="0" w:noHBand="0" w:noVBand="0" w:val="0020"/>
-        <w:tblCaption w:val="Table 3: Summary of Land Cover in Highlighted Areas of Interest"/>
-      </w:tblPr>
-      <w:tblGrid>
-        <w:gridCol w:w="2640"/>
-        <w:gridCol w:w="2640"/>
-        <w:gridCol w:w="2640"/>
-      </w:tblGrid>
-      <w:tr>
-        <w:trPr>
-          <w:tblHeader w:val="true"/>
-        </w:trPr>
-        <w:tc>
-          <w:tcPr/>
-          <w:p>
-            <w:pPr>
-              <w:pStyle w:val="Compact"/>
-              <w:jc w:val="left"/>
-            </w:pPr>
-            <w:r>
-              <w:t xml:space="preserve">Land Cover</w:t>
-            </w:r>
-          </w:p>
-        </w:tc>
-        <w:tc>
-          <w:tcPr/>
-          <w:p>
-            <w:pPr>
-              <w:pStyle w:val="Compact"/>
-              <w:jc w:val="left"/>
-            </w:pPr>
-            <w:r>
-              <w:t xml:space="preserve">West (%)</w:t>
-            </w:r>
-          </w:p>
-        </w:tc>
-        <w:tc>
-          <w:tcPr/>
-          <w:p>
-            <w:pPr>
-              <w:pStyle w:val="Compact"/>
-              <w:jc w:val="left"/>
-            </w:pPr>
-            <w:r>
-              <w:t xml:space="preserve">East (%)</w:t>
-            </w:r>
-          </w:p>
-        </w:tc>
-      </w:tr>
-      <w:tr>
-        <w:tc>
-          <w:tcPr/>
-          <w:p>
-            <w:pPr>
-              <w:pStyle w:val="Compact"/>
-              <w:jc w:val="left"/>
-            </w:pPr>
-            <w:r>
-              <w:t xml:space="preserve">Developed</w:t>
-            </w:r>
-          </w:p>
-        </w:tc>
-        <w:tc>
-          <w:tcPr/>
-          <w:p>
-            <w:pPr>
-              <w:pStyle w:val="Compact"/>
-              <w:jc w:val="left"/>
-            </w:pPr>
-            <w:r>
-              <w:t xml:space="preserve">23</w:t>
-            </w:r>
-          </w:p>
-        </w:tc>
-        <w:tc>
-          <w:tcPr/>
-          <w:p>
-            <w:pPr>
-              <w:pStyle w:val="Compact"/>
-              <w:jc w:val="left"/>
-            </w:pPr>
-            <w:r>
-              <w:t xml:space="preserve">20</w:t>
-            </w:r>
-          </w:p>
-        </w:tc>
-      </w:tr>
-      <w:tr>
-        <w:tc>
-          <w:tcPr/>
-          <w:p>
-            <w:pPr>
-              <w:pStyle w:val="Compact"/>
-              <w:jc w:val="left"/>
-            </w:pPr>
-            <w:r>
-              <w:t xml:space="preserve">Agriculture</w:t>
-            </w:r>
-          </w:p>
-        </w:tc>
-        <w:tc>
-          <w:tcPr/>
-          <w:p>
-            <w:pPr>
-              <w:pStyle w:val="Compact"/>
-              <w:jc w:val="left"/>
-            </w:pPr>
-            <w:r>
-              <w:t xml:space="preserve">7</w:t>
-            </w:r>
-          </w:p>
-        </w:tc>
-        <w:tc>
-          <w:tcPr/>
-          <w:p>
-            <w:pPr>
-              <w:pStyle w:val="Compact"/>
-              <w:jc w:val="left"/>
-            </w:pPr>
-            <w:r>
-              <w:t xml:space="preserve">0</w:t>
-            </w:r>
-          </w:p>
-        </w:tc>
-      </w:tr>
-      <w:tr>
-        <w:tc>
-          <w:tcPr/>
-          <w:p>
-            <w:pPr>
-              <w:pStyle w:val="Compact"/>
-              <w:jc w:val="left"/>
-            </w:pPr>
-            <w:r>
-              <w:t xml:space="preserve">Forest/Vegetated</w:t>
-            </w:r>
-          </w:p>
-        </w:tc>
-        <w:tc>
-          <w:tcPr/>
-          <w:p>
-            <w:pPr>
-              <w:pStyle w:val="Compact"/>
-              <w:jc w:val="left"/>
-            </w:pPr>
-            <w:r>
-              <w:t xml:space="preserve">64</w:t>
-            </w:r>
-          </w:p>
-        </w:tc>
-        <w:tc>
-          <w:tcPr/>
-          <w:p>
-            <w:pPr>
-              <w:pStyle w:val="Compact"/>
-              <w:jc w:val="left"/>
-            </w:pPr>
-            <w:r>
-              <w:t xml:space="preserve">61</w:t>
-            </w:r>
-          </w:p>
-        </w:tc>
-      </w:tr>
-      <w:tr>
-        <w:tc>
-          <w:tcPr/>
-          <w:p>
-            <w:pPr>
-              <w:pStyle w:val="Compact"/>
-              <w:jc w:val="left"/>
-            </w:pPr>
-            <w:r>
-              <w:t xml:space="preserve">Wetlands</w:t>
-            </w:r>
-          </w:p>
-        </w:tc>
-        <w:tc>
-          <w:tcPr/>
-          <w:p>
-            <w:pPr>
-              <w:pStyle w:val="Compact"/>
-              <w:jc w:val="left"/>
-            </w:pPr>
-            <w:r>
-              <w:t xml:space="preserve">6</w:t>
-            </w:r>
-          </w:p>
-        </w:tc>
-        <w:tc>
-          <w:tcPr/>
-          <w:p>
-            <w:pPr>
-              <w:pStyle w:val="Compact"/>
-              <w:jc w:val="left"/>
-            </w:pPr>
-            <w:r>
-              <w:t xml:space="preserve">18</w:t>
-            </w:r>
-          </w:p>
-        </w:tc>
-      </w:tr>
-      <w:tr>
-        <w:tc>
-          <w:tcPr/>
-          <w:p>
-            <w:pPr>
-              <w:pStyle w:val="Compact"/>
-              <w:jc w:val="left"/>
-            </w:pPr>
-            <w:r>
-              <w:t xml:space="preserve">Other</w:t>
-            </w:r>
-          </w:p>
-        </w:tc>
-        <w:tc>
-          <w:tcPr/>
-          <w:p>
-            <w:pPr>
-              <w:pStyle w:val="Compact"/>
-              <w:jc w:val="left"/>
-            </w:pPr>
-            <w:r>
-              <w:t xml:space="preserve">0</w:t>
-            </w:r>
-          </w:p>
-        </w:tc>
-        <w:tc>
-          <w:tcPr/>
-          <w:p>
-            <w:pPr>
-              <w:pStyle w:val="Compact"/>
-              <w:jc w:val="left"/>
-            </w:pPr>
-            <w:r>
-              <w:t xml:space="preserve">1</w:t>
-            </w:r>
-          </w:p>
-        </w:tc>
-      </w:tr>
-    </w:tbl>
-    <w:p>
-      <w:pPr>
-        <w:pStyle w:val="CaptionedFigure"/>
-      </w:pPr>
-      <w:r>
-        <w:drawing>
-          <wp:inline>
-            <wp:extent cx="5544151" cy="4427621"/>
-            <wp:effectExtent b="0" l="0" r="0" t="0"/>
-            <wp:docPr descr="Figure 5B: Nitrogen Transport Index within an area of interest in the Niantic River HUC-12, highlighting two similarly developed areas." title="" id="53" name="Picture"/>
-            <a:graphic>
-              <a:graphicData uri="http://schemas.openxmlformats.org/drawingml/2006/picture">
-                <pic:pic>
-                  <pic:nvPicPr>
-                    <pic:cNvPr descr="manuscript_files/figure-docx/plot5b-1.png" id="54" name="Picture"/>
+                    <pic:cNvPr descr="manuscript_files/figure-docx/plot5a-1.png" id="54" name="Picture"/>
                     <pic:cNvPicPr>
                       <a:picLocks noChangeArrowheads="1" noChangeAspect="1"/>
                     </pic:cNvPicPr>
@@ -6818,17 +6577,261 @@
         <w:pStyle w:val="ImageCaption"/>
       </w:pPr>
       <w:r>
-        <w:t xml:space="preserve">Figure 5B: Nitrogen Transport Index within an area of interest in the Niantic River HUC-12, highlighting two similarly developed areas.</w:t>
-      </w:r>
-    </w:p>
-    <w:p>
-      <w:pPr>
-        <w:pStyle w:val="BodyText"/>
-      </w:pPr>
-      <w:r>
-        <w:t xml:space="preserve">An analysis of N delivery from these two similarly developed areas (average N loading index of developed areas: West = 0.57; East = 0.56), show the western area may contribute more N loading to the estuary than the eastern area, with the average delivery index value of the western area (41) almost 80% higher than the eastern area (23; Figure 5c), suggesting a greater need for N source controls within the western development.</w:t>
-      </w:r>
-    </w:p>
+        <w:t xml:space="preserve">Figure 5A: Land cover within an area of interest in the Niantic River HUC-12, highlighting two similarly developed areas (Table 3).</w:t>
+      </w:r>
+    </w:p>
+    <w:p>
+      <w:pPr>
+        <w:pStyle w:val="TableCaption"/>
+      </w:pPr>
+      <w:r>
+        <w:t xml:space="preserve">Table 3: Summary of Land Cover in Highlighted Areas of Interest</w:t>
+      </w:r>
+    </w:p>
+    <w:tbl>
+      <w:tblPr>
+        <w:tblStyle w:val="Table"/>
+        <w:tblW w:type="auto" w:w="0"/>
+        <w:tblLook w:firstRow="1" w:lastRow="0" w:firstColumn="0" w:lastColumn="0" w:noHBand="0" w:noVBand="0" w:val="0020"/>
+        <w:tblCaption w:val="Table 3: Summary of Land Cover in Highlighted Areas of Interest"/>
+      </w:tblPr>
+      <w:tblGrid>
+        <w:gridCol w:w="2640"/>
+        <w:gridCol w:w="2640"/>
+        <w:gridCol w:w="2640"/>
+      </w:tblGrid>
+      <w:tr>
+        <w:trPr>
+          <w:tblHeader w:val="true"/>
+        </w:trPr>
+        <w:tc>
+          <w:tcPr/>
+          <w:p>
+            <w:pPr>
+              <w:pStyle w:val="Compact"/>
+              <w:jc w:val="left"/>
+            </w:pPr>
+            <w:r>
+              <w:t xml:space="preserve">Land Cover</w:t>
+            </w:r>
+          </w:p>
+        </w:tc>
+        <w:tc>
+          <w:tcPr/>
+          <w:p>
+            <w:pPr>
+              <w:pStyle w:val="Compact"/>
+              <w:jc w:val="left"/>
+            </w:pPr>
+            <w:r>
+              <w:t xml:space="preserve">West (%)</w:t>
+            </w:r>
+          </w:p>
+        </w:tc>
+        <w:tc>
+          <w:tcPr/>
+          <w:p>
+            <w:pPr>
+              <w:pStyle w:val="Compact"/>
+              <w:jc w:val="left"/>
+            </w:pPr>
+            <w:r>
+              <w:t xml:space="preserve">East (%)</w:t>
+            </w:r>
+          </w:p>
+        </w:tc>
+      </w:tr>
+      <w:tr>
+        <w:tc>
+          <w:tcPr/>
+          <w:p>
+            <w:pPr>
+              <w:pStyle w:val="Compact"/>
+              <w:jc w:val="left"/>
+            </w:pPr>
+            <w:r>
+              <w:t xml:space="preserve">Developed</w:t>
+            </w:r>
+          </w:p>
+        </w:tc>
+        <w:tc>
+          <w:tcPr/>
+          <w:p>
+            <w:pPr>
+              <w:pStyle w:val="Compact"/>
+              <w:jc w:val="left"/>
+            </w:pPr>
+            <w:r>
+              <w:t xml:space="preserve">23</w:t>
+            </w:r>
+          </w:p>
+        </w:tc>
+        <w:tc>
+          <w:tcPr/>
+          <w:p>
+            <w:pPr>
+              <w:pStyle w:val="Compact"/>
+              <w:jc w:val="left"/>
+            </w:pPr>
+            <w:r>
+              <w:t xml:space="preserve">20</w:t>
+            </w:r>
+          </w:p>
+        </w:tc>
+      </w:tr>
+      <w:tr>
+        <w:tc>
+          <w:tcPr/>
+          <w:p>
+            <w:pPr>
+              <w:pStyle w:val="Compact"/>
+              <w:jc w:val="left"/>
+            </w:pPr>
+            <w:r>
+              <w:t xml:space="preserve">Agriculture</w:t>
+            </w:r>
+          </w:p>
+        </w:tc>
+        <w:tc>
+          <w:tcPr/>
+          <w:p>
+            <w:pPr>
+              <w:pStyle w:val="Compact"/>
+              <w:jc w:val="left"/>
+            </w:pPr>
+            <w:r>
+              <w:t xml:space="preserve">7</w:t>
+            </w:r>
+          </w:p>
+        </w:tc>
+        <w:tc>
+          <w:tcPr/>
+          <w:p>
+            <w:pPr>
+              <w:pStyle w:val="Compact"/>
+              <w:jc w:val="left"/>
+            </w:pPr>
+            <w:r>
+              <w:t xml:space="preserve">0</w:t>
+            </w:r>
+          </w:p>
+        </w:tc>
+      </w:tr>
+      <w:tr>
+        <w:tc>
+          <w:tcPr/>
+          <w:p>
+            <w:pPr>
+              <w:pStyle w:val="Compact"/>
+              <w:jc w:val="left"/>
+            </w:pPr>
+            <w:r>
+              <w:t xml:space="preserve">Forest/Vegetated</w:t>
+            </w:r>
+          </w:p>
+        </w:tc>
+        <w:tc>
+          <w:tcPr/>
+          <w:p>
+            <w:pPr>
+              <w:pStyle w:val="Compact"/>
+              <w:jc w:val="left"/>
+            </w:pPr>
+            <w:r>
+              <w:t xml:space="preserve">64</w:t>
+            </w:r>
+          </w:p>
+        </w:tc>
+        <w:tc>
+          <w:tcPr/>
+          <w:p>
+            <w:pPr>
+              <w:pStyle w:val="Compact"/>
+              <w:jc w:val="left"/>
+            </w:pPr>
+            <w:r>
+              <w:t xml:space="preserve">61</w:t>
+            </w:r>
+          </w:p>
+        </w:tc>
+      </w:tr>
+      <w:tr>
+        <w:tc>
+          <w:tcPr/>
+          <w:p>
+            <w:pPr>
+              <w:pStyle w:val="Compact"/>
+              <w:jc w:val="left"/>
+            </w:pPr>
+            <w:r>
+              <w:t xml:space="preserve">Wetlands</w:t>
+            </w:r>
+          </w:p>
+        </w:tc>
+        <w:tc>
+          <w:tcPr/>
+          <w:p>
+            <w:pPr>
+              <w:pStyle w:val="Compact"/>
+              <w:jc w:val="left"/>
+            </w:pPr>
+            <w:r>
+              <w:t xml:space="preserve">6</w:t>
+            </w:r>
+          </w:p>
+        </w:tc>
+        <w:tc>
+          <w:tcPr/>
+          <w:p>
+            <w:pPr>
+              <w:pStyle w:val="Compact"/>
+              <w:jc w:val="left"/>
+            </w:pPr>
+            <w:r>
+              <w:t xml:space="preserve">18</w:t>
+            </w:r>
+          </w:p>
+        </w:tc>
+      </w:tr>
+      <w:tr>
+        <w:tc>
+          <w:tcPr/>
+          <w:p>
+            <w:pPr>
+              <w:pStyle w:val="Compact"/>
+              <w:jc w:val="left"/>
+            </w:pPr>
+            <w:r>
+              <w:t xml:space="preserve">Other</w:t>
+            </w:r>
+          </w:p>
+        </w:tc>
+        <w:tc>
+          <w:tcPr/>
+          <w:p>
+            <w:pPr>
+              <w:pStyle w:val="Compact"/>
+              <w:jc w:val="left"/>
+            </w:pPr>
+            <w:r>
+              <w:t xml:space="preserve">0</w:t>
+            </w:r>
+          </w:p>
+        </w:tc>
+        <w:tc>
+          <w:tcPr/>
+          <w:p>
+            <w:pPr>
+              <w:pStyle w:val="Compact"/>
+              <w:jc w:val="left"/>
+            </w:pPr>
+            <w:r>
+              <w:t xml:space="preserve">1</w:t>
+            </w:r>
+          </w:p>
+        </w:tc>
+      </w:tr>
+    </w:tbl>
     <w:p>
       <w:pPr>
         <w:pStyle w:val="CaptionedFigure"/>
@@ -6838,12 +6841,12 @@
           <wp:inline>
             <wp:extent cx="5544151" cy="4427621"/>
             <wp:effectExtent b="0" l="0" r="0" t="0"/>
-            <wp:docPr descr="Figure 5C: Nitrogen Delivery Index within an area of interest in the Niantic River HUC-12, highlighting two similarly developed areas. Darker colors denote higher N delivery based on normalized loading from different land covers multiplied by the N Transport Efficiency." title="" id="56" name="Picture"/>
+            <wp:docPr descr="Figure 5B: Nitrogen Transport Index within an area of interest in the Niantic River HUC-12, highlighting two similarly developed areas." title="" id="56" name="Picture"/>
             <a:graphic>
               <a:graphicData uri="http://schemas.openxmlformats.org/drawingml/2006/picture">
                 <pic:pic>
                   <pic:nvPicPr>
-                    <pic:cNvPr descr="manuscript_files/figure-docx/plot5c-1.png" id="57" name="Picture"/>
+                    <pic:cNvPr descr="manuscript_files/figure-docx/plot5b-1.png" id="57" name="Picture"/>
                     <pic:cNvPicPr>
                       <a:picLocks noChangeArrowheads="1" noChangeAspect="1"/>
                     </pic:cNvPicPr>
@@ -6881,6 +6884,69 @@
         <w:pStyle w:val="ImageCaption"/>
       </w:pPr>
       <w:r>
+        <w:t xml:space="preserve">Figure 5B: Nitrogen Transport Index within an area of interest in the Niantic River HUC-12, highlighting two similarly developed areas.</w:t>
+      </w:r>
+    </w:p>
+    <w:p>
+      <w:pPr>
+        <w:pStyle w:val="BodyText"/>
+      </w:pPr>
+      <w:r>
+        <w:t xml:space="preserve">An analysis of N delivery from these two similarly developed areas (average N loading index of developed areas: West = 0.57; East = 0.56), show the western area may contribute more N loading to the estuary than the eastern area, with the average delivery index value of the western area (41) almost 80% higher than the eastern area (23; Figure 5c), suggesting a greater need for N source controls within the western development.</w:t>
+      </w:r>
+    </w:p>
+    <w:p>
+      <w:pPr>
+        <w:pStyle w:val="CaptionedFigure"/>
+      </w:pPr>
+      <w:r>
+        <w:drawing>
+          <wp:inline>
+            <wp:extent cx="5544151" cy="4427621"/>
+            <wp:effectExtent b="0" l="0" r="0" t="0"/>
+            <wp:docPr descr="Figure 5C: Nitrogen Delivery Index within an area of interest in the Niantic River HUC-12, highlighting two similarly developed areas. Darker colors denote higher N delivery based on normalized loading from different land covers multiplied by the N Transport Efficiency." title="" id="59" name="Picture"/>
+            <a:graphic>
+              <a:graphicData uri="http://schemas.openxmlformats.org/drawingml/2006/picture">
+                <pic:pic>
+                  <pic:nvPicPr>
+                    <pic:cNvPr descr="manuscript_files/figure-docx/plot5c-1.png" id="60" name="Picture"/>
+                    <pic:cNvPicPr>
+                      <a:picLocks noChangeArrowheads="1" noChangeAspect="1"/>
+                    </pic:cNvPicPr>
+                  </pic:nvPicPr>
+                  <pic:blipFill>
+                    <a:blip r:embed="rId58"/>
+                    <a:stretch>
+                      <a:fillRect/>
+                    </a:stretch>
+                  </pic:blipFill>
+                  <pic:spPr bwMode="auto">
+                    <a:xfrm>
+                      <a:off x="0" y="0"/>
+                      <a:ext cx="5544151" cy="4427621"/>
+                    </a:xfrm>
+                    <a:prstGeom prst="rect">
+                      <a:avLst/>
+                    </a:prstGeom>
+                    <a:noFill/>
+                    <a:ln w="9525">
+                      <a:noFill/>
+                      <a:headEnd/>
+                      <a:tailEnd/>
+                    </a:ln>
+                  </pic:spPr>
+                </pic:pic>
+              </a:graphicData>
+            </a:graphic>
+          </wp:inline>
+        </w:drawing>
+      </w:r>
+    </w:p>
+    <w:p>
+      <w:pPr>
+        <w:pStyle w:val="ImageCaption"/>
+      </w:pPr>
+      <w:r>
         <w:t xml:space="preserve">Figure 5C: Nitrogen Delivery Index within an area of interest in the Niantic River HUC-12, highlighting two similarly developed areas. Darker colors denote higher N delivery based on normalized loading from different land covers multiplied by the N Transport Efficiency.</w:t>
       </w:r>
     </w:p>
@@ -6894,7 +6960,7 @@
       <w:r>
         <w:t xml:space="preserve"> </w:t>
       </w:r>
-      <w:hyperlink r:id="rId39">
+      <w:hyperlink r:id="rId42">
         <w:r>
           <w:rPr>
             <w:rStyle w:val="Hyperlink"/>
@@ -6909,9 +6975,9 @@
         <w:t xml:space="preserve">on the N-Sink website.</w:t>
       </w:r>
     </w:p>
-    <w:bookmarkEnd w:id="58"/>
-    <w:bookmarkEnd w:id="59"/>
-    <w:bookmarkStart w:id="60" w:name="conclusions"/>
+    <w:bookmarkEnd w:id="61"/>
+    <w:bookmarkEnd w:id="62"/>
+    <w:bookmarkStart w:id="64" w:name="conclusions"/>
     <w:p>
       <w:pPr>
         <w:pStyle w:val="Heading1"/>
@@ -6945,7 +7011,7 @@
       <w:r>
         <w:t xml:space="preserve"> </w:t>
       </w:r>
-      <w:hyperlink r:id="rId39">
+      <w:hyperlink r:id="rId42">
         <w:r>
           <w:rPr>
             <w:rStyle w:val="Hyperlink"/>
@@ -6962,21 +7028,125 @@
         <w:pStyle w:val="BodyText"/>
       </w:pPr>
       <w:r>
-        <w:t xml:space="preserve">N-Sink is a decision support tool and was created to be a useful, easy way for local land use managers to explore the relationship between land use and nitrogen pollution in their waters. Local decision-makers that have prioritized nitrogen mitigation in their long-term planning efforts can use this tool to help them better understand the potential impact of proposed development projects and zoning variances. Similarly, land trusts and other NGOs interested in N mitigation can use this tool to identify high priority areas for acquisition or restoration.</w:t>
-      </w:r>
-    </w:p>
-    <w:bookmarkEnd w:id="60"/>
-    <w:bookmarkStart w:id="87" w:name="bibliography"/>
+        <w:t xml:space="preserve">N-Sink is a decision support tool and was created to be a useful, easy way for local land use managers to explore the relationship between land use and nitrogen pollution in their waters. Currently N-Sink is being used as an integral component in a project based in Long Island Sound, funded by the</w:t>
+      </w:r>
+      <w:r>
+        <w:t xml:space="preserve"> </w:t>
+      </w:r>
+      <w:hyperlink r:id="rId63">
+        <w:r>
+          <w:rPr>
+            <w:rStyle w:val="Hyperlink"/>
+          </w:rPr>
+          <w:t xml:space="preserve">Long Island Sound Study Research Fund</w:t>
+        </w:r>
+      </w:hyperlink>
+      <w:r>
+        <w:t xml:space="preserve">. The project is focused on targeting outreach on fertilizer use within the 43,560 km2 catchment. Local decision-makers that have prioritized nitrogen mitigation in their long-term planning efforts can use this tool to help them better understand the potential impact of proposed development projects and zoning variances. Similarly, land trusts and other NGOs interested in N mitigation can use this tool to identify high priority areas for acquisition or restoration.</w:t>
+      </w:r>
+    </w:p>
+    <w:bookmarkEnd w:id="64"/>
+    <w:bookmarkStart w:id="65" w:name="acknowledgements"/>
     <w:p>
       <w:pPr>
         <w:pStyle w:val="Heading1"/>
       </w:pPr>
       <w:r>
+        <w:t xml:space="preserve">Acknowledgements</w:t>
+      </w:r>
+    </w:p>
+    <w:p>
+      <w:pPr>
+        <w:pStyle w:val="FirstParagraph"/>
+      </w:pPr>
+      <w:r>
+        <w:t xml:space="preserve">Many people have contributed in various ways to the development of the N-Sink</w:t>
+      </w:r>
+      <w:r>
+        <w:t xml:space="preserve"> </w:t>
+      </w:r>
+      <w:r>
+        <w:t xml:space="preserve">concept. In particular, we would like to thank Peter August and Chris Damon of</w:t>
+      </w:r>
+      <w:r>
+        <w:t xml:space="preserve"> </w:t>
+      </w:r>
+      <w:r>
+        <w:t xml:space="preserve">the University of Rhode Island’s Department of Natural Resources Science.</w:t>
+      </w:r>
+      <w:r>
+        <w:br/>
+      </w:r>
+      <w:r>
+        <w:t xml:space="preserve">Additionally, we are grateful to Stephen Shivers, Anne Kuhn, Andrea Bartolotti,</w:t>
+      </w:r>
+      <w:r>
+        <w:t xml:space="preserve"> </w:t>
+      </w:r>
+      <w:r>
+        <w:t xml:space="preserve">Suzanne Ayvazian, and Tim Gleason for constructive reviews of this paper. The</w:t>
+      </w:r>
+      <w:r>
+        <w:t xml:space="preserve"> </w:t>
+      </w:r>
+      <w:r>
+        <w:t xml:space="preserve">views expressed in this article are those of the authors and do not necessarily</w:t>
+      </w:r>
+      <w:r>
+        <w:t xml:space="preserve"> </w:t>
+      </w:r>
+      <w:r>
+        <w:t xml:space="preserve">represent the views or policies of the U.S. Environmental Protection Agency. Any</w:t>
+      </w:r>
+      <w:r>
+        <w:t xml:space="preserve"> </w:t>
+      </w:r>
+      <w:r>
+        <w:t xml:space="preserve">mention of trade names, products, or services does not imply an endorsement by</w:t>
+      </w:r>
+      <w:r>
+        <w:t xml:space="preserve"> </w:t>
+      </w:r>
+      <w:r>
+        <w:t xml:space="preserve">the U.S. Government or the U.S. Environmental Protection Agency. The EPA does</w:t>
+      </w:r>
+      <w:r>
+        <w:t xml:space="preserve"> </w:t>
+      </w:r>
+      <w:r>
+        <w:t xml:space="preserve">not endorse any commercial products, services, or enterprises. This contribution</w:t>
+      </w:r>
+      <w:r>
+        <w:t xml:space="preserve"> </w:t>
+      </w:r>
+      <w:r>
+        <w:t xml:space="preserve">is identified by the tracking number ORD-054342 of the Atlantic Coastal</w:t>
+      </w:r>
+      <w:r>
+        <w:t xml:space="preserve"> </w:t>
+      </w:r>
+      <w:r>
+        <w:t xml:space="preserve">Environmental Sciences Division, Office of Research and Development, Center for</w:t>
+      </w:r>
+      <w:r>
+        <w:t xml:space="preserve"> </w:t>
+      </w:r>
+      <w:r>
+        <w:t xml:space="preserve">Environmental Measurement and Modeling, US Environmental Protection Agency.</w:t>
+      </w:r>
+    </w:p>
+    <w:bookmarkEnd w:id="65"/>
+    <w:bookmarkStart w:id="117" w:name="bibliography"/>
+    <w:p>
+      <w:pPr>
+        <w:pStyle w:val="Heading1"/>
+      </w:pPr>
+      <w:r>
         <w:t xml:space="preserve">Bibliography</w:t>
       </w:r>
     </w:p>
-    <w:bookmarkStart w:id="86" w:name="refs"/>
-    <w:bookmarkStart w:id="61" w:name="ref-addy2005denitrification"/>
+    <w:bookmarkStart w:id="116" w:name="refs"/>
+    <w:bookmarkStart w:id="66" w:name="ref-addy2005denitrification"/>
     <w:p>
       <w:pPr>
         <w:pStyle w:val="Bibliography"/>
@@ -6985,8 +7155,8 @@
         <w:t xml:space="preserve">Addy, K., A. Gold, B. Nowicki, J. McKenna, M. Stolt, and P. Groffman. 2005. Denitrification capacity in a subterranean estuary below a rhode island fringing salt marsh. Estuaries 28:896–908.</w:t>
       </w:r>
     </w:p>
-    <w:bookmarkEnd w:id="61"/>
-    <w:bookmarkStart w:id="62" w:name="ref-alexander2007role"/>
+    <w:bookmarkEnd w:id="66"/>
+    <w:bookmarkStart w:id="67" w:name="ref-alexander2007role"/>
     <w:p>
       <w:pPr>
         <w:pStyle w:val="Bibliography"/>
@@ -6995,8 +7165,8 @@
         <w:t xml:space="preserve">Alexander, R. B., E. W. Boyer, R. A. Smith, G. E. Schwarz, and R. B. Moore. 2007. The role of headwater streams in downstream water quality 1. JAWRA Journal of the American Water Resources Association 43:41–59.</w:t>
       </w:r>
     </w:p>
-    <w:bookmarkEnd w:id="62"/>
-    <w:bookmarkStart w:id="63" w:name="ref-berelson2004mapping"/>
+    <w:bookmarkEnd w:id="67"/>
+    <w:bookmarkStart w:id="68" w:name="ref-berelson2004mapping"/>
     <w:p>
       <w:pPr>
         <w:pStyle w:val="Bibliography"/>
@@ -7005,18 +7175,42 @@
         <w:t xml:space="preserve">Berelson, W. L., P. A. Caffrey, and J. D. Hamerlinck. 2004. Mapping hydrologic units for the national watershed boundary dataset 1. JAWRA Journal of the American Water Resources Association 40:1231–1246.</w:t>
       </w:r>
     </w:p>
-    <w:bookmarkEnd w:id="63"/>
-    <w:bookmarkStart w:id="64" w:name="ref-buchanan2013hydrological"/>
+    <w:bookmarkEnd w:id="68"/>
+    <w:bookmarkStart w:id="70" w:name="ref-feddata"/>
     <w:p>
       <w:pPr>
         <w:pStyle w:val="Bibliography"/>
       </w:pPr>
       <w:r>
+        <w:t xml:space="preserve">Bocinsky, R. K. 2023.</w:t>
+      </w:r>
+      <w:r>
+        <w:t xml:space="preserve"> </w:t>
+      </w:r>
+      <w:hyperlink r:id="rId69">
+        <w:r>
+          <w:rPr>
+            <w:rStyle w:val="Hyperlink"/>
+          </w:rPr>
+          <w:t xml:space="preserve">FedData: Functions to automate downloading geospatial data available from several federated data sources</w:t>
+        </w:r>
+      </w:hyperlink>
+      <w:r>
+        <w:t xml:space="preserve">.</w:t>
+      </w:r>
+    </w:p>
+    <w:bookmarkEnd w:id="70"/>
+    <w:bookmarkStart w:id="71" w:name="ref-buchanan2013hydrological"/>
+    <w:p>
+      <w:pPr>
+        <w:pStyle w:val="Bibliography"/>
+      </w:pPr>
+      <w:r>
         <w:t xml:space="preserve">Buchanan, B., K. Falbo, R. Schneider, Z. Easton, and M. Walter. 2013. Hydrological impact of roadside ditches in an agricultural watershed in central new york: Implications for non-point source pollutant transport. Hydrological processes 27:2422–2437.</w:t>
       </w:r>
     </w:p>
-    <w:bookmarkEnd w:id="64"/>
-    <w:bookmarkStart w:id="65" w:name="ref-burnett2003groundwater"/>
+    <w:bookmarkEnd w:id="71"/>
+    <w:bookmarkStart w:id="72" w:name="ref-burnett2003groundwater"/>
     <w:p>
       <w:pPr>
         <w:pStyle w:val="Bibliography"/>
@@ -7025,8 +7219,8 @@
         <w:t xml:space="preserve">Burnett, W. C., H. Bokuniewicz, M. Huettel, W. S. Moore, and M. Taniguchi. 2003. Groundwater and pore water inputs to the coastal zone. Biogeochemistry 66:3–33.</w:t>
       </w:r>
     </w:p>
-    <w:bookmarkEnd w:id="65"/>
-    <w:bookmarkStart w:id="66" w:name="ref-easton2008re"/>
+    <w:bookmarkEnd w:id="72"/>
+    <w:bookmarkStart w:id="73" w:name="ref-easton2008re"/>
     <w:p>
       <w:pPr>
         <w:pStyle w:val="Bibliography"/>
@@ -7035,8 +7229,8 @@
         <w:t xml:space="preserve">Easton, Z. M., D. R. Fuka, M. T. Walter, D. M. Cowan, E. M. Schneiderman, and T. S. Steenhuis. 2008. Re-conceptualizing the soil and water assessment tool (SWAT) model to predict runoff from variable source areas. Journal of hydrology 348:279–291.</w:t>
       </w:r>
     </w:p>
-    <w:bookmarkEnd w:id="66"/>
-    <w:bookmarkStart w:id="67" w:name="ref-gold2001landscape"/>
+    <w:bookmarkEnd w:id="73"/>
+    <w:bookmarkStart w:id="74" w:name="ref-gold2001landscape"/>
     <w:p>
       <w:pPr>
         <w:pStyle w:val="Bibliography"/>
@@ -7045,28 +7239,142 @@
         <w:t xml:space="preserve">Gold, A. J., P. M. Groffman, K. Addy, D. Kellogg, M. Stolt, and A. E. Rosenblatt. 2001. Landscape attributes as controls on groithd water nitrate removal capacity of riparian zones 1. JAWRA Journal of the American Water Resources Association 37:1457–1464.</w:t>
       </w:r>
     </w:p>
-    <w:bookmarkEnd w:id="67"/>
-    <w:bookmarkStart w:id="68" w:name="ref-hampton2019residence"/>
+    <w:bookmarkEnd w:id="74"/>
+    <w:bookmarkStart w:id="76" w:name="ref-lubridate"/>
     <w:p>
       <w:pPr>
         <w:pStyle w:val="Bibliography"/>
       </w:pPr>
       <w:r>
+        <w:t xml:space="preserve">Grolemund, G., and H. Wickham. 2011.</w:t>
+      </w:r>
+      <w:r>
+        <w:t xml:space="preserve"> </w:t>
+      </w:r>
+      <w:hyperlink r:id="rId75">
+        <w:r>
+          <w:rPr>
+            <w:rStyle w:val="Hyperlink"/>
+          </w:rPr>
+          <w:t xml:space="preserve">Dates and times made easy with</w:t>
+        </w:r>
+        <w:r>
+          <w:rPr>
+            <w:rStyle w:val="Hyperlink"/>
+          </w:rPr>
+          <w:t xml:space="preserve"> </w:t>
+        </w:r>
+        <w:r>
+          <w:rPr>
+            <w:rStyle w:val="Hyperlink"/>
+          </w:rPr>
+          <w:t xml:space="preserve">lubridate</w:t>
+        </w:r>
+      </w:hyperlink>
+      <w:r>
+        <w:t xml:space="preserve">. Journal of Statistical Software 40:1–25.</w:t>
+      </w:r>
+    </w:p>
+    <w:bookmarkEnd w:id="76"/>
+    <w:bookmarkStart w:id="77" w:name="ref-hampton2019residence"/>
+    <w:p>
+      <w:pPr>
+        <w:pStyle w:val="Bibliography"/>
+      </w:pPr>
+      <w:r>
         <w:t xml:space="preserve">Hampton, T. B., J. P. Zarnetske, M. A. Briggs, K. Singha, J. W. Harvey, F. D. Day-Lewis, F. MahmoodPoor Dehkordy, and J. W. Lane. 2019. Residence time controls on the fate of nitrogen in flow-through lakebed sediments. Journal of Geophysical Research: Biogeosciences 124:689–707.</w:t>
       </w:r>
     </w:p>
-    <w:bookmarkEnd w:id="68"/>
-    <w:bookmarkStart w:id="69" w:name="ref-hollister2022nsink"/>
+    <w:bookmarkEnd w:id="77"/>
+    <w:bookmarkStart w:id="79" w:name="ref-tidyterra"/>
     <w:p>
       <w:pPr>
         <w:pStyle w:val="Bibliography"/>
       </w:pPr>
       <w:r>
+        <w:t xml:space="preserve">Hernangómez, D. 2023.</w:t>
+      </w:r>
+      <w:r>
+        <w:t xml:space="preserve"> </w:t>
+      </w:r>
+      <w:hyperlink r:id="rId78">
+        <w:r>
+          <w:rPr>
+            <w:rStyle w:val="Hyperlink"/>
+          </w:rPr>
+          <w:t xml:space="preserve">tidyterra</w:t>
+        </w:r>
+        <w:r>
+          <w:rPr>
+            <w:rStyle w:val="Hyperlink"/>
+          </w:rPr>
+          <w:t xml:space="preserve">: Tidyverse methods and ggplot2 helpers for terra objects</w:t>
+        </w:r>
+      </w:hyperlink>
+      <w:r>
+        <w:t xml:space="preserve">.</w:t>
+      </w:r>
+    </w:p>
+    <w:bookmarkEnd w:id="79"/>
+    <w:bookmarkStart w:id="81" w:name="ref-raster"/>
+    <w:p>
+      <w:pPr>
+        <w:pStyle w:val="Bibliography"/>
+      </w:pPr>
+      <w:r>
+        <w:t xml:space="preserve">Hijmans, R. J. 2023a.</w:t>
+      </w:r>
+      <w:r>
+        <w:t xml:space="preserve"> </w:t>
+      </w:r>
+      <w:hyperlink r:id="rId80">
+        <w:r>
+          <w:rPr>
+            <w:rStyle w:val="Hyperlink"/>
+          </w:rPr>
+          <w:t xml:space="preserve">Raster: Geographic data analysis and modeling</w:t>
+        </w:r>
+      </w:hyperlink>
+      <w:r>
+        <w:t xml:space="preserve">.</w:t>
+      </w:r>
+    </w:p>
+    <w:bookmarkEnd w:id="81"/>
+    <w:bookmarkStart w:id="83" w:name="ref-terra"/>
+    <w:p>
+      <w:pPr>
+        <w:pStyle w:val="Bibliography"/>
+      </w:pPr>
+      <w:r>
+        <w:t xml:space="preserve">Hijmans, R. J. 2023b.</w:t>
+      </w:r>
+      <w:r>
+        <w:t xml:space="preserve"> </w:t>
+      </w:r>
+      <w:hyperlink r:id="rId82">
+        <w:r>
+          <w:rPr>
+            <w:rStyle w:val="Hyperlink"/>
+          </w:rPr>
+          <w:t xml:space="preserve">Terra: Spatial data analysis</w:t>
+        </w:r>
+      </w:hyperlink>
+      <w:r>
+        <w:t xml:space="preserve">.</w:t>
+      </w:r>
+    </w:p>
+    <w:bookmarkEnd w:id="83"/>
+    <w:bookmarkStart w:id="84" w:name="ref-hollister2022nsink"/>
+    <w:p>
+      <w:pPr>
+        <w:pStyle w:val="Bibliography"/>
+      </w:pPr>
+      <w:r>
         <w:t xml:space="preserve">Hollister, J. W., D. Q. Kellogg, Q. Lei-Parent, E. Wilson, C. Chadwick, D. Dickson, A. Gold, and C. Arnold. 2022. Nsink: An r package for flow path nitrogen removal estimation. Journal of Open Source Software 7:4039.</w:t>
       </w:r>
     </w:p>
-    <w:bookmarkEnd w:id="69"/>
-    <w:bookmarkStart w:id="70" w:name="ref-howarth2006nitrogen"/>
+    <w:bookmarkEnd w:id="84"/>
+    <w:bookmarkStart w:id="85" w:name="ref-howarth2006nitrogen"/>
     <w:p>
       <w:pPr>
         <w:pStyle w:val="Bibliography"/>
@@ -7075,8 +7383,8 @@
         <w:t xml:space="preserve">Howarth, R. W., and R. Marino. 2006. Nitrogen as the limiting nutrient for eutrophication in coastal marine ecosystems: Evolving views over three decades. Limnology and Oceanography 51:364–376.</w:t>
       </w:r>
     </w:p>
-    <w:bookmarkEnd w:id="70"/>
-    <w:bookmarkStart w:id="71" w:name="ref-jin2019overall"/>
+    <w:bookmarkEnd w:id="85"/>
+    <w:bookmarkStart w:id="86" w:name="ref-jin2019overall"/>
     <w:p>
       <w:pPr>
         <w:pStyle w:val="Bibliography"/>
@@ -7085,8 +7393,8 @@
         <w:t xml:space="preserve">Jin, S., C. Homer, L. Yang, P. Danielson, J. Dewitz, C. Li, Z. Zhu, G. Xian, and D. Howard. 2019. Overall methodology design for the united states national land cover database 2016 products. Remote Sensing 11:2971.</w:t>
       </w:r>
     </w:p>
-    <w:bookmarkEnd w:id="71"/>
-    <w:bookmarkStart w:id="72" w:name="ref-kellogg2010geospatial"/>
+    <w:bookmarkEnd w:id="86"/>
+    <w:bookmarkStart w:id="87" w:name="ref-kellogg2010geospatial"/>
     <w:p>
       <w:pPr>
         <w:pStyle w:val="Bibliography"/>
@@ -7095,8 +7403,8 @@
         <w:t xml:space="preserve">Kellogg, D., A. J. Gold, S. Cox, K. Addy, and P. V. August. 2010. A geospatial approach for assessing denitrification sinks within lower-order catchments. Ecological Engineering 36:1596–1606.</w:t>
       </w:r>
     </w:p>
-    <w:bookmarkEnd w:id="72"/>
-    <w:bookmarkStart w:id="73" w:name="ref-klocker2009nitrogen"/>
+    <w:bookmarkEnd w:id="87"/>
+    <w:bookmarkStart w:id="88" w:name="ref-klocker2009nitrogen"/>
     <w:p>
       <w:pPr>
         <w:pStyle w:val="Bibliography"/>
@@ -7105,8 +7413,8 @@
         <w:t xml:space="preserve">Klocker, C. A., S. S. Kaushal, P. M. Groffman, P. M. Mayer, and R. P. Morgan. 2009. Nitrogen uptake and denitrification in restored and unrestored streams in urban maryland, USA. Aquatic Sciences 71:411–424.</w:t>
       </w:r>
     </w:p>
-    <w:bookmarkEnd w:id="73"/>
-    <w:bookmarkStart w:id="74" w:name="ref-mayer2007meta"/>
+    <w:bookmarkEnd w:id="88"/>
+    <w:bookmarkStart w:id="89" w:name="ref-mayer2007meta"/>
     <w:p>
       <w:pPr>
         <w:pStyle w:val="Bibliography"/>
@@ -7115,8 +7423,8 @@
         <w:t xml:space="preserve">Mayer, P. M., S. K. Reynolds Jr, M. D. McCutchen, and T. J. Canfield. 2007. Meta-analysis of nitrogen removal in riparian buffers. Journal of environmental quality 36:1172–1180.</w:t>
       </w:r>
     </w:p>
-    <w:bookmarkEnd w:id="74"/>
-    <w:bookmarkStart w:id="75" w:name="ref-mengistu2020wetland"/>
+    <w:bookmarkEnd w:id="89"/>
+    <w:bookmarkStart w:id="90" w:name="ref-mengistu2020wetland"/>
     <w:p>
       <w:pPr>
         <w:pStyle w:val="Bibliography"/>
@@ -7125,8 +7433,8 @@
         <w:t xml:space="preserve">Mengistu, S. G., H. E. Golden, C. R. Lane, J. R. Christensen, M. L. Wine, E. D’Amico, A. Prues, S. G. Leibowitz, J. E. Compton, M. H. Weber, and others. 2020. Wetland flowpaths mediate nitrogen and phosphorus concentrations across the upper mississippi river basin. JAWRA Journal of the American Water Resources Association.</w:t>
       </w:r>
     </w:p>
-    <w:bookmarkEnd w:id="75"/>
-    <w:bookmarkStart w:id="76" w:name="ref-moore2019user"/>
+    <w:bookmarkEnd w:id="90"/>
+    <w:bookmarkStart w:id="91" w:name="ref-moore2019user"/>
     <w:p>
       <w:pPr>
         <w:pStyle w:val="Bibliography"/>
@@ -7135,18 +7443,42 @@
         <w:t xml:space="preserve">Moore, R. B., L. D. McKay, A. H. Rea, T. R. Bondelid, C. V. Price, T. G. Dewald, and C. M. Johnston. 2019. User’s guide for the national hydrography dataset plus (NHDPlus) high resolution. US Geological Survey.</w:t>
       </w:r>
     </w:p>
-    <w:bookmarkEnd w:id="76"/>
-    <w:bookmarkStart w:id="77" w:name="ref-neal2018coastal"/>
+    <w:bookmarkEnd w:id="91"/>
+    <w:bookmarkStart w:id="93" w:name="ref-here"/>
     <w:p>
       <w:pPr>
         <w:pStyle w:val="Bibliography"/>
       </w:pPr>
       <w:r>
+        <w:t xml:space="preserve">Müller, K. 2020.</w:t>
+      </w:r>
+      <w:r>
+        <w:t xml:space="preserve"> </w:t>
+      </w:r>
+      <w:hyperlink r:id="rId92">
+        <w:r>
+          <w:rPr>
+            <w:rStyle w:val="Hyperlink"/>
+          </w:rPr>
+          <w:t xml:space="preserve">Here: A simpler way to find your files</w:t>
+        </w:r>
+      </w:hyperlink>
+      <w:r>
+        <w:t xml:space="preserve">.</w:t>
+      </w:r>
+    </w:p>
+    <w:bookmarkEnd w:id="93"/>
+    <w:bookmarkStart w:id="94" w:name="ref-neal2018coastal"/>
+    <w:p>
+      <w:pPr>
+        <w:pStyle w:val="Bibliography"/>
+      </w:pPr>
+      <w:r>
         <w:t xml:space="preserve">Neal, W. J., O. H. Pilkey, J. A. G. Cooper, and N. J. Longo. 2018. Why coastal regulations fail. Ocean &amp; coastal management 156:21–34.</w:t>
       </w:r>
     </w:p>
-    <w:bookmarkEnd w:id="77"/>
-    <w:bookmarkStart w:id="78" w:name="ref-nixon1995coastal"/>
+    <w:bookmarkEnd w:id="94"/>
+    <w:bookmarkStart w:id="95" w:name="ref-nixon1995coastal"/>
     <w:p>
       <w:pPr>
         <w:pStyle w:val="Bibliography"/>
@@ -7155,8 +7487,8 @@
         <w:t xml:space="preserve">Nixon, S. W. 1995. Coastal marine eutrophication: A definition, social causes, and future concerns. Ophelia 41:199–219.</w:t>
       </w:r>
     </w:p>
-    <w:bookmarkEnd w:id="78"/>
-    <w:bookmarkStart w:id="79" w:name="ref-nowicki2008groundwater"/>
+    <w:bookmarkEnd w:id="95"/>
+    <w:bookmarkStart w:id="96" w:name="ref-nowicki2008groundwater"/>
     <w:p>
       <w:pPr>
         <w:pStyle w:val="Bibliography"/>
@@ -7165,19 +7497,124 @@
         <w:t xml:space="preserve">Nowicki, B. L., and A. J. Gold. 2008. Groundwater nitrogen transport and input along the narragansett bay coastal margin. Science for Ecosystem-based Management: Narragansett Bay in the 21 st Century:67–100.</w:t>
       </w:r>
     </w:p>
-    <w:bookmarkEnd w:id="79"/>
-    <w:bookmarkStart w:id="81" w:name="ref-R"/>
+    <w:bookmarkEnd w:id="96"/>
+    <w:bookmarkStart w:id="98" w:name="ref-sf1"/>
     <w:p>
       <w:pPr>
         <w:pStyle w:val="Bibliography"/>
       </w:pPr>
       <w:r>
-        <w:t xml:space="preserve">R Core Team. 2022.</w:t>
-      </w:r>
-      <w:r>
-        <w:t xml:space="preserve"> </w:t>
-      </w:r>
-      <w:hyperlink r:id="rId80">
+        <w:t xml:space="preserve">Pebesma, E. 2018.</w:t>
+      </w:r>
+      <w:r>
+        <w:t xml:space="preserve"> </w:t>
+      </w:r>
+      <w:hyperlink r:id="rId97">
+        <w:r>
+          <w:rPr>
+            <w:rStyle w:val="Hyperlink"/>
+          </w:rPr>
+          <w:t xml:space="preserve">Simple Features for R: Standardized Support for Spatial Vector Data</w:t>
+        </w:r>
+      </w:hyperlink>
+      <w:r>
+        <w:t xml:space="preserve">.</w:t>
+      </w:r>
+      <w:r>
+        <w:t xml:space="preserve"> </w:t>
+      </w:r>
+      <w:r>
+        <w:t xml:space="preserve">The R Journal</w:t>
+      </w:r>
+      <w:r>
+        <w:t xml:space="preserve"> </w:t>
+      </w:r>
+      <w:r>
+        <w:t xml:space="preserve">10:439–446.</w:t>
+      </w:r>
+    </w:p>
+    <w:bookmarkEnd w:id="98"/>
+    <w:bookmarkStart w:id="100" w:name="ref-sf2"/>
+    <w:p>
+      <w:pPr>
+        <w:pStyle w:val="Bibliography"/>
+      </w:pPr>
+      <w:r>
+        <w:t xml:space="preserve">Pebesma, E., and R. Bivand. 2023.</w:t>
+      </w:r>
+      <w:r>
+        <w:t xml:space="preserve"> </w:t>
+      </w:r>
+      <w:hyperlink r:id="rId99">
+        <w:r>
+          <w:rPr>
+            <w:rStyle w:val="Hyperlink"/>
+          </w:rPr>
+          <w:t xml:space="preserve">Spatial Data Science: With applications in R</w:t>
+        </w:r>
+      </w:hyperlink>
+      <w:r>
+        <w:t xml:space="preserve">. Page 352.</w:t>
+      </w:r>
+      <w:r>
+        <w:t xml:space="preserve"> </w:t>
+      </w:r>
+      <w:r>
+        <w:t xml:space="preserve">Chapman and Hall/CRC</w:t>
+      </w:r>
+      <w:r>
+        <w:t xml:space="preserve">.</w:t>
+      </w:r>
+    </w:p>
+    <w:bookmarkEnd w:id="100"/>
+    <w:bookmarkStart w:id="102" w:name="ref-units"/>
+    <w:p>
+      <w:pPr>
+        <w:pStyle w:val="Bibliography"/>
+      </w:pPr>
+      <w:r>
+        <w:t xml:space="preserve">Pebesma, E., T. Mailund, and J. Hiebert. 2016.</w:t>
+      </w:r>
+      <w:r>
+        <w:t xml:space="preserve"> </w:t>
+      </w:r>
+      <w:hyperlink r:id="rId101">
+        <w:r>
+          <w:rPr>
+            <w:rStyle w:val="Hyperlink"/>
+          </w:rPr>
+          <w:t xml:space="preserve">Measurement units in</w:t>
+        </w:r>
+        <w:r>
+          <w:rPr>
+            <w:rStyle w:val="Hyperlink"/>
+          </w:rPr>
+          <w:t xml:space="preserve"> </w:t>
+        </w:r>
+        <w:r>
+          <w:rPr>
+            <w:rStyle w:val="Hyperlink"/>
+          </w:rPr>
+          <w:t xml:space="preserve">R</w:t>
+        </w:r>
+      </w:hyperlink>
+      <w:r>
+        <w:t xml:space="preserve">. R Journal 8:486–494.</w:t>
+      </w:r>
+    </w:p>
+    <w:bookmarkEnd w:id="102"/>
+    <w:bookmarkStart w:id="104" w:name="ref-R"/>
+    <w:p>
+      <w:pPr>
+        <w:pStyle w:val="Bibliography"/>
+      </w:pPr>
+      <w:r>
+        <w:t xml:space="preserve">R Core Team. 2022a.</w:t>
+      </w:r>
+      <w:r>
+        <w:t xml:space="preserve"> </w:t>
+      </w:r>
+      <w:hyperlink r:id="rId103">
         <w:r>
           <w:rPr>
             <w:rStyle w:val="Hyperlink"/>
@@ -7189,18 +7626,42 @@
         <w:t xml:space="preserve">. R Foundation for Statistical Computing, Vienna, Austria.</w:t>
       </w:r>
     </w:p>
-    <w:bookmarkEnd w:id="81"/>
-    <w:bookmarkStart w:id="82" w:name="ref-robinson2018groundwater"/>
+    <w:bookmarkEnd w:id="104"/>
+    <w:bookmarkStart w:id="105" w:name="ref-r2022"/>
     <w:p>
       <w:pPr>
         <w:pStyle w:val="Bibliography"/>
       </w:pPr>
       <w:r>
+        <w:t xml:space="preserve">R Core Team. 2022b.</w:t>
+      </w:r>
+      <w:r>
+        <w:t xml:space="preserve"> </w:t>
+      </w:r>
+      <w:hyperlink r:id="rId103">
+        <w:r>
+          <w:rPr>
+            <w:rStyle w:val="Hyperlink"/>
+          </w:rPr>
+          <w:t xml:space="preserve">R: A language and environment for statistical computing</w:t>
+        </w:r>
+      </w:hyperlink>
+      <w:r>
+        <w:t xml:space="preserve">. R Foundation for Statistical Computing, Vienna, Austria.</w:t>
+      </w:r>
+    </w:p>
+    <w:bookmarkEnd w:id="105"/>
+    <w:bookmarkStart w:id="106" w:name="ref-robinson2018groundwater"/>
+    <w:p>
+      <w:pPr>
+        <w:pStyle w:val="Bibliography"/>
+      </w:pPr>
+      <w:r>
         <w:t xml:space="preserve">Robinson, C. E., P. Xin, I. R. Santos, M. A. Charette, L. Li, and D. A. Barry. 2018. Groundwater dynamics in subterranean estuaries of coastal unconfined aquifers: Controls on submarine groundwater discharge and chemical inputs to the ocean. Advances in Water Resources 115:315–331.</w:t>
       </w:r>
     </w:p>
-    <w:bookmarkEnd w:id="82"/>
-    <w:bookmarkStart w:id="83" w:name="ref-ryther1971nitrogen"/>
+    <w:bookmarkEnd w:id="106"/>
+    <w:bookmarkStart w:id="107" w:name="ref-ryther1971nitrogen"/>
     <w:p>
       <w:pPr>
         <w:pStyle w:val="Bibliography"/>
@@ -7209,8 +7670,8 @@
         <w:t xml:space="preserve">Ryther, J. H., and W. M. Dunstan. 1971. Nitrogen, phosphorus, and eutrophication in the coastal marine environment. Science 171:1008–1013.</w:t>
       </w:r>
     </w:p>
-    <w:bookmarkEnd w:id="83"/>
-    <w:bookmarkStart w:id="84" w:name="ref-seitzinger2006denitrification"/>
+    <w:bookmarkEnd w:id="107"/>
+    <w:bookmarkStart w:id="108" w:name="ref-seitzinger2006denitrification"/>
     <w:p>
       <w:pPr>
         <w:pStyle w:val="Bibliography"/>
@@ -7219,8 +7680,8 @@
         <w:t xml:space="preserve">Seitzinger, S., J. A. Harrison, J. Böhlke, A. Bouwman, R. Lowrance, B. Peterson, C. Tobias, and G. V. Drecht. 2006. Denitrification across landscapes and waterscapes: A synthesis. Ecological applications 16:2064–2090.</w:t>
       </w:r>
     </w:p>
-    <w:bookmarkEnd w:id="84"/>
-    <w:bookmarkStart w:id="85" w:name="ref-soil2017web"/>
+    <w:bookmarkEnd w:id="108"/>
+    <w:bookmarkStart w:id="109" w:name="ref-soil2017web"/>
     <w:p>
       <w:pPr>
         <w:pStyle w:val="Bibliography"/>
@@ -7229,9 +7690,140 @@
         <w:t xml:space="preserve">Soil Survey Staff, U. 2017. Web soil survey.</w:t>
       </w:r>
     </w:p>
-    <w:bookmarkEnd w:id="85"/>
-    <w:bookmarkEnd w:id="86"/>
-    <w:bookmarkEnd w:id="87"/>
+    <w:bookmarkEnd w:id="109"/>
+    <w:bookmarkStart w:id="111" w:name="ref-ggplot2"/>
+    <w:p>
+      <w:pPr>
+        <w:pStyle w:val="Bibliography"/>
+      </w:pPr>
+      <w:r>
+        <w:t xml:space="preserve">Wickham, H. 2016.</w:t>
+      </w:r>
+      <w:r>
+        <w:t xml:space="preserve"> </w:t>
+      </w:r>
+      <w:hyperlink r:id="rId110">
+        <w:r>
+          <w:rPr>
+            <w:rStyle w:val="Hyperlink"/>
+          </w:rPr>
+          <w:t xml:space="preserve">ggplot2: Elegant graphics for data analysis</w:t>
+        </w:r>
+      </w:hyperlink>
+      <w:r>
+        <w:t xml:space="preserve">. Springer-Verlag New York.</w:t>
+      </w:r>
+    </w:p>
+    <w:bookmarkEnd w:id="111"/>
+    <w:bookmarkStart w:id="112" w:name="ref-knitr3"/>
+    <w:p>
+      <w:pPr>
+        <w:pStyle w:val="Bibliography"/>
+      </w:pPr>
+      <w:r>
+        <w:t xml:space="preserve">Xie, Y. 2014. Knitr: A comprehensive tool for reproducible research in</w:t>
+      </w:r>
+      <w:r>
+        <w:t xml:space="preserve"> </w:t>
+      </w:r>
+      <w:r>
+        <w:t xml:space="preserve">R</w:t>
+      </w:r>
+      <w:r>
+        <w:t xml:space="preserve">.</w:t>
+      </w:r>
+      <w:r>
+        <w:t xml:space="preserve"> </w:t>
+      </w:r>
+      <w:r>
+        <w:rPr>
+          <w:iCs/>
+          <w:i/>
+        </w:rPr>
+        <w:t xml:space="preserve">in</w:t>
+      </w:r>
+      <w:r>
+        <w:t xml:space="preserve"> </w:t>
+      </w:r>
+      <w:r>
+        <w:t xml:space="preserve">V. Stodden, F. Leisch, and R. D. Peng, editors. Implementing reproducible computational research. Chapman; Hall/CRC.</w:t>
+      </w:r>
+    </w:p>
+    <w:bookmarkEnd w:id="112"/>
+    <w:bookmarkStart w:id="114" w:name="ref-knitr2"/>
+    <w:p>
+      <w:pPr>
+        <w:pStyle w:val="Bibliography"/>
+      </w:pPr>
+      <w:r>
+        <w:t xml:space="preserve">Xie, Y. 2015.</w:t>
+      </w:r>
+      <w:r>
+        <w:t xml:space="preserve"> </w:t>
+      </w:r>
+      <w:hyperlink r:id="rId113">
+        <w:r>
+          <w:rPr>
+            <w:rStyle w:val="Hyperlink"/>
+          </w:rPr>
+          <w:t xml:space="preserve">Dynamic documents with</w:t>
+        </w:r>
+        <w:r>
+          <w:rPr>
+            <w:rStyle w:val="Hyperlink"/>
+          </w:rPr>
+          <w:t xml:space="preserve"> </w:t>
+        </w:r>
+        <w:r>
+          <w:rPr>
+            <w:rStyle w:val="Hyperlink"/>
+          </w:rPr>
+          <w:t xml:space="preserve">R</w:t>
+        </w:r>
+        <w:r>
+          <w:rPr>
+            <w:rStyle w:val="Hyperlink"/>
+          </w:rPr>
+          <w:t xml:space="preserve"> </w:t>
+        </w:r>
+        <w:r>
+          <w:rPr>
+            <w:rStyle w:val="Hyperlink"/>
+          </w:rPr>
+          <w:t xml:space="preserve">and knitr</w:t>
+        </w:r>
+      </w:hyperlink>
+      <w:r>
+        <w:t xml:space="preserve">. 2nd edition. Chapman; Hall/CRC, Boca Raton, Florida.</w:t>
+      </w:r>
+    </w:p>
+    <w:bookmarkEnd w:id="114"/>
+    <w:bookmarkStart w:id="115" w:name="ref-knitr1"/>
+    <w:p>
+      <w:pPr>
+        <w:pStyle w:val="Bibliography"/>
+      </w:pPr>
+      <w:r>
+        <w:t xml:space="preserve">Xie, Y. 2023.</w:t>
+      </w:r>
+      <w:r>
+        <w:t xml:space="preserve"> </w:t>
+      </w:r>
+      <w:hyperlink r:id="rId113">
+        <w:r>
+          <w:rPr>
+            <w:rStyle w:val="Hyperlink"/>
+          </w:rPr>
+          <w:t xml:space="preserve">Knitr: A general-purpose package for dynamic report generation in r</w:t>
+        </w:r>
+      </w:hyperlink>
+      <w:r>
+        <w:t xml:space="preserve">.</w:t>
+      </w:r>
+    </w:p>
+    <w:bookmarkEnd w:id="115"/>
+    <w:bookmarkEnd w:id="116"/>
+    <w:bookmarkEnd w:id="117"/>
     <w:sectPr>
       <w:pgSz w:h="15840" w:w="12240"/>
       <w:pgMar w:bottom="1440" w:footer="720" w:gutter="0" w:header="720" w:left="1440" w:right="1440" w:top="1440"/>

</xml_diff>